<commit_message>
added main section to report and fixed page numbers
</commit_message>
<xml_diff>
--- a/Report.docx
+++ b/Report.docx
@@ -117,13 +117,71 @@
         <w:br w:type="page"/>
       </w:r>
     </w:p>
+    <w:sdt>
+      <w:sdtPr>
+        <w:id w:val="-1921012072"/>
+        <w:docPartObj>
+          <w:docPartGallery w:val="Table of Contents"/>
+          <w:docPartUnique/>
+        </w:docPartObj>
+      </w:sdtPr>
+      <w:sdtEndPr>
+        <w:rPr>
+          <w:rFonts w:asciiTheme="minorHAnsi" w:eastAsiaTheme="minorHAnsi" w:hAnsiTheme="minorHAnsi" w:cstheme="minorBidi"/>
+          <w:b/>
+          <w:bCs/>
+          <w:noProof/>
+          <w:color w:val="auto"/>
+          <w:sz w:val="22"/>
+          <w:szCs w:val="22"/>
+        </w:rPr>
+      </w:sdtEndPr>
+      <w:sdtContent>
+        <w:p>
+          <w:pPr>
+            <w:pStyle w:val="TOCHeading"/>
+          </w:pPr>
+          <w:r>
+            <w:t>Contents</w:t>
+          </w:r>
+        </w:p>
+        <w:p>
+          <w:fldSimple w:instr=" TOC \o &quot;1-3&quot; \h \z \u ">
+            <w:r>
+              <w:rPr>
+                <w:b/>
+                <w:bCs/>
+                <w:noProof/>
+              </w:rPr>
+              <w:t>No table of contents entries found.</w:t>
+            </w:r>
+          </w:fldSimple>
+        </w:p>
+      </w:sdtContent>
+    </w:sdt>
+    <w:p>
+      <w:pPr>
+        <w:spacing w:line="259" w:lineRule="auto"/>
+        <w:contextualSpacing w:val="0"/>
+        <w:sectPr>
+          <w:footerReference w:type="default" r:id="rId7"/>
+          <w:footerReference w:type="first" r:id="rId8"/>
+          <w:pgSz w:w="12240" w:h="15840"/>
+          <w:pgMar w:top="1440" w:right="1440" w:bottom="1440" w:left="1440" w:header="720" w:footer="720" w:gutter="0"/>
+          <w:pgNumType w:fmt="lowerRoman" w:start="1"/>
+          <w:cols w:space="720"/>
+          <w:titlePg/>
+          <w:docGrid w:linePitch="360"/>
+        </w:sectPr>
+      </w:pPr>
+    </w:p>
     <w:p>
       <w:pPr>
         <w:pStyle w:val="Heading1"/>
       </w:pPr>
       <w:r>
         <w:lastRenderedPageBreak/>
-        <w:t>Contents</w:t>
+        <w:t>Purpose</w:t>
       </w:r>
     </w:p>
     <w:p>
@@ -131,10 +189,9 @@
       <w:bookmarkEnd w:id="0"/>
     </w:p>
     <w:sectPr>
-      <w:footerReference w:type="default" r:id="rId6"/>
       <w:pgSz w:w="12240" w:h="15840"/>
       <w:pgMar w:top="1440" w:right="1440" w:bottom="1440" w:left="1440" w:header="720" w:footer="720" w:gutter="0"/>
-      <w:pgNumType w:fmt="lowerRoman" w:start="1"/>
+      <w:pgNumType w:start="1"/>
       <w:cols w:space="720"/>
       <w:titlePg/>
       <w:docGrid w:linePitch="360"/>
@@ -203,6 +260,59 @@
             <w:noProof/>
           </w:rPr>
           <w:t>ii</w:t>
+        </w:r>
+        <w:r>
+          <w:rPr>
+            <w:noProof/>
+          </w:rPr>
+          <w:fldChar w:fldCharType="end"/>
+        </w:r>
+      </w:p>
+    </w:sdtContent>
+  </w:sdt>
+  <w:p>
+    <w:pPr>
+      <w:pStyle w:val="Footer"/>
+    </w:pPr>
+  </w:p>
+</w:ftr>
+</file>
+
+<file path=word/footer2.xml><?xml version="1.0" encoding="utf-8"?>
+<w:ftr xmlns:wpc="http://schemas.microsoft.com/office/word/2010/wordprocessingCanvas" xmlns:mc="http://schemas.openxmlformats.org/markup-compatibility/2006" xmlns:o="urn:schemas-microsoft-com:office:office" xmlns:r="http://schemas.openxmlformats.org/officeDocument/2006/relationships" xmlns:m="http://schemas.openxmlformats.org/officeDocument/2006/math" xmlns:v="urn:schemas-microsoft-com:vml" xmlns:wp14="http://schemas.microsoft.com/office/word/2010/wordprocessingDrawing" xmlns:wp="http://schemas.openxmlformats.org/drawingml/2006/wordprocessingDrawing" xmlns:w10="urn:schemas-microsoft-com:office:word" xmlns:w="http://schemas.openxmlformats.org/wordprocessingml/2006/main" xmlns:w14="http://schemas.microsoft.com/office/word/2010/wordml" xmlns:w15="http://schemas.microsoft.com/office/word/2012/wordml" xmlns:wpg="http://schemas.microsoft.com/office/word/2010/wordprocessingGroup" xmlns:wpi="http://schemas.microsoft.com/office/word/2010/wordprocessingInk" xmlns:wne="http://schemas.microsoft.com/office/word/2006/wordml" xmlns:wps="http://schemas.microsoft.com/office/word/2010/wordprocessingShape" mc:Ignorable="w14 w15 wp14">
+  <w:sdt>
+    <w:sdtPr>
+      <w:id w:val="160057113"/>
+      <w:docPartObj>
+        <w:docPartGallery w:val="Page Numbers (Bottom of Page)"/>
+        <w:docPartUnique/>
+      </w:docPartObj>
+    </w:sdtPr>
+    <w:sdtEndPr>
+      <w:rPr>
+        <w:noProof/>
+      </w:rPr>
+    </w:sdtEndPr>
+    <w:sdtContent>
+      <w:p>
+        <w:pPr>
+          <w:pStyle w:val="Footer"/>
+          <w:jc w:val="center"/>
+        </w:pPr>
+        <w:r>
+          <w:fldChar w:fldCharType="begin"/>
+        </w:r>
+        <w:r>
+          <w:instrText xml:space="preserve"> PAGE   \* MERGEFORMAT </w:instrText>
+        </w:r>
+        <w:r>
+          <w:fldChar w:fldCharType="separate"/>
+        </w:r>
+        <w:r>
+          <w:rPr>
+            <w:noProof/>
+          </w:rPr>
+          <w:t>1</w:t>
         </w:r>
         <w:r>
           <w:rPr>
@@ -814,6 +924,20 @@
     <w:uiPriority w:val="99"/>
     <w:rsid w:val="00481D57"/>
   </w:style>
+  <w:style w:type="paragraph" w:styleId="TOCHeading">
+    <w:name w:val="TOC Heading"/>
+    <w:basedOn w:val="Heading1"/>
+    <w:next w:val="Normal"/>
+    <w:uiPriority w:val="39"/>
+    <w:unhideWhenUsed/>
+    <w:qFormat/>
+    <w:rsid w:val="00521F0E"/>
+    <w:pPr>
+      <w:spacing w:line="259" w:lineRule="auto"/>
+      <w:contextualSpacing w:val="0"/>
+      <w:outlineLvl w:val="9"/>
+    </w:pPr>
+  </w:style>
 </w:styles>
 </file>
 
@@ -1076,4 +1200,16 @@
     </a:ext>
   </a:extLst>
 </a:theme>
+</file>
+
+<file path=customXml/item1.xml><?xml version="1.0" encoding="utf-8"?>
+<b:Sources xmlns:b="http://schemas.openxmlformats.org/officeDocument/2006/bibliography" xmlns="http://schemas.openxmlformats.org/officeDocument/2006/bibliography" SelectedStyle="\APASixthEditionOfficeOnline.xsl" StyleName="APA" Version="6"/>
+</file>
+
+<file path=customXml/itemProps1.xml><?xml version="1.0" encoding="utf-8"?>
+<ds:datastoreItem xmlns:ds="http://schemas.openxmlformats.org/officeDocument/2006/customXml" ds:itemID="{A62D255A-2069-4691-8EDC-90A14EFAB1F7}">
+  <ds:schemaRefs>
+    <ds:schemaRef ds:uri="http://schemas.openxmlformats.org/officeDocument/2006/bibliography"/>
+  </ds:schemaRefs>
+</ds:datastoreItem>
 </file>
</xml_diff>

<commit_message>
going to check power consumption
</commit_message>
<xml_diff>
--- a/Report.docx
+++ b/Report.docx
@@ -97,13 +97,8 @@
       </w:r>
       <w:r>
         <w:br/>
-        <w:t xml:space="preserve">Jeffrey </w:t>
-      </w:r>
-      <w:proofErr w:type="spellStart"/>
-      <w:r>
-        <w:t>Gerfen</w:t>
-      </w:r>
-      <w:proofErr w:type="spellEnd"/>
+        <w:t>Jeffrey Gerfen</w:t>
+      </w:r>
     </w:p>
     <w:p>
       <w:pPr>
@@ -906,13 +901,8 @@
               <w:cnfStyle w:val="000000000000" w:firstRow="0" w:lastRow="0" w:firstColumn="0" w:lastColumn="0" w:oddVBand="0" w:evenVBand="0" w:oddHBand="0" w:evenHBand="0" w:firstRowFirstColumn="0" w:firstRowLastColumn="0" w:lastRowFirstColumn="0" w:lastRowLastColumn="0"/>
             </w:pPr>
             <w:r>
-              <w:t xml:space="preserve">150 </w:t>
-            </w:r>
-            <w:proofErr w:type="spellStart"/>
-            <w:r>
-              <w:t>ms</w:t>
-            </w:r>
-            <w:proofErr w:type="spellEnd"/>
+              <w:t>150 ms</w:t>
+            </w:r>
           </w:p>
         </w:tc>
         <w:tc>
@@ -1002,40 +992,112 @@
                 <w:b w:val="0"/>
               </w:rPr>
             </w:pPr>
+            <w:r>
+              <w:rPr>
+                <w:b w:val="0"/>
+              </w:rPr>
+              <w:t>Auxiliary battery voltage</w:t>
+            </w:r>
+          </w:p>
+        </w:tc>
+        <w:tc>
+          <w:tcPr>
+            <w:tcW w:w="2358" w:type="dxa"/>
+          </w:tcPr>
+          <w:p>
+            <w:pPr>
+              <w:jc w:val="right"/>
+              <w:cnfStyle w:val="000000000000" w:firstRow="0" w:lastRow="0" w:firstColumn="0" w:lastColumn="0" w:oddVBand="0" w:evenVBand="0" w:oddHBand="0" w:evenHBand="0" w:firstRowFirstColumn="0" w:firstRowLastColumn="0" w:lastRowFirstColumn="0" w:lastRowLastColumn="0"/>
+            </w:pPr>
+            <w:r>
+              <w:t>6 V</w:t>
+            </w:r>
+          </w:p>
+        </w:tc>
+        <w:tc>
+          <w:tcPr>
+            <w:tcW w:w="1914" w:type="dxa"/>
+          </w:tcPr>
+          <w:p>
+            <w:pPr>
+              <w:jc w:val="right"/>
+              <w:cnfStyle w:val="000000000000" w:firstRow="0" w:lastRow="0" w:firstColumn="0" w:lastColumn="0" w:oddVBand="0" w:evenVBand="0" w:oddHBand="0" w:evenHBand="0" w:firstRowFirstColumn="0" w:firstRowLastColumn="0" w:lastRowFirstColumn="0" w:lastRowLastColumn="0"/>
+            </w:pPr>
+            <w:r>
+              <w:t>9 V</w:t>
+            </w:r>
+          </w:p>
+        </w:tc>
+        <w:tc>
+          <w:tcPr>
+            <w:tcW w:w="1914" w:type="dxa"/>
+          </w:tcPr>
+          <w:p>
+            <w:pPr>
+              <w:jc w:val="right"/>
+              <w:cnfStyle w:val="000000000000" w:firstRow="0" w:lastRow="0" w:firstColumn="0" w:lastColumn="0" w:oddVBand="0" w:evenVBand="0" w:oddHBand="0" w:evenHBand="0" w:firstRowFirstColumn="0" w:firstRowLastColumn="0" w:lastRowFirstColumn="0" w:lastRowLastColumn="0"/>
+            </w:pPr>
+            <w:r>
+              <w:t>12 V</w:t>
+            </w:r>
+          </w:p>
+        </w:tc>
+      </w:tr>
+      <w:tr>
+        <w:trPr>
+          <w:cnfStyle w:val="000000100000" w:firstRow="0" w:lastRow="0" w:firstColumn="0" w:lastColumn="0" w:oddVBand="0" w:evenVBand="0" w:oddHBand="1" w:evenHBand="0" w:firstRowFirstColumn="0" w:firstRowLastColumn="0" w:lastRowFirstColumn="0" w:lastRowLastColumn="0"/>
+        </w:trPr>
+        <w:tc>
+          <w:tcPr>
+            <w:cnfStyle w:val="001000000000" w:firstRow="0" w:lastRow="0" w:firstColumn="1" w:lastColumn="0" w:oddVBand="0" w:evenVBand="0" w:oddHBand="0" w:evenHBand="0" w:firstRowFirstColumn="0" w:firstRowLastColumn="0" w:lastRowFirstColumn="0" w:lastRowLastColumn="0"/>
+            <w:tcW w:w="3174" w:type="dxa"/>
+          </w:tcPr>
+          <w:p>
+            <w:pPr>
+              <w:rPr>
+                <w:b w:val="0"/>
+              </w:rPr>
+            </w:pPr>
+            <w:r>
+              <w:rPr>
+                <w:b w:val="0"/>
+              </w:rPr>
+              <w:t>System power consumption (from auxiliary battery)</w:t>
+            </w:r>
+          </w:p>
+        </w:tc>
+        <w:tc>
+          <w:tcPr>
+            <w:tcW w:w="2358" w:type="dxa"/>
+          </w:tcPr>
+          <w:p>
+            <w:pPr>
+              <w:jc w:val="right"/>
+              <w:cnfStyle w:val="000000100000" w:firstRow="0" w:lastRow="0" w:firstColumn="0" w:lastColumn="0" w:oddVBand="0" w:evenVBand="0" w:oddHBand="1" w:evenHBand="0" w:firstRowFirstColumn="0" w:firstRowLastColumn="0" w:lastRowFirstColumn="0" w:lastRowLastColumn="0"/>
+            </w:pPr>
+          </w:p>
+        </w:tc>
+        <w:tc>
+          <w:tcPr>
+            <w:tcW w:w="1914" w:type="dxa"/>
+          </w:tcPr>
+          <w:p>
+            <w:pPr>
+              <w:jc w:val="right"/>
+              <w:cnfStyle w:val="000000100000" w:firstRow="0" w:lastRow="0" w:firstColumn="0" w:lastColumn="0" w:oddVBand="0" w:evenVBand="0" w:oddHBand="1" w:evenHBand="0" w:firstRowFirstColumn="0" w:firstRowLastColumn="0" w:lastRowFirstColumn="0" w:lastRowLastColumn="0"/>
+            </w:pPr>
             <w:bookmarkStart w:id="3" w:name="_GoBack"/>
             <w:bookmarkEnd w:id="3"/>
           </w:p>
         </w:tc>
         <w:tc>
           <w:tcPr>
-            <w:tcW w:w="2358" w:type="dxa"/>
+            <w:tcW w:w="1914" w:type="dxa"/>
           </w:tcPr>
           <w:p>
             <w:pPr>
               <w:jc w:val="right"/>
-              <w:cnfStyle w:val="000000000000" w:firstRow="0" w:lastRow="0" w:firstColumn="0" w:lastColumn="0" w:oddVBand="0" w:evenVBand="0" w:oddHBand="0" w:evenHBand="0" w:firstRowFirstColumn="0" w:firstRowLastColumn="0" w:lastRowFirstColumn="0" w:lastRowLastColumn="0"/>
-            </w:pPr>
-          </w:p>
-        </w:tc>
-        <w:tc>
-          <w:tcPr>
-            <w:tcW w:w="1914" w:type="dxa"/>
-          </w:tcPr>
-          <w:p>
-            <w:pPr>
-              <w:jc w:val="right"/>
-              <w:cnfStyle w:val="000000000000" w:firstRow="0" w:lastRow="0" w:firstColumn="0" w:lastColumn="0" w:oddVBand="0" w:evenVBand="0" w:oddHBand="0" w:evenHBand="0" w:firstRowFirstColumn="0" w:firstRowLastColumn="0" w:lastRowFirstColumn="0" w:lastRowLastColumn="0"/>
-            </w:pPr>
-          </w:p>
-        </w:tc>
-        <w:tc>
-          <w:tcPr>
-            <w:tcW w:w="1914" w:type="dxa"/>
-          </w:tcPr>
-          <w:p>
-            <w:pPr>
-              <w:jc w:val="right"/>
-              <w:cnfStyle w:val="000000000000" w:firstRow="0" w:lastRow="0" w:firstColumn="0" w:lastColumn="0" w:oddVBand="0" w:evenVBand="0" w:oddHBand="0" w:evenHBand="0" w:firstRowFirstColumn="0" w:firstRowLastColumn="0" w:lastRowFirstColumn="0" w:lastRowLastColumn="0"/>
+              <w:cnfStyle w:val="000000100000" w:firstRow="0" w:lastRow="0" w:firstColumn="0" w:lastColumn="0" w:oddVBand="0" w:evenVBand="0" w:oddHBand="1" w:evenHBand="0" w:firstRowFirstColumn="0" w:firstRowLastColumn="0" w:lastRowFirstColumn="0" w:lastRowLastColumn="0"/>
             </w:pPr>
           </w:p>
         </w:tc>
@@ -2346,7 +2408,7 @@
 </file>
 
 <file path=customXml/itemProps1.xml><?xml version="1.0" encoding="utf-8"?>
-<ds:datastoreItem xmlns:ds="http://schemas.openxmlformats.org/officeDocument/2006/customXml" ds:itemID="{AA125A81-9FED-481F-A24C-7FE1D70E1FDC}">
+<ds:datastoreItem xmlns:ds="http://schemas.openxmlformats.org/officeDocument/2006/customXml" ds:itemID="{9901809D-D46B-49AA-84EF-6ECF7E4BF9D3}">
   <ds:schemaRefs>
     <ds:schemaRef ds:uri="http://schemas.openxmlformats.org/officeDocument/2006/bibliography"/>
   </ds:schemaRefs>

</xml_diff>

<commit_message>
filled in hardware overview
</commit_message>
<xml_diff>
--- a/Report.docx
+++ b/Report.docx
@@ -114,6 +114,12 @@
     </w:p>
     <w:sdt>
       <w:sdtPr>
+        <w:rPr>
+          <w:rFonts w:asciiTheme="minorHAnsi" w:eastAsiaTheme="minorHAnsi" w:hAnsiTheme="minorHAnsi" w:cstheme="minorBidi"/>
+          <w:color w:val="auto"/>
+          <w:sz w:val="22"/>
+          <w:szCs w:val="22"/>
+        </w:rPr>
         <w:id w:val="-1921012072"/>
         <w:docPartObj>
           <w:docPartGallery w:val="Table of Contents"/>
@@ -122,13 +128,9 @@
       </w:sdtPr>
       <w:sdtEndPr>
         <w:rPr>
-          <w:rFonts w:asciiTheme="minorHAnsi" w:eastAsiaTheme="minorHAnsi" w:hAnsiTheme="minorHAnsi" w:cstheme="minorBidi"/>
           <w:b/>
           <w:bCs/>
           <w:noProof/>
-          <w:color w:val="auto"/>
-          <w:sz w:val="22"/>
-          <w:szCs w:val="22"/>
         </w:rPr>
       </w:sdtEndPr>
       <w:sdtContent>
@@ -160,7 +162,7 @@
           <w:r>
             <w:fldChar w:fldCharType="separate"/>
           </w:r>
-          <w:hyperlink w:anchor="_Toc452936749" w:history="1">
+          <w:hyperlink w:anchor="_Toc452984317" w:history="1">
             <w:r>
               <w:rPr>
                 <w:rStyle w:val="Hyperlink"/>
@@ -187,7 +189,7 @@
                 <w:noProof/>
                 <w:webHidden/>
               </w:rPr>
-              <w:instrText xml:space="preserve"> PAGEREF _Toc452936749 \h </w:instrText>
+              <w:instrText xml:space="preserve"> PAGEREF _Toc452984317 \h </w:instrText>
             </w:r>
             <w:r>
               <w:rPr>
@@ -229,7 +231,7 @@
               <w:noProof/>
             </w:rPr>
           </w:pPr>
-          <w:hyperlink w:anchor="_Toc452936750" w:history="1">
+          <w:hyperlink w:anchor="_Toc452984318" w:history="1">
             <w:r>
               <w:rPr>
                 <w:rStyle w:val="Hyperlink"/>
@@ -256,7 +258,7 @@
                 <w:noProof/>
                 <w:webHidden/>
               </w:rPr>
-              <w:instrText xml:space="preserve"> PAGEREF _Toc452936750 \h </w:instrText>
+              <w:instrText xml:space="preserve"> PAGEREF _Toc452984318 \h </w:instrText>
             </w:r>
             <w:r>
               <w:rPr>
@@ -298,7 +300,7 @@
               <w:noProof/>
             </w:rPr>
           </w:pPr>
-          <w:hyperlink w:anchor="_Toc452936751" w:history="1">
+          <w:hyperlink w:anchor="_Toc452984319" w:history="1">
             <w:r>
               <w:rPr>
                 <w:rStyle w:val="Hyperlink"/>
@@ -325,7 +327,7 @@
                 <w:noProof/>
                 <w:webHidden/>
               </w:rPr>
-              <w:instrText xml:space="preserve"> PAGEREF _Toc452936751 \h </w:instrText>
+              <w:instrText xml:space="preserve"> PAGEREF _Toc452984319 \h </w:instrText>
             </w:r>
             <w:r>
               <w:rPr>
@@ -367,12 +369,149 @@
               <w:noProof/>
             </w:rPr>
           </w:pPr>
-          <w:hyperlink w:anchor="_Toc452936752" w:history="1">
+          <w:hyperlink w:anchor="_Toc452984320" w:history="1">
             <w:r>
               <w:rPr>
                 <w:rStyle w:val="Hyperlink"/>
                 <w:noProof/>
               </w:rPr>
+              <w:t>System Architecture</w:t>
+            </w:r>
+            <w:r>
+              <w:rPr>
+                <w:noProof/>
+                <w:webHidden/>
+              </w:rPr>
+              <w:tab/>
+            </w:r>
+            <w:r>
+              <w:rPr>
+                <w:noProof/>
+                <w:webHidden/>
+              </w:rPr>
+              <w:fldChar w:fldCharType="begin"/>
+            </w:r>
+            <w:r>
+              <w:rPr>
+                <w:noProof/>
+                <w:webHidden/>
+              </w:rPr>
+              <w:instrText xml:space="preserve"> PAGEREF _Toc452984320 \h </w:instrText>
+            </w:r>
+            <w:r>
+              <w:rPr>
+                <w:noProof/>
+                <w:webHidden/>
+              </w:rPr>
+            </w:r>
+            <w:r>
+              <w:rPr>
+                <w:noProof/>
+                <w:webHidden/>
+              </w:rPr>
+              <w:fldChar w:fldCharType="separate"/>
+            </w:r>
+            <w:r>
+              <w:rPr>
+                <w:noProof/>
+                <w:webHidden/>
+              </w:rPr>
+              <w:t>2</w:t>
+            </w:r>
+            <w:r>
+              <w:rPr>
+                <w:noProof/>
+                <w:webHidden/>
+              </w:rPr>
+              <w:fldChar w:fldCharType="end"/>
+            </w:r>
+          </w:hyperlink>
+        </w:p>
+        <w:p>
+          <w:pPr>
+            <w:pStyle w:val="TOC2"/>
+            <w:tabs>
+              <w:tab w:val="right" w:leader="dot" w:pos="9350"/>
+            </w:tabs>
+            <w:rPr>
+              <w:noProof/>
+            </w:rPr>
+          </w:pPr>
+          <w:hyperlink w:anchor="_Toc452984321" w:history="1">
+            <w:r>
+              <w:rPr>
+                <w:rStyle w:val="Hyperlink"/>
+                <w:noProof/>
+              </w:rPr>
+              <w:t>Hardware Overview</w:t>
+            </w:r>
+            <w:r>
+              <w:rPr>
+                <w:noProof/>
+                <w:webHidden/>
+              </w:rPr>
+              <w:tab/>
+            </w:r>
+            <w:r>
+              <w:rPr>
+                <w:noProof/>
+                <w:webHidden/>
+              </w:rPr>
+              <w:fldChar w:fldCharType="begin"/>
+            </w:r>
+            <w:r>
+              <w:rPr>
+                <w:noProof/>
+                <w:webHidden/>
+              </w:rPr>
+              <w:instrText xml:space="preserve"> PAGEREF _Toc452984321 \h </w:instrText>
+            </w:r>
+            <w:r>
+              <w:rPr>
+                <w:noProof/>
+                <w:webHidden/>
+              </w:rPr>
+            </w:r>
+            <w:r>
+              <w:rPr>
+                <w:noProof/>
+                <w:webHidden/>
+              </w:rPr>
+              <w:fldChar w:fldCharType="separate"/>
+            </w:r>
+            <w:r>
+              <w:rPr>
+                <w:noProof/>
+                <w:webHidden/>
+              </w:rPr>
+              <w:t>2</w:t>
+            </w:r>
+            <w:r>
+              <w:rPr>
+                <w:noProof/>
+                <w:webHidden/>
+              </w:rPr>
+              <w:fldChar w:fldCharType="end"/>
+            </w:r>
+          </w:hyperlink>
+        </w:p>
+        <w:p>
+          <w:pPr>
+            <w:pStyle w:val="TOC1"/>
+            <w:tabs>
+              <w:tab w:val="right" w:leader="dot" w:pos="9350"/>
+            </w:tabs>
+            <w:rPr>
+              <w:rFonts w:eastAsiaTheme="minorEastAsia"/>
+              <w:noProof/>
+            </w:rPr>
+          </w:pPr>
+          <w:hyperlink w:anchor="_Toc452984322" w:history="1">
+            <w:r>
+              <w:rPr>
+                <w:rStyle w:val="Hyperlink"/>
+                <w:noProof/>
+              </w:rPr>
               <w:t>References</w:t>
             </w:r>
             <w:r>
@@ -394,7 +533,7 @@
                 <w:noProof/>
                 <w:webHidden/>
               </w:rPr>
-              <w:instrText xml:space="preserve"> PAGEREF _Toc452936752 \h </w:instrText>
+              <w:instrText xml:space="preserve"> PAGEREF _Toc452984322 \h </w:instrText>
             </w:r>
             <w:r>
               <w:rPr>
@@ -414,7 +553,7 @@
                 <w:noProof/>
                 <w:webHidden/>
               </w:rPr>
-              <w:t>2</w:t>
+              <w:t>4</w:t>
             </w:r>
             <w:r>
               <w:rPr>
@@ -457,7 +596,7 @@
       <w:pPr>
         <w:pStyle w:val="Heading1"/>
       </w:pPr>
-      <w:bookmarkStart w:id="0" w:name="_Toc452936749"/>
+      <w:bookmarkStart w:id="0" w:name="_Toc452984317"/>
       <w:r>
         <w:lastRenderedPageBreak/>
         <w:t>Purpose</w:t>
@@ -477,6 +616,7 @@
           <w:id w:val="1692341913"/>
           <w:citation/>
         </w:sdtPr>
+        <w:sdtEndPr/>
         <w:sdtContent>
           <w:r>
             <w:fldChar w:fldCharType="begin"/>
@@ -532,7 +672,7 @@
       <w:pPr>
         <w:pStyle w:val="Heading1"/>
       </w:pPr>
-      <w:bookmarkStart w:id="1" w:name="_Toc452936750"/>
+      <w:bookmarkStart w:id="1" w:name="_Toc452984318"/>
       <w:r>
         <w:t>System Requirements</w:t>
       </w:r>
@@ -547,13 +687,16 @@
       </w:r>
       <w:r>
         <w:t xml:space="preserve"> The system will be capable of measuring the individual voltages of eighteen batteries. The maximum measurable voltage will be 250V, which makes the system ideal for measuring the voltages of standard 12V batteries such as the ones used in the automotive and marine industries.</w:t>
+      </w:r>
+      <w:r>
+        <w:t xml:space="preserve"> The system will be capable of measuring battery voltage to within 2% of the true value.</w:t>
       </w:r>
     </w:p>
     <w:p>
       <w:pPr>
         <w:pStyle w:val="Heading1"/>
       </w:pPr>
-      <w:bookmarkStart w:id="2" w:name="_Toc452936751"/>
+      <w:bookmarkStart w:id="2" w:name="_Toc452984319"/>
       <w:r>
         <w:t>System Specifications</w:t>
       </w:r>
@@ -566,10 +709,10 @@
         <w:tblLook w:val="04A0" w:firstRow="1" w:lastRow="0" w:firstColumn="1" w:lastColumn="0" w:noHBand="0" w:noVBand="1"/>
       </w:tblPr>
       <w:tblGrid>
-        <w:gridCol w:w="3174"/>
-        <w:gridCol w:w="2358"/>
-        <w:gridCol w:w="1914"/>
-        <w:gridCol w:w="1914"/>
+        <w:gridCol w:w="4900"/>
+        <w:gridCol w:w="1111"/>
+        <w:gridCol w:w="1524"/>
+        <w:gridCol w:w="1825"/>
       </w:tblGrid>
       <w:tr>
         <w:trPr>
@@ -578,7 +721,7 @@
         <w:tc>
           <w:tcPr>
             <w:cnfStyle w:val="001000000000" w:firstRow="0" w:lastRow="0" w:firstColumn="1" w:lastColumn="0" w:oddVBand="0" w:evenVBand="0" w:oddHBand="0" w:evenHBand="0" w:firstRowFirstColumn="0" w:firstRowLastColumn="0" w:lastRowFirstColumn="0" w:lastRowLastColumn="0"/>
-            <w:tcW w:w="3174" w:type="dxa"/>
+            <w:tcW w:w="0" w:type="auto"/>
           </w:tcPr>
           <w:p>
             <w:pPr>
@@ -594,10 +737,11 @@
         </w:tc>
         <w:tc>
           <w:tcPr>
-            <w:tcW w:w="2358" w:type="dxa"/>
-          </w:tcPr>
-          <w:p>
-            <w:pPr>
+            <w:tcW w:w="0" w:type="auto"/>
+          </w:tcPr>
+          <w:p>
+            <w:pPr>
+              <w:jc w:val="right"/>
               <w:cnfStyle w:val="100000000000" w:firstRow="1" w:lastRow="0" w:firstColumn="0" w:lastColumn="0" w:oddVBand="0" w:evenVBand="0" w:oddHBand="0" w:evenHBand="0" w:firstRowFirstColumn="0" w:firstRowLastColumn="0" w:lastRowFirstColumn="0" w:lastRowLastColumn="0"/>
             </w:pPr>
             <w:r>
@@ -607,10 +751,11 @@
         </w:tc>
         <w:tc>
           <w:tcPr>
-            <w:tcW w:w="1914" w:type="dxa"/>
-          </w:tcPr>
-          <w:p>
-            <w:pPr>
+            <w:tcW w:w="0" w:type="auto"/>
+          </w:tcPr>
+          <w:p>
+            <w:pPr>
+              <w:jc w:val="right"/>
               <w:cnfStyle w:val="100000000000" w:firstRow="1" w:lastRow="0" w:firstColumn="0" w:lastColumn="0" w:oddVBand="0" w:evenVBand="0" w:oddHBand="0" w:evenHBand="0" w:firstRowFirstColumn="0" w:firstRowLastColumn="0" w:lastRowFirstColumn="0" w:lastRowLastColumn="0"/>
             </w:pPr>
             <w:r>
@@ -620,10 +765,11 @@
         </w:tc>
         <w:tc>
           <w:tcPr>
-            <w:tcW w:w="1914" w:type="dxa"/>
-          </w:tcPr>
-          <w:p>
-            <w:pPr>
+            <w:tcW w:w="0" w:type="auto"/>
+          </w:tcPr>
+          <w:p>
+            <w:pPr>
+              <w:jc w:val="right"/>
               <w:cnfStyle w:val="100000000000" w:firstRow="1" w:lastRow="0" w:firstColumn="0" w:lastColumn="0" w:oddVBand="0" w:evenVBand="0" w:oddHBand="0" w:evenHBand="0" w:firstRowFirstColumn="0" w:firstRowLastColumn="0" w:lastRowFirstColumn="0" w:lastRowLastColumn="0"/>
             </w:pPr>
             <w:r>
@@ -639,7 +785,7 @@
         <w:tc>
           <w:tcPr>
             <w:cnfStyle w:val="001000000000" w:firstRow="0" w:lastRow="0" w:firstColumn="1" w:lastColumn="0" w:oddVBand="0" w:evenVBand="0" w:oddHBand="0" w:evenHBand="0" w:firstRowFirstColumn="0" w:firstRowLastColumn="0" w:lastRowFirstColumn="0" w:lastRowLastColumn="0"/>
-            <w:tcW w:w="3174" w:type="dxa"/>
+            <w:tcW w:w="0" w:type="auto"/>
           </w:tcPr>
           <w:p>
             <w:pPr>
@@ -669,7 +815,7 @@
         </w:tc>
         <w:tc>
           <w:tcPr>
-            <w:tcW w:w="2358" w:type="dxa"/>
+            <w:tcW w:w="0" w:type="auto"/>
           </w:tcPr>
           <w:p>
             <w:pPr>
@@ -680,7 +826,7 @@
         </w:tc>
         <w:tc>
           <w:tcPr>
-            <w:tcW w:w="1914" w:type="dxa"/>
+            <w:tcW w:w="0" w:type="auto"/>
           </w:tcPr>
           <w:p>
             <w:pPr>
@@ -694,7 +840,7 @@
         </w:tc>
         <w:tc>
           <w:tcPr>
-            <w:tcW w:w="1914" w:type="dxa"/>
+            <w:tcW w:w="0" w:type="auto"/>
           </w:tcPr>
           <w:p>
             <w:pPr>
@@ -711,7 +857,7 @@
         <w:tc>
           <w:tcPr>
             <w:cnfStyle w:val="001000000000" w:firstRow="0" w:lastRow="0" w:firstColumn="1" w:lastColumn="0" w:oddVBand="0" w:evenVBand="0" w:oddHBand="0" w:evenHBand="0" w:firstRowFirstColumn="0" w:firstRowLastColumn="0" w:lastRowFirstColumn="0" w:lastRowLastColumn="0"/>
-            <w:tcW w:w="3174" w:type="dxa"/>
+            <w:tcW w:w="0" w:type="auto"/>
           </w:tcPr>
           <w:p>
             <w:pPr>
@@ -753,7 +899,7 @@
         </w:tc>
         <w:tc>
           <w:tcPr>
-            <w:tcW w:w="2358" w:type="dxa"/>
+            <w:tcW w:w="0" w:type="auto"/>
           </w:tcPr>
           <w:p>
             <w:pPr>
@@ -767,7 +913,7 @@
         </w:tc>
         <w:tc>
           <w:tcPr>
-            <w:tcW w:w="1914" w:type="dxa"/>
+            <w:tcW w:w="0" w:type="auto"/>
           </w:tcPr>
           <w:p>
             <w:pPr>
@@ -781,7 +927,7 @@
         </w:tc>
         <w:tc>
           <w:tcPr>
-            <w:tcW w:w="1914" w:type="dxa"/>
+            <w:tcW w:w="0" w:type="auto"/>
           </w:tcPr>
           <w:p>
             <w:pPr>
@@ -801,7 +947,7 @@
         <w:tc>
           <w:tcPr>
             <w:cnfStyle w:val="001000000000" w:firstRow="0" w:lastRow="0" w:firstColumn="1" w:lastColumn="0" w:oddVBand="0" w:evenVBand="0" w:oddHBand="0" w:evenHBand="0" w:firstRowFirstColumn="0" w:firstRowLastColumn="0" w:lastRowFirstColumn="0" w:lastRowLastColumn="0"/>
-            <w:tcW w:w="3174" w:type="dxa"/>
+            <w:tcW w:w="0" w:type="auto"/>
           </w:tcPr>
           <w:p>
             <w:pPr>
@@ -819,7 +965,7 @@
         </w:tc>
         <w:tc>
           <w:tcPr>
-            <w:tcW w:w="2358" w:type="dxa"/>
+            <w:tcW w:w="0" w:type="auto"/>
           </w:tcPr>
           <w:p>
             <w:pPr>
@@ -833,7 +979,7 @@
         </w:tc>
         <w:tc>
           <w:tcPr>
-            <w:tcW w:w="1914" w:type="dxa"/>
+            <w:tcW w:w="0" w:type="auto"/>
           </w:tcPr>
           <w:p>
             <w:pPr>
@@ -847,7 +993,7 @@
         </w:tc>
         <w:tc>
           <w:tcPr>
-            <w:tcW w:w="1914" w:type="dxa"/>
+            <w:tcW w:w="0" w:type="auto"/>
           </w:tcPr>
           <w:p>
             <w:pPr>
@@ -864,7 +1010,7 @@
         <w:tc>
           <w:tcPr>
             <w:cnfStyle w:val="001000000000" w:firstRow="0" w:lastRow="0" w:firstColumn="1" w:lastColumn="0" w:oddVBand="0" w:evenVBand="0" w:oddHBand="0" w:evenHBand="0" w:firstRowFirstColumn="0" w:firstRowLastColumn="0" w:lastRowFirstColumn="0" w:lastRowLastColumn="0"/>
-            <w:tcW w:w="3174" w:type="dxa"/>
+            <w:tcW w:w="0" w:type="auto"/>
           </w:tcPr>
           <w:p>
             <w:pPr>
@@ -882,7 +1028,7 @@
         </w:tc>
         <w:tc>
           <w:tcPr>
-            <w:tcW w:w="2358" w:type="dxa"/>
+            <w:tcW w:w="0" w:type="auto"/>
           </w:tcPr>
           <w:p>
             <w:pPr>
@@ -893,7 +1039,7 @@
         </w:tc>
         <w:tc>
           <w:tcPr>
-            <w:tcW w:w="1914" w:type="dxa"/>
+            <w:tcW w:w="0" w:type="auto"/>
           </w:tcPr>
           <w:p>
             <w:pPr>
@@ -907,7 +1053,7 @@
         </w:tc>
         <w:tc>
           <w:tcPr>
-            <w:tcW w:w="1914" w:type="dxa"/>
+            <w:tcW w:w="0" w:type="auto"/>
           </w:tcPr>
           <w:p>
             <w:pPr>
@@ -924,7 +1070,7 @@
         <w:tc>
           <w:tcPr>
             <w:cnfStyle w:val="001000000000" w:firstRow="0" w:lastRow="0" w:firstColumn="1" w:lastColumn="0" w:oddVBand="0" w:evenVBand="0" w:oddHBand="0" w:evenHBand="0" w:firstRowFirstColumn="0" w:firstRowLastColumn="0" w:lastRowFirstColumn="0" w:lastRowLastColumn="0"/>
-            <w:tcW w:w="3174" w:type="dxa"/>
+            <w:tcW w:w="0" w:type="auto"/>
           </w:tcPr>
           <w:p>
             <w:pPr>
@@ -942,7 +1088,7 @@
         </w:tc>
         <w:tc>
           <w:tcPr>
-            <w:tcW w:w="2358" w:type="dxa"/>
+            <w:tcW w:w="0" w:type="auto"/>
           </w:tcPr>
           <w:p>
             <w:pPr>
@@ -953,7 +1099,7 @@
         </w:tc>
         <w:tc>
           <w:tcPr>
-            <w:tcW w:w="1914" w:type="dxa"/>
+            <w:tcW w:w="0" w:type="auto"/>
           </w:tcPr>
           <w:p>
             <w:pPr>
@@ -967,7 +1113,7 @@
         </w:tc>
         <w:tc>
           <w:tcPr>
-            <w:tcW w:w="1914" w:type="dxa"/>
+            <w:tcW w:w="0" w:type="auto"/>
           </w:tcPr>
           <w:p>
             <w:pPr>
@@ -984,7 +1130,7 @@
         <w:tc>
           <w:tcPr>
             <w:cnfStyle w:val="001000000000" w:firstRow="0" w:lastRow="0" w:firstColumn="1" w:lastColumn="0" w:oddVBand="0" w:evenVBand="0" w:oddHBand="0" w:evenHBand="0" w:firstRowFirstColumn="0" w:firstRowLastColumn="0" w:lastRowFirstColumn="0" w:lastRowLastColumn="0"/>
-            <w:tcW w:w="3174" w:type="dxa"/>
+            <w:tcW w:w="0" w:type="auto"/>
           </w:tcPr>
           <w:p>
             <w:pPr>
@@ -1002,7 +1148,7 @@
         </w:tc>
         <w:tc>
           <w:tcPr>
-            <w:tcW w:w="2358" w:type="dxa"/>
+            <w:tcW w:w="0" w:type="auto"/>
           </w:tcPr>
           <w:p>
             <w:pPr>
@@ -1016,7 +1162,7 @@
         </w:tc>
         <w:tc>
           <w:tcPr>
-            <w:tcW w:w="1914" w:type="dxa"/>
+            <w:tcW w:w="0" w:type="auto"/>
           </w:tcPr>
           <w:p>
             <w:pPr>
@@ -1030,7 +1176,7 @@
         </w:tc>
         <w:tc>
           <w:tcPr>
-            <w:tcW w:w="1914" w:type="dxa"/>
+            <w:tcW w:w="0" w:type="auto"/>
           </w:tcPr>
           <w:p>
             <w:pPr>
@@ -1050,7 +1196,7 @@
         <w:tc>
           <w:tcPr>
             <w:cnfStyle w:val="001000000000" w:firstRow="0" w:lastRow="0" w:firstColumn="1" w:lastColumn="0" w:oddVBand="0" w:evenVBand="0" w:oddHBand="0" w:evenHBand="0" w:firstRowFirstColumn="0" w:firstRowLastColumn="0" w:lastRowFirstColumn="0" w:lastRowLastColumn="0"/>
-            <w:tcW w:w="3174" w:type="dxa"/>
+            <w:tcW w:w="0" w:type="auto"/>
           </w:tcPr>
           <w:p>
             <w:pPr>
@@ -1068,7 +1214,7 @@
         </w:tc>
         <w:tc>
           <w:tcPr>
-            <w:tcW w:w="2358" w:type="dxa"/>
+            <w:tcW w:w="0" w:type="auto"/>
           </w:tcPr>
           <w:p>
             <w:pPr>
@@ -1079,20 +1225,270 @@
         </w:tc>
         <w:tc>
           <w:tcPr>
-            <w:tcW w:w="1914" w:type="dxa"/>
+            <w:tcW w:w="0" w:type="auto"/>
           </w:tcPr>
           <w:p>
             <w:pPr>
               <w:jc w:val="right"/>
               <w:cnfStyle w:val="000000100000" w:firstRow="0" w:lastRow="0" w:firstColumn="0" w:lastColumn="0" w:oddVBand="0" w:evenVBand="0" w:oddHBand="1" w:evenHBand="0" w:firstRowFirstColumn="0" w:firstRowLastColumn="0" w:lastRowFirstColumn="0" w:lastRowLastColumn="0"/>
             </w:pPr>
-            <w:bookmarkStart w:id="3" w:name="_GoBack"/>
-            <w:bookmarkEnd w:id="3"/>
-          </w:p>
-        </w:tc>
-        <w:tc>
-          <w:tcPr>
-            <w:tcW w:w="1914" w:type="dxa"/>
+            <w:r>
+              <w:t>15 mA</w:t>
+            </w:r>
+          </w:p>
+        </w:tc>
+        <w:tc>
+          <w:tcPr>
+            <w:tcW w:w="0" w:type="auto"/>
+          </w:tcPr>
+          <w:p>
+            <w:pPr>
+              <w:jc w:val="right"/>
+              <w:cnfStyle w:val="000000100000" w:firstRow="0" w:lastRow="0" w:firstColumn="0" w:lastColumn="0" w:oddVBand="0" w:evenVBand="0" w:oddHBand="1" w:evenHBand="0" w:firstRowFirstColumn="0" w:firstRowLastColumn="0" w:lastRowFirstColumn="0" w:lastRowLastColumn="0"/>
+            </w:pPr>
+          </w:p>
+        </w:tc>
+      </w:tr>
+      <w:tr>
+        <w:tc>
+          <w:tcPr>
+            <w:cnfStyle w:val="001000000000" w:firstRow="0" w:lastRow="0" w:firstColumn="1" w:lastColumn="0" w:oddVBand="0" w:evenVBand="0" w:oddHBand="0" w:evenHBand="0" w:firstRowFirstColumn="0" w:firstRowLastColumn="0" w:lastRowFirstColumn="0" w:lastRowLastColumn="0"/>
+            <w:tcW w:w="0" w:type="auto"/>
+          </w:tcPr>
+          <w:p>
+            <w:pPr>
+              <w:rPr>
+                <w:b w:val="0"/>
+              </w:rPr>
+            </w:pPr>
+            <w:r>
+              <w:rPr>
+                <w:b w:val="0"/>
+              </w:rPr>
+              <w:t>Measurement current draw (from target battery pack, at 216 V)</w:t>
+            </w:r>
+          </w:p>
+        </w:tc>
+        <w:tc>
+          <w:tcPr>
+            <w:tcW w:w="0" w:type="auto"/>
+          </w:tcPr>
+          <w:p>
+            <w:pPr>
+              <w:jc w:val="right"/>
+              <w:cnfStyle w:val="000000000000" w:firstRow="0" w:lastRow="0" w:firstColumn="0" w:lastColumn="0" w:oddVBand="0" w:evenVBand="0" w:oddHBand="0" w:evenHBand="0" w:firstRowFirstColumn="0" w:firstRowLastColumn="0" w:lastRowFirstColumn="0" w:lastRowLastColumn="0"/>
+            </w:pPr>
+          </w:p>
+        </w:tc>
+        <w:tc>
+          <w:tcPr>
+            <w:tcW w:w="0" w:type="auto"/>
+          </w:tcPr>
+          <w:p>
+            <w:pPr>
+              <w:jc w:val="right"/>
+              <w:cnfStyle w:val="000000000000" w:firstRow="0" w:lastRow="0" w:firstColumn="0" w:lastColumn="0" w:oddVBand="0" w:evenVBand="0" w:oddHBand="0" w:evenHBand="0" w:firstRowFirstColumn="0" w:firstRowLastColumn="0" w:lastRowFirstColumn="0" w:lastRowLastColumn="0"/>
+            </w:pPr>
+            <w:r>
+              <w:t>853 µA</w:t>
+            </w:r>
+          </w:p>
+        </w:tc>
+        <w:tc>
+          <w:tcPr>
+            <w:tcW w:w="0" w:type="auto"/>
+          </w:tcPr>
+          <w:p>
+            <w:pPr>
+              <w:jc w:val="right"/>
+              <w:cnfStyle w:val="000000000000" w:firstRow="0" w:lastRow="0" w:firstColumn="0" w:lastColumn="0" w:oddVBand="0" w:evenVBand="0" w:oddHBand="0" w:evenHBand="0" w:firstRowFirstColumn="0" w:firstRowLastColumn="0" w:lastRowFirstColumn="0" w:lastRowLastColumn="0"/>
+            </w:pPr>
+          </w:p>
+        </w:tc>
+      </w:tr>
+      <w:tr>
+        <w:trPr>
+          <w:cnfStyle w:val="000000100000" w:firstRow="0" w:lastRow="0" w:firstColumn="0" w:lastColumn="0" w:oddVBand="0" w:evenVBand="0" w:oddHBand="1" w:evenHBand="0" w:firstRowFirstColumn="0" w:firstRowLastColumn="0" w:lastRowFirstColumn="0" w:lastRowLastColumn="0"/>
+        </w:trPr>
+        <w:tc>
+          <w:tcPr>
+            <w:cnfStyle w:val="001000000000" w:firstRow="0" w:lastRow="0" w:firstColumn="1" w:lastColumn="0" w:oddVBand="0" w:evenVBand="0" w:oddHBand="0" w:evenHBand="0" w:firstRowFirstColumn="0" w:firstRowLastColumn="0" w:lastRowFirstColumn="0" w:lastRowLastColumn="0"/>
+            <w:tcW w:w="0" w:type="auto"/>
+          </w:tcPr>
+          <w:p>
+            <w:pPr>
+              <w:rPr>
+                <w:b w:val="0"/>
+              </w:rPr>
+            </w:pPr>
+            <w:r>
+              <w:rPr>
+                <w:b w:val="0"/>
+              </w:rPr>
+              <w:t>Operating temperature</w:t>
+            </w:r>
+          </w:p>
+        </w:tc>
+        <w:tc>
+          <w:tcPr>
+            <w:tcW w:w="0" w:type="auto"/>
+          </w:tcPr>
+          <w:p>
+            <w:pPr>
+              <w:jc w:val="right"/>
+              <w:cnfStyle w:val="000000100000" w:firstRow="0" w:lastRow="0" w:firstColumn="0" w:lastColumn="0" w:oddVBand="0" w:evenVBand="0" w:oddHBand="1" w:evenHBand="0" w:firstRowFirstColumn="0" w:firstRowLastColumn="0" w:lastRowFirstColumn="0" w:lastRowLastColumn="0"/>
+            </w:pPr>
+            <w:r>
+              <w:t>0°C</w:t>
+            </w:r>
+          </w:p>
+        </w:tc>
+        <w:tc>
+          <w:tcPr>
+            <w:tcW w:w="0" w:type="auto"/>
+          </w:tcPr>
+          <w:p>
+            <w:pPr>
+              <w:jc w:val="right"/>
+              <w:cnfStyle w:val="000000100000" w:firstRow="0" w:lastRow="0" w:firstColumn="0" w:lastColumn="0" w:oddVBand="0" w:evenVBand="0" w:oddHBand="1" w:evenHBand="0" w:firstRowFirstColumn="0" w:firstRowLastColumn="0" w:lastRowFirstColumn="0" w:lastRowLastColumn="0"/>
+            </w:pPr>
+            <w:r>
+              <w:t>25°C</w:t>
+            </w:r>
+          </w:p>
+        </w:tc>
+        <w:tc>
+          <w:tcPr>
+            <w:tcW w:w="0" w:type="auto"/>
+          </w:tcPr>
+          <w:p>
+            <w:pPr>
+              <w:jc w:val="right"/>
+              <w:cnfStyle w:val="000000100000" w:firstRow="0" w:lastRow="0" w:firstColumn="0" w:lastColumn="0" w:oddVBand="0" w:evenVBand="0" w:oddHBand="1" w:evenHBand="0" w:firstRowFirstColumn="0" w:firstRowLastColumn="0" w:lastRowFirstColumn="0" w:lastRowLastColumn="0"/>
+            </w:pPr>
+            <w:r>
+              <w:t>70°C</w:t>
+            </w:r>
+            <w:r>
+              <w:rPr>
+                <w:rStyle w:val="FootnoteReference"/>
+              </w:rPr>
+              <w:footnoteReference w:id="1"/>
+            </w:r>
+          </w:p>
+        </w:tc>
+      </w:tr>
+      <w:tr>
+        <w:tc>
+          <w:tcPr>
+            <w:cnfStyle w:val="001000000000" w:firstRow="0" w:lastRow="0" w:firstColumn="1" w:lastColumn="0" w:oddVBand="0" w:evenVBand="0" w:oddHBand="0" w:evenHBand="0" w:firstRowFirstColumn="0" w:firstRowLastColumn="0" w:lastRowFirstColumn="0" w:lastRowLastColumn="0"/>
+            <w:tcW w:w="0" w:type="auto"/>
+          </w:tcPr>
+          <w:p>
+            <w:pPr>
+              <w:rPr>
+                <w:b w:val="0"/>
+              </w:rPr>
+            </w:pPr>
+            <w:r>
+              <w:rPr>
+                <w:b w:val="0"/>
+              </w:rPr>
+              <w:t>Storage temperature</w:t>
+            </w:r>
+          </w:p>
+        </w:tc>
+        <w:tc>
+          <w:tcPr>
+            <w:tcW w:w="0" w:type="auto"/>
+          </w:tcPr>
+          <w:p>
+            <w:pPr>
+              <w:jc w:val="right"/>
+              <w:cnfStyle w:val="000000000000" w:firstRow="0" w:lastRow="0" w:firstColumn="0" w:lastColumn="0" w:oddVBand="0" w:evenVBand="0" w:oddHBand="0" w:evenHBand="0" w:firstRowFirstColumn="0" w:firstRowLastColumn="0" w:lastRowFirstColumn="0" w:lastRowLastColumn="0"/>
+            </w:pPr>
+            <w:r>
+              <w:t>-65°C</w:t>
+            </w:r>
+          </w:p>
+        </w:tc>
+        <w:tc>
+          <w:tcPr>
+            <w:tcW w:w="0" w:type="auto"/>
+          </w:tcPr>
+          <w:p>
+            <w:pPr>
+              <w:jc w:val="right"/>
+              <w:cnfStyle w:val="000000000000" w:firstRow="0" w:lastRow="0" w:firstColumn="0" w:lastColumn="0" w:oddVBand="0" w:evenVBand="0" w:oddHBand="0" w:evenHBand="0" w:firstRowFirstColumn="0" w:firstRowLastColumn="0" w:lastRowFirstColumn="0" w:lastRowLastColumn="0"/>
+            </w:pPr>
+          </w:p>
+        </w:tc>
+        <w:tc>
+          <w:tcPr>
+            <w:tcW w:w="0" w:type="auto"/>
+          </w:tcPr>
+          <w:p>
+            <w:pPr>
+              <w:jc w:val="right"/>
+              <w:cnfStyle w:val="000000000000" w:firstRow="0" w:lastRow="0" w:firstColumn="0" w:lastColumn="0" w:oddVBand="0" w:evenVBand="0" w:oddHBand="0" w:evenHBand="0" w:firstRowFirstColumn="0" w:firstRowLastColumn="0" w:lastRowFirstColumn="0" w:lastRowLastColumn="0"/>
+            </w:pPr>
+            <w:r>
+              <w:t>150°C</w:t>
+            </w:r>
+          </w:p>
+        </w:tc>
+      </w:tr>
+      <w:tr>
+        <w:trPr>
+          <w:cnfStyle w:val="000000100000" w:firstRow="0" w:lastRow="0" w:firstColumn="0" w:lastColumn="0" w:oddVBand="0" w:evenVBand="0" w:oddHBand="1" w:evenHBand="0" w:firstRowFirstColumn="0" w:firstRowLastColumn="0" w:lastRowFirstColumn="0" w:lastRowLastColumn="0"/>
+        </w:trPr>
+        <w:tc>
+          <w:tcPr>
+            <w:cnfStyle w:val="001000000000" w:firstRow="0" w:lastRow="0" w:firstColumn="1" w:lastColumn="0" w:oddVBand="0" w:evenVBand="0" w:oddHBand="0" w:evenHBand="0" w:firstRowFirstColumn="0" w:firstRowLastColumn="0" w:lastRowFirstColumn="0" w:lastRowLastColumn="0"/>
+            <w:tcW w:w="0" w:type="auto"/>
+          </w:tcPr>
+          <w:p>
+            <w:pPr>
+              <w:rPr>
+                <w:b w:val="0"/>
+              </w:rPr>
+            </w:pPr>
+            <w:r>
+              <w:rPr>
+                <w:b w:val="0"/>
+              </w:rPr>
+              <w:t>UART baud rate</w:t>
+            </w:r>
+          </w:p>
+        </w:tc>
+        <w:tc>
+          <w:tcPr>
+            <w:tcW w:w="0" w:type="auto"/>
+          </w:tcPr>
+          <w:p>
+            <w:pPr>
+              <w:jc w:val="right"/>
+              <w:cnfStyle w:val="000000100000" w:firstRow="0" w:lastRow="0" w:firstColumn="0" w:lastColumn="0" w:oddVBand="0" w:evenVBand="0" w:oddHBand="1" w:evenHBand="0" w:firstRowFirstColumn="0" w:firstRowLastColumn="0" w:lastRowFirstColumn="0" w:lastRowLastColumn="0"/>
+            </w:pPr>
+          </w:p>
+        </w:tc>
+        <w:tc>
+          <w:tcPr>
+            <w:tcW w:w="0" w:type="auto"/>
+          </w:tcPr>
+          <w:p>
+            <w:pPr>
+              <w:jc w:val="right"/>
+              <w:cnfStyle w:val="000000100000" w:firstRow="0" w:lastRow="0" w:firstColumn="0" w:lastColumn="0" w:oddVBand="0" w:evenVBand="0" w:oddHBand="1" w:evenHBand="0" w:firstRowFirstColumn="0" w:firstRowLastColumn="0" w:lastRowFirstColumn="0" w:lastRowLastColumn="0"/>
+            </w:pPr>
+            <w:r>
+              <w:t>9600</w:t>
+            </w:r>
+          </w:p>
+        </w:tc>
+        <w:tc>
+          <w:tcPr>
+            <w:tcW w:w="0" w:type="auto"/>
           </w:tcPr>
           <w:p>
             <w:pPr>
@@ -1103,29 +1499,188 @@
         </w:tc>
       </w:tr>
     </w:tbl>
-    <w:p/>
-    <w:p>
+    <w:p>
+      <w:pPr>
+        <w:pStyle w:val="Heading1"/>
+      </w:pPr>
+      <w:bookmarkStart w:id="3" w:name="_Toc452984320"/>
+      <w:r>
+        <w:lastRenderedPageBreak/>
+        <w:t>System Architecture</w:t>
+      </w:r>
+      <w:bookmarkEnd w:id="3"/>
+    </w:p>
+    <w:p>
+      <w:pPr>
+        <w:pStyle w:val="Heading2"/>
+      </w:pPr>
+      <w:bookmarkStart w:id="4" w:name="_Toc452984321"/>
+      <w:r>
+        <w:t>Hardware Overview</w:t>
+      </w:r>
+      <w:bookmarkEnd w:id="4"/>
+    </w:p>
+    <w:p>
+      <w:pPr>
+        <w:keepNext/>
+      </w:pPr>
+      <w:r>
+        <w:object w:dxaOrig="10591" w:dyaOrig="4665">
+          <v:shapetype id="_x0000_t75" coordsize="21600,21600" o:spt="75" o:preferrelative="t" path="m@4@5l@4@11@9@11@9@5xe" filled="f" stroked="f">
+            <v:stroke joinstyle="miter"/>
+            <v:formulas>
+              <v:f eqn="if lineDrawn pixelLineWidth 0"/>
+              <v:f eqn="sum @0 1 0"/>
+              <v:f eqn="sum 0 0 @1"/>
+              <v:f eqn="prod @2 1 2"/>
+              <v:f eqn="prod @3 21600 pixelWidth"/>
+              <v:f eqn="prod @3 21600 pixelHeight"/>
+              <v:f eqn="sum @0 0 1"/>
+              <v:f eqn="prod @6 1 2"/>
+              <v:f eqn="prod @7 21600 pixelWidth"/>
+              <v:f eqn="sum @8 21600 0"/>
+              <v:f eqn="prod @7 21600 pixelHeight"/>
+              <v:f eqn="sum @10 21600 0"/>
+            </v:formulas>
+            <v:path o:extrusionok="f" gradientshapeok="t" o:connecttype="rect"/>
+            <o:lock v:ext="edit" aspectratio="t"/>
+          </v:shapetype>
+          <v:shape id="_x0000_i1025" type="#_x0000_t75" style="width:467.25pt;height:206.25pt" o:ole="">
+            <v:imagedata r:id="rId9" o:title=""/>
+          </v:shape>
+          <o:OLEObject Type="Embed" ProgID="Visio.Drawing.15" ShapeID="_x0000_i1025" DrawAspect="Content" ObjectID="_1526726210" r:id="rId10"/>
+        </w:object>
+      </w:r>
+    </w:p>
+    <w:p>
+      <w:pPr>
+        <w:pStyle w:val="Caption"/>
+        <w:jc w:val="center"/>
+      </w:pPr>
+      <w:bookmarkStart w:id="5" w:name="_Ref452982434"/>
+      <w:bookmarkStart w:id="6" w:name="_Ref452982443"/>
+      <w:r>
+        <w:t xml:space="preserve">Figure </w:t>
+      </w:r>
+      <w:fldSimple w:instr=" SEQ Figure \* ARABIC ">
+        <w:r>
+          <w:rPr>
+            <w:noProof/>
+          </w:rPr>
+          <w:t>1</w:t>
+        </w:r>
+      </w:fldSimple>
+      <w:bookmarkEnd w:id="6"/>
+      <w:r>
+        <w:t>: Hardware Overview</w:t>
+      </w:r>
+      <w:bookmarkEnd w:id="5"/>
+    </w:p>
+    <w:p>
+      <w:r>
+        <w:tab/>
+        <w:t>The system is essentially comprised of a microcontroller which selects a battery to be measured, turns on an optocoupler to supply the battery’s voltage to a voltage divider. The voltage is then measured by an external analog to digital converter (ADC), which sends the measured value to the microcontroller over a serial peripheral interface (SPI) connection.</w:t>
+      </w:r>
+    </w:p>
+    <w:p>
+      <w:r>
+        <w:tab/>
+      </w:r>
+      <w:r>
+        <w:fldChar w:fldCharType="begin"/>
+      </w:r>
+      <w:r>
+        <w:instrText xml:space="preserve"> REF _Ref452982443 \h </w:instrText>
+      </w:r>
+      <w:r>
+        <w:fldChar w:fldCharType="separate"/>
+      </w:r>
+      <w:r>
+        <w:t xml:space="preserve">Figure </w:t>
+      </w:r>
+      <w:r>
+        <w:rPr>
+          <w:noProof/>
+        </w:rPr>
+        <w:t>1</w:t>
+      </w:r>
+      <w:r>
+        <w:fldChar w:fldCharType="end"/>
+      </w:r>
+      <w:r>
+        <w:t xml:space="preserve"> shows how a single battery would be connected in order to be measured.</w:t>
+      </w:r>
+      <w:r>
+        <w:t xml:space="preserve"> </w:t>
+      </w:r>
+      <w:r>
+        <w:t>Because the microcontroller has limited general purpose input/output (GPIO) pins, 3:8 decoders are used to interface the micro</w:t>
+      </w:r>
+      <w:r>
+        <w:t>controller to the eighteen individual optocouplers (one per battery). Each of these decoders requires three GPIO pins to address, plus one GPIO pin to select which decoder is currently in use, for a total of four pins per decoder. Each decoder is connected to six optocouplers, so a total of three decoders are needed. These three decoders use a total of 12 GPIO pins, as opposed to the 18 pins that would be required to directly drive the optocouplers from the microcontroller. Further optimization could be achieved by using the same GPIO pins for the address signals to all three decoders, reducing the number of GPIO pins used to six, but this level of optimization is not necessary, so unique address pins are used for each decoder in order to improve code clarity.</w:t>
+      </w:r>
+    </w:p>
+    <w:p>
+      <w:r>
+        <w:tab/>
+      </w:r>
+      <w:r>
+        <w:t>The vast majority of microcontrollers and integrated circuits (such as ADCs) run on 3.3V or 5V, and will be destroyed by the types of voltages used in automotive battery packs. The full voltage of the battery pack (up to 250V) cannot be connected directly to the microcontroller or an external ADC, and therefore cannot be measured directly. To resolve this, a voltage divider is used, and voltage is measured across the smaller resistor. In this case we use a 249kΩ resistor and a 4.7kΩ resistor to form an equivalent resistance of 253.7kΩ. Voltage is measured across the 4.7kΩ resistor, which gives us a 53.98:1 gain. That is, each volt measured by the ADC is equivalent to 53.98 volts on the actual battery being measured. This is then compensated in software by multiplying the ADC’s output by 53.98 to calculate the real voltage of the battery.</w:t>
+      </w:r>
+    </w:p>
+    <w:p>
+      <w:r>
+        <w:tab/>
+        <w:t>Most microcontrollers have onboard ADCs, but these onboard ADCs are generally limited to 10-bit or lower resolution. Ten-bit resolution (1,024 steps) would give us a step size of 24</w:t>
+      </w:r>
+      <w:r>
+        <w:t>4.1</w:t>
+      </w:r>
+      <w:r>
+        <w:t>mV step size when measur</w:t>
+      </w:r>
+      <w:r>
+        <w:t xml:space="preserve">ing a 250V battery. This step size defines the maximum (worst case) accuracy with which we can measure battery voltage. This 244.1mV step size equates to 2.034% of the nominal voltage of a 12V </w:t>
+      </w:r>
+      <w:r>
+        <w:lastRenderedPageBreak/>
+        <w:t>battery, which is just outside the required accuracy of 2%. To achieve higher accuracy, this system uses a discrete ADC with a 12-bit resolution (4,096 steps).  With 12-bit resolution, our worst case accuracy is improved to 61.04mV, or 0.5086% of the nominal voltage of a 12V battery, well within the requirement of 2%.</w:t>
+      </w:r>
+    </w:p>
+    <w:p>
+      <w:pPr>
+        <w:pStyle w:val="Heading2"/>
+      </w:pPr>
+      <w:r>
+        <w:t>Software Overview</w:t>
+      </w:r>
+    </w:p>
+    <w:p>
+      <w:pPr>
+        <w:pStyle w:val="Heading2"/>
+      </w:pPr>
+      <w:bookmarkStart w:id="7" w:name="_GoBack"/>
+      <w:bookmarkEnd w:id="7"/>
       <w:r>
         <w:br w:type="page"/>
       </w:r>
     </w:p>
-    <w:bookmarkStart w:id="4" w:name="_Toc452936752" w:displacedByCustomXml="next"/>
+    <w:bookmarkStart w:id="8" w:name="_Toc452984322" w:displacedByCustomXml="next"/>
     <w:sdt>
       <w:sdtPr>
+        <w:rPr>
+          <w:rFonts w:asciiTheme="minorHAnsi" w:eastAsiaTheme="minorHAnsi" w:hAnsiTheme="minorHAnsi" w:cstheme="minorBidi"/>
+          <w:color w:val="auto"/>
+          <w:sz w:val="22"/>
+          <w:szCs w:val="22"/>
+        </w:rPr>
         <w:id w:val="281626602"/>
         <w:docPartObj>
           <w:docPartGallery w:val="Bibliographies"/>
           <w:docPartUnique/>
         </w:docPartObj>
       </w:sdtPr>
-      <w:sdtEndPr>
-        <w:rPr>
-          <w:rFonts w:asciiTheme="minorHAnsi" w:eastAsiaTheme="minorHAnsi" w:hAnsiTheme="minorHAnsi" w:cstheme="minorBidi"/>
-          <w:color w:val="auto"/>
-          <w:sz w:val="22"/>
-          <w:szCs w:val="22"/>
-        </w:rPr>
-      </w:sdtEndPr>
+      <w:sdtEndPr/>
       <w:sdtContent>
         <w:p>
           <w:pPr>
@@ -1134,13 +1689,14 @@
           <w:r>
             <w:t>References</w:t>
           </w:r>
-          <w:bookmarkEnd w:id="4"/>
+          <w:bookmarkEnd w:id="8"/>
         </w:p>
         <w:sdt>
           <w:sdtPr>
             <w:id w:val="-573587230"/>
             <w:bibliography/>
           </w:sdtPr>
+          <w:sdtEndPr/>
           <w:sdtContent>
             <w:p>
               <w:pPr>
@@ -1176,7 +1732,7 @@
               </w:tblGrid>
               <w:tr>
                 <w:trPr>
-                  <w:divId w:val="2050109574"/>
+                  <w:divId w:val="1595356647"/>
                   <w:tblCellSpacing w:w="15" w:type="dxa"/>
                 </w:trPr>
                 <w:tc>
@@ -1222,10 +1778,56 @@
                   </w:p>
                 </w:tc>
               </w:tr>
+              <w:tr>
+                <w:trPr>
+                  <w:divId w:val="1595356647"/>
+                  <w:tblCellSpacing w:w="15" w:type="dxa"/>
+                </w:trPr>
+                <w:tc>
+                  <w:tcPr>
+                    <w:tcW w:w="50" w:type="pct"/>
+                    <w:hideMark/>
+                  </w:tcPr>
+                  <w:p>
+                    <w:pPr>
+                      <w:pStyle w:val="Bibliography"/>
+                      <w:rPr>
+                        <w:noProof/>
+                      </w:rPr>
+                    </w:pPr>
+                    <w:r>
+                      <w:rPr>
+                        <w:noProof/>
+                      </w:rPr>
+                      <w:t xml:space="preserve">[2] </w:t>
+                    </w:r>
+                  </w:p>
+                </w:tc>
+                <w:tc>
+                  <w:tcPr>
+                    <w:tcW w:w="0" w:type="auto"/>
+                    <w:hideMark/>
+                  </w:tcPr>
+                  <w:p>
+                    <w:pPr>
+                      <w:pStyle w:val="Bibliography"/>
+                      <w:rPr>
+                        <w:noProof/>
+                      </w:rPr>
+                    </w:pPr>
+                    <w:r>
+                      <w:rPr>
+                        <w:noProof/>
+                      </w:rPr>
+                      <w:t>Battery University, "BU-410: Charging at High and Low Temperatures," Cadex Electronics Inc., 2 April 2016. [Online]. Available: http://batteryuniversity.com/learn/article/charging_at_high_and_low_temperatures. [Accessed 6 June 2016].</w:t>
+                    </w:r>
+                  </w:p>
+                </w:tc>
+              </w:tr>
             </w:tbl>
             <w:p>
               <w:pPr>
-                <w:divId w:val="2050109574"/>
+                <w:divId w:val="1595356647"/>
                 <w:rPr>
                   <w:rFonts w:eastAsia="Times New Roman"/>
                   <w:noProof/>
@@ -1318,7 +1920,7 @@
           <w:rPr>
             <w:noProof/>
           </w:rPr>
-          <w:t>2</w:t>
+          <w:t>ii</w:t>
         </w:r>
         <w:r>
           <w:rPr>
@@ -1371,7 +1973,7 @@
           <w:rPr>
             <w:noProof/>
           </w:rPr>
-          <w:t>1</w:t>
+          <w:t>i</w:t>
         </w:r>
         <w:r>
           <w:rPr>
@@ -1410,6 +2012,54 @@
       <w:r>
         <w:continuationSeparator/>
       </w:r>
+    </w:p>
+  </w:footnote>
+  <w:footnote w:id="1">
+    <w:p>
+      <w:pPr>
+        <w:pStyle w:val="FootnoteText"/>
+      </w:pPr>
+      <w:r>
+        <w:rPr>
+          <w:rStyle w:val="FootnoteReference"/>
+        </w:rPr>
+        <w:footnoteRef/>
+      </w:r>
+      <w:r>
+        <w:t xml:space="preserve"> Note: It is not recommended to charge or discharge lead acid batteries above 50°C.</w:t>
+      </w:r>
+      <w:sdt>
+        <w:sdtPr>
+          <w:id w:val="-2072646895"/>
+          <w:citation/>
+        </w:sdtPr>
+        <w:sdtContent>
+          <w:r>
+            <w:fldChar w:fldCharType="begin"/>
+          </w:r>
+          <w:r>
+            <w:instrText xml:space="preserve"> CITATION Bat16 \l 1033 </w:instrText>
+          </w:r>
+          <w:r>
+            <w:fldChar w:fldCharType="separate"/>
+          </w:r>
+          <w:r>
+            <w:rPr>
+              <w:noProof/>
+            </w:rPr>
+            <w:t xml:space="preserve"> </w:t>
+          </w:r>
+          <w:r>
+            <w:rPr>
+              <w:noProof/>
+            </w:rPr>
+            <w:t>[2]</w:t>
+          </w:r>
+          <w:r>
+            <w:fldChar w:fldCharType="end"/>
+          </w:r>
+        </w:sdtContent>
+      </w:sdt>
     </w:p>
   </w:footnote>
 </w:footnotes>
@@ -1836,6 +2486,28 @@
       <w:szCs w:val="32"/>
     </w:rPr>
   </w:style>
+  <w:style w:type="paragraph" w:styleId="Heading2">
+    <w:name w:val="heading 2"/>
+    <w:basedOn w:val="Normal"/>
+    <w:next w:val="Normal"/>
+    <w:link w:val="Heading2Char"/>
+    <w:uiPriority w:val="9"/>
+    <w:unhideWhenUsed/>
+    <w:qFormat/>
+    <w:rsid w:val="00097756"/>
+    <w:pPr>
+      <w:keepNext/>
+      <w:keepLines/>
+      <w:spacing w:before="40" w:after="0"/>
+      <w:outlineLvl w:val="1"/>
+    </w:pPr>
+    <w:rPr>
+      <w:rFonts w:asciiTheme="majorHAnsi" w:eastAsiaTheme="majorEastAsia" w:hAnsiTheme="majorHAnsi" w:cstheme="majorBidi"/>
+      <w:color w:val="2E74B5" w:themeColor="accent1" w:themeShade="BF"/>
+      <w:sz w:val="26"/>
+      <w:szCs w:val="26"/>
+    </w:rPr>
+  </w:style>
   <w:style w:type="character" w:default="1" w:styleId="DefaultParagraphFont">
     <w:name w:val="Default Paragraph Font"/>
     <w:uiPriority w:val="1"/>
@@ -2123,6 +2795,90 @@
       </w:tcPr>
     </w:tblStylePr>
   </w:style>
+  <w:style w:type="paragraph" w:styleId="FootnoteText">
+    <w:name w:val="footnote text"/>
+    <w:basedOn w:val="Normal"/>
+    <w:link w:val="FootnoteTextChar"/>
+    <w:uiPriority w:val="99"/>
+    <w:semiHidden/>
+    <w:unhideWhenUsed/>
+    <w:rsid w:val="0079682F"/>
+    <w:pPr>
+      <w:spacing w:after="0"/>
+    </w:pPr>
+    <w:rPr>
+      <w:sz w:val="20"/>
+      <w:szCs w:val="20"/>
+    </w:rPr>
+  </w:style>
+  <w:style w:type="character" w:customStyle="1" w:styleId="FootnoteTextChar">
+    <w:name w:val="Footnote Text Char"/>
+    <w:basedOn w:val="DefaultParagraphFont"/>
+    <w:link w:val="FootnoteText"/>
+    <w:uiPriority w:val="99"/>
+    <w:semiHidden/>
+    <w:rsid w:val="0079682F"/>
+    <w:rPr>
+      <w:sz w:val="20"/>
+      <w:szCs w:val="20"/>
+    </w:rPr>
+  </w:style>
+  <w:style w:type="character" w:styleId="FootnoteReference">
+    <w:name w:val="footnote reference"/>
+    <w:basedOn w:val="DefaultParagraphFont"/>
+    <w:uiPriority w:val="99"/>
+    <w:semiHidden/>
+    <w:unhideWhenUsed/>
+    <w:rsid w:val="0079682F"/>
+    <w:rPr>
+      <w:vertAlign w:val="superscript"/>
+    </w:rPr>
+  </w:style>
+  <w:style w:type="character" w:customStyle="1" w:styleId="Heading2Char">
+    <w:name w:val="Heading 2 Char"/>
+    <w:basedOn w:val="DefaultParagraphFont"/>
+    <w:link w:val="Heading2"/>
+    <w:uiPriority w:val="9"/>
+    <w:rsid w:val="00097756"/>
+    <w:rPr>
+      <w:rFonts w:asciiTheme="majorHAnsi" w:eastAsiaTheme="majorEastAsia" w:hAnsiTheme="majorHAnsi" w:cstheme="majorBidi"/>
+      <w:color w:val="2E74B5" w:themeColor="accent1" w:themeShade="BF"/>
+      <w:sz w:val="26"/>
+      <w:szCs w:val="26"/>
+    </w:rPr>
+  </w:style>
+  <w:style w:type="paragraph" w:styleId="Caption">
+    <w:name w:val="caption"/>
+    <w:basedOn w:val="Normal"/>
+    <w:next w:val="Normal"/>
+    <w:uiPriority w:val="35"/>
+    <w:unhideWhenUsed/>
+    <w:qFormat/>
+    <w:rsid w:val="00F42A34"/>
+    <w:pPr>
+      <w:spacing w:after="200"/>
+    </w:pPr>
+    <w:rPr>
+      <w:i/>
+      <w:iCs/>
+      <w:color w:val="44546A" w:themeColor="text2"/>
+      <w:sz w:val="18"/>
+      <w:szCs w:val="18"/>
+    </w:rPr>
+  </w:style>
+  <w:style w:type="paragraph" w:styleId="TOC2">
+    <w:name w:val="toc 2"/>
+    <w:basedOn w:val="Normal"/>
+    <w:next w:val="Normal"/>
+    <w:autoRedefine/>
+    <w:uiPriority w:val="39"/>
+    <w:unhideWhenUsed/>
+    <w:rsid w:val="00B8463D"/>
+    <w:pPr>
+      <w:spacing w:after="100"/>
+      <w:ind w:left="220"/>
+    </w:pPr>
+  </w:style>
 </w:styles>
 </file>
 
@@ -2404,11 +3160,31 @@
     <b:City>Blue Bell, PA</b:City>
     <b:RefOrder>1</b:RefOrder>
   </b:Source>
+  <b:Source>
+    <b:Tag>Bat16</b:Tag>
+    <b:SourceType>InternetSite</b:SourceType>
+    <b:Guid>{5C130C82-EF90-4D91-9B7C-EF141C23E9B9}</b:Guid>
+    <b:Title>BU-410: Charging at High and Low Temperatures</b:Title>
+    <b:Year>2016</b:Year>
+    <b:Author>
+      <b:Author>
+        <b:Corporate>Battery University</b:Corporate>
+      </b:Author>
+    </b:Author>
+    <b:ProductionCompany>Cadex Electronics Inc.</b:ProductionCompany>
+    <b:Month>April</b:Month>
+    <b:Day>2</b:Day>
+    <b:YearAccessed>2016</b:YearAccessed>
+    <b:MonthAccessed>June</b:MonthAccessed>
+    <b:DayAccessed>6</b:DayAccessed>
+    <b:URL>http://batteryuniversity.com/learn/article/charging_at_high_and_low_temperatures</b:URL>
+    <b:RefOrder>2</b:RefOrder>
+  </b:Source>
 </b:Sources>
 </file>
 
 <file path=customXml/itemProps1.xml><?xml version="1.0" encoding="utf-8"?>
-<ds:datastoreItem xmlns:ds="http://schemas.openxmlformats.org/officeDocument/2006/customXml" ds:itemID="{9901809D-D46B-49AA-84EF-6ECF7E4BF9D3}">
+<ds:datastoreItem xmlns:ds="http://schemas.openxmlformats.org/officeDocument/2006/customXml" ds:itemID="{63044332-E710-4301-BA9E-A984EBA55286}">
   <ds:schemaRefs>
     <ds:schemaRef ds:uri="http://schemas.openxmlformats.org/officeDocument/2006/bibliography"/>
   </ds:schemaRefs>

</xml_diff>

<commit_message>
made a software flow diagram
</commit_message>
<xml_diff>
--- a/Report.docx
+++ b/Report.docx
@@ -97,8 +97,13 @@
       </w:r>
       <w:r>
         <w:br/>
-        <w:t>Jeffrey Gerfen</w:t>
-      </w:r>
+        <w:t xml:space="preserve">Jeffrey </w:t>
+      </w:r>
+      <w:proofErr w:type="spellStart"/>
+      <w:r>
+        <w:t>Gerfen</w:t>
+      </w:r>
+      <w:proofErr w:type="spellEnd"/>
     </w:p>
     <w:p>
       <w:pPr>
@@ -162,7 +167,7 @@
           <w:r>
             <w:fldChar w:fldCharType="separate"/>
           </w:r>
-          <w:hyperlink w:anchor="_Toc452984317" w:history="1">
+          <w:hyperlink w:anchor="_Toc452984386" w:history="1">
             <w:r>
               <w:rPr>
                 <w:rStyle w:val="Hyperlink"/>
@@ -189,7 +194,7 @@
                 <w:noProof/>
                 <w:webHidden/>
               </w:rPr>
-              <w:instrText xml:space="preserve"> PAGEREF _Toc452984317 \h </w:instrText>
+              <w:instrText xml:space="preserve"> PAGEREF _Toc452984386 \h </w:instrText>
             </w:r>
             <w:r>
               <w:rPr>
@@ -231,7 +236,7 @@
               <w:noProof/>
             </w:rPr>
           </w:pPr>
-          <w:hyperlink w:anchor="_Toc452984318" w:history="1">
+          <w:hyperlink w:anchor="_Toc452984387" w:history="1">
             <w:r>
               <w:rPr>
                 <w:rStyle w:val="Hyperlink"/>
@@ -258,7 +263,7 @@
                 <w:noProof/>
                 <w:webHidden/>
               </w:rPr>
-              <w:instrText xml:space="preserve"> PAGEREF _Toc452984318 \h </w:instrText>
+              <w:instrText xml:space="preserve"> PAGEREF _Toc452984387 \h </w:instrText>
             </w:r>
             <w:r>
               <w:rPr>
@@ -300,7 +305,7 @@
               <w:noProof/>
             </w:rPr>
           </w:pPr>
-          <w:hyperlink w:anchor="_Toc452984319" w:history="1">
+          <w:hyperlink w:anchor="_Toc452984388" w:history="1">
             <w:r>
               <w:rPr>
                 <w:rStyle w:val="Hyperlink"/>
@@ -327,7 +332,7 @@
                 <w:noProof/>
                 <w:webHidden/>
               </w:rPr>
-              <w:instrText xml:space="preserve"> PAGEREF _Toc452984319 \h </w:instrText>
+              <w:instrText xml:space="preserve"> PAGEREF _Toc452984388 \h </w:instrText>
             </w:r>
             <w:r>
               <w:rPr>
@@ -369,7 +374,7 @@
               <w:noProof/>
             </w:rPr>
           </w:pPr>
-          <w:hyperlink w:anchor="_Toc452984320" w:history="1">
+          <w:hyperlink w:anchor="_Toc452984389" w:history="1">
             <w:r>
               <w:rPr>
                 <w:rStyle w:val="Hyperlink"/>
@@ -396,7 +401,7 @@
                 <w:noProof/>
                 <w:webHidden/>
               </w:rPr>
-              <w:instrText xml:space="preserve"> PAGEREF _Toc452984320 \h </w:instrText>
+              <w:instrText xml:space="preserve"> PAGEREF _Toc452984389 \h </w:instrText>
             </w:r>
             <w:r>
               <w:rPr>
@@ -434,10 +439,11 @@
               <w:tab w:val="right" w:leader="dot" w:pos="9350"/>
             </w:tabs>
             <w:rPr>
+              <w:rFonts w:eastAsiaTheme="minorEastAsia"/>
               <w:noProof/>
             </w:rPr>
           </w:pPr>
-          <w:hyperlink w:anchor="_Toc452984321" w:history="1">
+          <w:hyperlink w:anchor="_Toc452984390" w:history="1">
             <w:r>
               <w:rPr>
                 <w:rStyle w:val="Hyperlink"/>
@@ -464,7 +470,7 @@
                 <w:noProof/>
                 <w:webHidden/>
               </w:rPr>
-              <w:instrText xml:space="preserve"> PAGEREF _Toc452984321 \h </w:instrText>
+              <w:instrText xml:space="preserve"> PAGEREF _Toc452984390 \h </w:instrText>
             </w:r>
             <w:r>
               <w:rPr>
@@ -485,6 +491,75 @@
                 <w:webHidden/>
               </w:rPr>
               <w:t>2</w:t>
+            </w:r>
+            <w:r>
+              <w:rPr>
+                <w:noProof/>
+                <w:webHidden/>
+              </w:rPr>
+              <w:fldChar w:fldCharType="end"/>
+            </w:r>
+          </w:hyperlink>
+        </w:p>
+        <w:p>
+          <w:pPr>
+            <w:pStyle w:val="TOC2"/>
+            <w:tabs>
+              <w:tab w:val="right" w:leader="dot" w:pos="9350"/>
+            </w:tabs>
+            <w:rPr>
+              <w:rFonts w:eastAsiaTheme="minorEastAsia"/>
+              <w:noProof/>
+            </w:rPr>
+          </w:pPr>
+          <w:hyperlink w:anchor="_Toc452984391" w:history="1">
+            <w:r>
+              <w:rPr>
+                <w:rStyle w:val="Hyperlink"/>
+                <w:noProof/>
+              </w:rPr>
+              <w:t>Software Overview</w:t>
+            </w:r>
+            <w:r>
+              <w:rPr>
+                <w:noProof/>
+                <w:webHidden/>
+              </w:rPr>
+              <w:tab/>
+            </w:r>
+            <w:r>
+              <w:rPr>
+                <w:noProof/>
+                <w:webHidden/>
+              </w:rPr>
+              <w:fldChar w:fldCharType="begin"/>
+            </w:r>
+            <w:r>
+              <w:rPr>
+                <w:noProof/>
+                <w:webHidden/>
+              </w:rPr>
+              <w:instrText xml:space="preserve"> PAGEREF _Toc452984391 \h </w:instrText>
+            </w:r>
+            <w:r>
+              <w:rPr>
+                <w:noProof/>
+                <w:webHidden/>
+              </w:rPr>
+            </w:r>
+            <w:r>
+              <w:rPr>
+                <w:noProof/>
+                <w:webHidden/>
+              </w:rPr>
+              <w:fldChar w:fldCharType="separate"/>
+            </w:r>
+            <w:r>
+              <w:rPr>
+                <w:noProof/>
+                <w:webHidden/>
+              </w:rPr>
+              <w:t>3</w:t>
             </w:r>
             <w:r>
               <w:rPr>
@@ -506,7 +581,7 @@
               <w:noProof/>
             </w:rPr>
           </w:pPr>
-          <w:hyperlink w:anchor="_Toc452984322" w:history="1">
+          <w:hyperlink w:anchor="_Toc452984392" w:history="1">
             <w:r>
               <w:rPr>
                 <w:rStyle w:val="Hyperlink"/>
@@ -533,7 +608,7 @@
                 <w:noProof/>
                 <w:webHidden/>
               </w:rPr>
-              <w:instrText xml:space="preserve"> PAGEREF _Toc452984322 \h </w:instrText>
+              <w:instrText xml:space="preserve"> PAGEREF _Toc452984392 \h </w:instrText>
             </w:r>
             <w:r>
               <w:rPr>
@@ -596,7 +671,7 @@
       <w:pPr>
         <w:pStyle w:val="Heading1"/>
       </w:pPr>
-      <w:bookmarkStart w:id="0" w:name="_Toc452984317"/>
+      <w:bookmarkStart w:id="0" w:name="_Toc452984386"/>
       <w:r>
         <w:lastRenderedPageBreak/>
         <w:t>Purpose</w:t>
@@ -672,7 +747,7 @@
       <w:pPr>
         <w:pStyle w:val="Heading1"/>
       </w:pPr>
-      <w:bookmarkStart w:id="1" w:name="_Toc452984318"/>
+      <w:bookmarkStart w:id="1" w:name="_Toc452984387"/>
       <w:r>
         <w:t>System Requirements</w:t>
       </w:r>
@@ -696,7 +771,7 @@
       <w:pPr>
         <w:pStyle w:val="Heading1"/>
       </w:pPr>
-      <w:bookmarkStart w:id="2" w:name="_Toc452984319"/>
+      <w:bookmarkStart w:id="2" w:name="_Toc452984388"/>
       <w:r>
         <w:t>System Specifications</w:t>
       </w:r>
@@ -1047,8 +1122,13 @@
               <w:cnfStyle w:val="000000000000" w:firstRow="0" w:lastRow="0" w:firstColumn="0" w:lastColumn="0" w:oddVBand="0" w:evenVBand="0" w:oddHBand="0" w:evenHBand="0" w:firstRowFirstColumn="0" w:firstRowLastColumn="0" w:lastRowFirstColumn="0" w:lastRowLastColumn="0"/>
             </w:pPr>
             <w:r>
-              <w:t>150 ms</w:t>
-            </w:r>
+              <w:t xml:space="preserve">150 </w:t>
+            </w:r>
+            <w:proofErr w:type="spellStart"/>
+            <w:r>
+              <w:t>ms</w:t>
+            </w:r>
+            <w:proofErr w:type="spellEnd"/>
           </w:p>
         </w:tc>
         <w:tc>
@@ -1503,7 +1583,7 @@
       <w:pPr>
         <w:pStyle w:val="Heading1"/>
       </w:pPr>
-      <w:bookmarkStart w:id="3" w:name="_Toc452984320"/>
+      <w:bookmarkStart w:id="3" w:name="_Toc452984389"/>
       <w:r>
         <w:lastRenderedPageBreak/>
         <w:t>System Architecture</w:t>
@@ -1514,7 +1594,7 @@
       <w:pPr>
         <w:pStyle w:val="Heading2"/>
       </w:pPr>
-      <w:bookmarkStart w:id="4" w:name="_Toc452984321"/>
+      <w:bookmarkStart w:id="4" w:name="_Toc452984390"/>
       <w:r>
         <w:t>Hardware Overview</w:t>
       </w:r>
@@ -1548,7 +1628,7 @@
           <v:shape id="_x0000_i1025" type="#_x0000_t75" style="width:467.25pt;height:206.25pt" o:ole="">
             <v:imagedata r:id="rId9" o:title=""/>
           </v:shape>
-          <o:OLEObject Type="Embed" ProgID="Visio.Drawing.15" ShapeID="_x0000_i1025" DrawAspect="Content" ObjectID="_1526726210" r:id="rId10"/>
+          <o:OLEObject Type="Embed" ProgID="Visio.Drawing.15" ShapeID="_x0000_i1025" DrawAspect="Content" ObjectID="_1526728086" r:id="rId10"/>
         </w:object>
       </w:r>
     </w:p>
@@ -1617,7 +1697,23 @@
         <w:t>Because the microcontroller has limited general purpose input/output (GPIO) pins, 3:8 decoders are used to interface the micro</w:t>
       </w:r>
       <w:r>
-        <w:t>controller to the eighteen individual optocouplers (one per battery). Each of these decoders requires three GPIO pins to address, plus one GPIO pin to select which decoder is currently in use, for a total of four pins per decoder. Each decoder is connected to six optocouplers, so a total of three decoders are needed. These three decoders use a total of 12 GPIO pins, as opposed to the 18 pins that would be required to directly drive the optocouplers from the microcontroller. Further optimization could be achieved by using the same GPIO pins for the address signals to all three decoders, reducing the number of GPIO pins used to six, but this level of optimization is not necessary, so unique address pins are used for each decoder in order to improve code clarity.</w:t>
+        <w:t xml:space="preserve">controller to the eighteen individual optocouplers (one per battery). Each of these decoders requires three GPIO pins to address, plus one GPIO pin to select which decoder is currently in use, for a total of four pins per decoder. Each decoder is connected to six </w:t>
+      </w:r>
+      <w:proofErr w:type="spellStart"/>
+      <w:r>
+        <w:t>optocouplers</w:t>
+      </w:r>
+      <w:proofErr w:type="spellEnd"/>
+      <w:r>
+        <w:t xml:space="preserve">, so a total of three decoders are needed. These three decoders use a total of 12 GPIO pins, as opposed to the 18 pins that would be required to directly drive the </w:t>
+      </w:r>
+      <w:proofErr w:type="spellStart"/>
+      <w:r>
+        <w:t>optocouplers</w:t>
+      </w:r>
+      <w:proofErr w:type="spellEnd"/>
+      <w:r>
+        <w:t xml:space="preserve"> from the microcontroller. Further optimization could be achieved by using the same GPIO pins for the address signals to all three decoders, reducing the number of GPIO pins used to six, but this level of optimization is not necessary, so unique address pins are used for each decoder in order to improve code clarity.</w:t>
       </w:r>
     </w:p>
     <w:p>
@@ -1651,21 +1747,57 @@
       <w:pPr>
         <w:pStyle w:val="Heading2"/>
       </w:pPr>
+      <w:bookmarkStart w:id="7" w:name="_Toc452984391"/>
       <w:r>
         <w:t>Software Overview</w:t>
+      </w:r>
+      <w:bookmarkEnd w:id="7"/>
+    </w:p>
+    <w:p>
+      <w:pPr>
+        <w:pStyle w:val="Heading2"/>
+        <w:jc w:val="center"/>
+      </w:pPr>
+      <w:r>
+        <w:object w:dxaOrig="6046" w:dyaOrig="8446">
+          <v:shape id="_x0000_i1026" type="#_x0000_t75" style="width:302.25pt;height:422.25pt" o:ole="">
+            <v:imagedata r:id="rId11" o:title=""/>
+          </v:shape>
+          <o:OLEObject Type="Embed" ProgID="Visio.Drawing.15" ShapeID="_x0000_i1026" DrawAspect="Content" ObjectID="_1526728087" r:id="rId12"/>
+        </w:object>
+      </w:r>
+    </w:p>
+    <w:p>
+      <w:pPr>
+        <w:pStyle w:val="Caption"/>
+        <w:jc w:val="center"/>
+      </w:pPr>
+      <w:r>
+        <w:t xml:space="preserve">Figure </w:t>
+      </w:r>
+      <w:fldSimple w:instr=" SEQ Figure \* ARABIC ">
+        <w:r>
+          <w:rPr>
+            <w:noProof/>
+          </w:rPr>
+          <w:t>2</w:t>
+        </w:r>
+      </w:fldSimple>
+      <w:r>
+        <w:t>: Software Flow</w:t>
       </w:r>
     </w:p>
     <w:p>
       <w:pPr>
         <w:pStyle w:val="Heading2"/>
       </w:pPr>
-      <w:bookmarkStart w:id="7" w:name="_GoBack"/>
-      <w:bookmarkEnd w:id="7"/>
+      <w:bookmarkStart w:id="8" w:name="_GoBack"/>
+      <w:bookmarkEnd w:id="8"/>
       <w:r>
         <w:br w:type="page"/>
       </w:r>
     </w:p>
-    <w:bookmarkStart w:id="8" w:name="_Toc452984322" w:displacedByCustomXml="next"/>
+    <w:bookmarkStart w:id="9" w:name="_Toc452984392" w:displacedByCustomXml="next"/>
     <w:sdt>
       <w:sdtPr>
         <w:rPr>
@@ -1689,7 +1821,7 @@
           <w:r>
             <w:t>References</w:t>
           </w:r>
-          <w:bookmarkEnd w:id="8"/>
+          <w:bookmarkEnd w:id="9"/>
         </w:p>
         <w:sdt>
           <w:sdtPr>
@@ -1920,7 +2052,7 @@
           <w:rPr>
             <w:noProof/>
           </w:rPr>
-          <w:t>ii</w:t>
+          <w:t>2</w:t>
         </w:r>
         <w:r>
           <w:rPr>
@@ -1973,7 +2105,7 @@
           <w:rPr>
             <w:noProof/>
           </w:rPr>
-          <w:t>i</w:t>
+          <w:t>1</w:t>
         </w:r>
         <w:r>
           <w:rPr>
@@ -3184,7 +3316,7 @@
 </file>
 
 <file path=customXml/itemProps1.xml><?xml version="1.0" encoding="utf-8"?>
-<ds:datastoreItem xmlns:ds="http://schemas.openxmlformats.org/officeDocument/2006/customXml" ds:itemID="{63044332-E710-4301-BA9E-A984EBA55286}">
+<ds:datastoreItem xmlns:ds="http://schemas.openxmlformats.org/officeDocument/2006/customXml" ds:itemID="{8F361AB8-B465-499C-9E80-9D761FE1DF93}">
   <ds:schemaRefs>
     <ds:schemaRef ds:uri="http://schemas.openxmlformats.org/officeDocument/2006/bibliography"/>
   </ds:schemaRefs>

</xml_diff>

<commit_message>
added block diagram and system overview
</commit_message>
<xml_diff>
--- a/Report.docx
+++ b/Report.docx
@@ -2931,18 +2931,17 @@
       <w:pPr>
         <w:pStyle w:val="Heading2"/>
       </w:pPr>
-      <w:bookmarkStart w:id="4" w:name="_Toc453537763"/>
-      <w:r>
-        <w:t>Hardware Overview</w:t>
-      </w:r>
-      <w:bookmarkEnd w:id="4"/>
+      <w:r>
+        <w:t>System Overview</w:t>
+      </w:r>
     </w:p>
     <w:p>
       <w:pPr>
         <w:keepNext/>
-      </w:pPr>
-      <w:r>
-        <w:object w:dxaOrig="10591" w:dyaOrig="4665">
+        <w:jc w:val="center"/>
+      </w:pPr>
+      <w:r>
+        <w:object w:dxaOrig="6329" w:dyaOrig="2810">
           <v:shapetype id="_x0000_t75" coordsize="21600,21600" o:spt="75" o:preferrelative="t" path="m@4@5l@4@11@9@11@9@5xe" filled="f" stroked="f">
             <v:stroke joinstyle="miter"/>
             <v:formulas>
@@ -2962,55 +2961,101 @@
             <v:path o:extrusionok="f" gradientshapeok="t" o:connecttype="rect"/>
             <o:lock v:ext="edit" aspectratio="t"/>
           </v:shapetype>
-          <v:shape id="_x0000_i1025" type="#_x0000_t75" style="width:467.25pt;height:206.25pt" o:ole="">
+          <v:shape id="_x0000_i1027" type="#_x0000_t75" style="width:468pt;height:207pt" o:ole="">
             <v:imagedata r:id="rId9" o:title=""/>
           </v:shape>
-          <o:OLEObject Type="Embed" ProgID="Visio.Drawing.15" ShapeID="_x0000_i1025" DrawAspect="Content" ObjectID="_1527279680" r:id="rId10"/>
+          <o:OLEObject Type="Embed" ProgID="Visio.Drawing.15" ShapeID="_x0000_i1027" DrawAspect="Content" ObjectID="_1527350978" r:id="rId10"/>
         </w:object>
       </w:r>
-      <w:bookmarkStart w:id="5" w:name="_GoBack"/>
-      <w:bookmarkEnd w:id="5"/>
     </w:p>
     <w:p>
       <w:pPr>
         <w:pStyle w:val="Caption"/>
         <w:jc w:val="center"/>
       </w:pPr>
-      <w:bookmarkStart w:id="6" w:name="_Ref452982443"/>
-      <w:bookmarkStart w:id="7" w:name="_Ref452982434"/>
       <w:r>
         <w:t xml:space="preserve">Figure </w:t>
       </w:r>
-      <w:r>
-        <w:fldChar w:fldCharType="begin"/>
-      </w:r>
-      <w:r>
-        <w:instrText xml:space="preserve"> SEQ Figure \* ARABIC </w:instrText>
-      </w:r>
-      <w:r>
-        <w:fldChar w:fldCharType="separate"/>
-      </w:r>
-      <w:r>
-        <w:rPr>
-          <w:noProof/>
-        </w:rPr>
-        <w:t>1</w:t>
-      </w:r>
-      <w:r>
-        <w:fldChar w:fldCharType="end"/>
+      <w:fldSimple w:instr=" SEQ Figure \* ARABIC ">
+        <w:r>
+          <w:rPr>
+            <w:noProof/>
+          </w:rPr>
+          <w:t>1</w:t>
+        </w:r>
+      </w:fldSimple>
+      <w:r>
+        <w:t>: System Block Diagram</w:t>
+      </w:r>
+    </w:p>
+    <w:p>
+      <w:r>
+        <w:t>The battery monitoring system essentially consists of three main parts: the battery selector, the measurement circuit, and the microcontroller. These three components work together to read the voltages from the batteries and ultimately output those voltages to the output display. This process begins with the microcontroller sending a signal to the battery selector. This signal indicates to the battery selector which battery is currently being measured, and the battery selector then allows that battery’s voltage to pass through to the measurement circuit. The microcontroller then sends a signal to the measurement circuit indicating that a measurement should be taken. The measurement circuit measures the voltage passed to it from the battery selector and returns the result to the microcontroller. Finally, the microcontroller repeats this process for each battery, storing the result of each measurement before outputting all measurements to the display.</w:t>
+      </w:r>
+    </w:p>
+    <w:p>
+      <w:pPr>
+        <w:pStyle w:val="Heading2"/>
+      </w:pPr>
+      <w:bookmarkStart w:id="4" w:name="_Toc453537763"/>
+      <w:r>
+        <w:lastRenderedPageBreak/>
+        <w:t>Hardware Overview</w:t>
+      </w:r>
+      <w:bookmarkEnd w:id="4"/>
+    </w:p>
+    <w:p>
+      <w:pPr>
+        <w:keepNext/>
+      </w:pPr>
+      <w:r>
+        <w:object w:dxaOrig="10591" w:dyaOrig="4665">
+          <v:shape id="_x0000_i1025" type="#_x0000_t75" style="width:467.25pt;height:206.25pt" o:ole="">
+            <v:imagedata r:id="rId11" o:title=""/>
+          </v:shape>
+          <o:OLEObject Type="Embed" ProgID="Visio.Drawing.15" ShapeID="_x0000_i1025" DrawAspect="Content" ObjectID="_1527350979" r:id="rId12"/>
+        </w:object>
+      </w:r>
+    </w:p>
+    <w:p>
+      <w:pPr>
+        <w:pStyle w:val="Caption"/>
+        <w:jc w:val="center"/>
+      </w:pPr>
+      <w:bookmarkStart w:id="5" w:name="_Ref452982443"/>
+      <w:bookmarkStart w:id="6" w:name="_Ref452982434"/>
+      <w:r>
+        <w:t xml:space="preserve">Figure </w:t>
+      </w:r>
+      <w:fldSimple w:instr=" SEQ Figure \* ARABIC ">
+        <w:r>
+          <w:rPr>
+            <w:noProof/>
+          </w:rPr>
+          <w:t>2</w:t>
+        </w:r>
+      </w:fldSimple>
+      <w:bookmarkEnd w:id="5"/>
+      <w:r>
+        <w:t>: Hardware Overview</w:t>
       </w:r>
       <w:bookmarkEnd w:id="6"/>
-      <w:r>
-        <w:t>: Hardware Overview</w:t>
-      </w:r>
+    </w:p>
+    <w:p>
+      <w:r>
+        <w:t>The microcontroller portion of the system consists of an Adafruit Atmega32u4 breakout board. The battery selector portion of the system consist of eighteen optocouplers (one per battery) which can create either a short circuit or an open circuit, allowing individual batteries to either be passed through uninhibited or completely isolated. This allows a single battery to be measured. These optocouplers are driven by 3:8 decoders. The measurement circuit consists of a voltage divider and an analog to digital converter (ADC), which is interfaced to the microcontroller over a serial periph</w:t>
+      </w:r>
+      <w:r>
+        <w:t>eral interface (SPI) connection</w:t>
+      </w:r>
+      <w:r>
+        <w:t>.</w:t>
+      </w:r>
+    </w:p>
+    <w:p>
+      <w:bookmarkStart w:id="7" w:name="_GoBack"/>
       <w:bookmarkEnd w:id="7"/>
     </w:p>
-    <w:p>
-      <w:r>
-        <w:t>The system is essentially comprised of a microcontroller which selects a battery to be measured, turns on an optocoupler to supply the battery’s voltage to a voltage divider. The voltage is then measured by an external analog to digital converter (ADC), which sends the measured value to the microcontroller over a serial peripheral interface (SPI) connection.</w:t>
-      </w:r>
-    </w:p>
-    <w:p/>
     <w:p>
       <w:r>
         <w:fldChar w:fldCharType="begin"/>
@@ -3086,9 +3131,9 @@
       <w:r>
         <w:object w:dxaOrig="6046" w:dyaOrig="8446">
           <v:shape id="_x0000_i1026" type="#_x0000_t75" style="width:302.25pt;height:422.25pt" o:ole="">
-            <v:imagedata r:id="rId11" o:title=""/>
+            <v:imagedata r:id="rId13" o:title=""/>
           </v:shape>
-          <o:OLEObject Type="Embed" ProgID="Visio.Drawing.15" ShapeID="_x0000_i1026" DrawAspect="Content" ObjectID="_1527279681" r:id="rId12"/>
+          <o:OLEObject Type="Embed" ProgID="Visio.Drawing.15" ShapeID="_x0000_i1026" DrawAspect="Content" ObjectID="_1527350980" r:id="rId14"/>
         </w:object>
       </w:r>
     </w:p>
@@ -3100,24 +3145,14 @@
       <w:r>
         <w:t xml:space="preserve">Figure </w:t>
       </w:r>
-      <w:r>
-        <w:fldChar w:fldCharType="begin"/>
-      </w:r>
-      <w:r>
-        <w:instrText xml:space="preserve"> SEQ Figure \* ARABIC </w:instrText>
-      </w:r>
-      <w:r>
-        <w:fldChar w:fldCharType="separate"/>
-      </w:r>
-      <w:r>
-        <w:rPr>
-          <w:noProof/>
-        </w:rPr>
-        <w:t>2</w:t>
-      </w:r>
-      <w:r>
-        <w:fldChar w:fldCharType="end"/>
-      </w:r>
+      <w:fldSimple w:instr=" SEQ Figure \* ARABIC ">
+        <w:r>
+          <w:rPr>
+            <w:noProof/>
+          </w:rPr>
+          <w:t>3</w:t>
+        </w:r>
+      </w:fldSimple>
       <w:r>
         <w:t>: Software Flow</w:t>
       </w:r>
@@ -3203,7 +3238,7 @@
           <w:noProof/>
         </w:rPr>
         <w:drawing>
-          <wp:inline distT="0" distB="0" distL="0" distR="0">
+          <wp:inline distT="0" distB="0" distL="0" distR="0" wp14:anchorId="2A95E863" wp14:editId="5400EA64">
             <wp:extent cx="7344598" cy="3497315"/>
             <wp:effectExtent l="0" t="318" r="8573" b="8572"/>
             <wp:docPr id="3" name="Picture 3"/>
@@ -3218,7 +3253,7 @@
                     <pic:cNvPicPr/>
                   </pic:nvPicPr>
                   <pic:blipFill>
-                    <a:blip r:embed="rId13">
+                    <a:blip r:embed="rId15">
                       <a:extLst>
                         <a:ext uri="{28A0092B-C50C-407E-A947-70E740481C1C}">
                           <a14:useLocalDpi xmlns:a14="http://schemas.microsoft.com/office/drawing/2010/main" val="0"/>
@@ -3255,24 +3290,14 @@
         <w:lastRenderedPageBreak/>
         <w:t xml:space="preserve">Figure </w:t>
       </w:r>
-      <w:r>
-        <w:fldChar w:fldCharType="begin"/>
-      </w:r>
-      <w:r>
-        <w:instrText xml:space="preserve"> SEQ Figure \* ARABIC </w:instrText>
-      </w:r>
-      <w:r>
-        <w:fldChar w:fldCharType="separate"/>
-      </w:r>
-      <w:r>
-        <w:rPr>
-          <w:noProof/>
-        </w:rPr>
-        <w:t>3</w:t>
-      </w:r>
-      <w:r>
-        <w:fldChar w:fldCharType="end"/>
-      </w:r>
+      <w:fldSimple w:instr=" SEQ Figure \* ARABIC ">
+        <w:r>
+          <w:rPr>
+            <w:noProof/>
+          </w:rPr>
+          <w:t>4</w:t>
+        </w:r>
+      </w:fldSimple>
       <w:bookmarkEnd w:id="11"/>
       <w:r>
         <w:t>: Full System Schematic</w:t>
@@ -3300,15 +3325,7 @@
     </w:p>
     <w:p>
       <w:r>
-        <w:t xml:space="preserve">An </w:t>
-      </w:r>
-      <w:proofErr w:type="spellStart"/>
-      <w:r>
-        <w:t>Adafruit</w:t>
-      </w:r>
-      <w:proofErr w:type="spellEnd"/>
-      <w:r>
-        <w:t xml:space="preserve"> ATMega32u4 Breakout Board was used for the microcontroller (reference designator X4 in </w:t>
+        <w:t xml:space="preserve">An Adafruit ATMega32u4 Breakout Board was used for the microcontroller (reference designator X4 in </w:t>
       </w:r>
       <w:r>
         <w:fldChar w:fldCharType="begin"/>
@@ -13846,7 +13863,7 @@
           <w:rPr>
             <w:noProof/>
           </w:rPr>
-          <w:t>4</w:t>
+          <w:t>20</w:t>
         </w:r>
         <w:r>
           <w:rPr>
@@ -15202,7 +15219,7 @@
 </file>
 
 <file path=customXml/itemProps1.xml><?xml version="1.0" encoding="utf-8"?>
-<ds:datastoreItem xmlns:ds="http://schemas.openxmlformats.org/officeDocument/2006/customXml" ds:itemID="{C2BC2D40-99B1-488C-A148-0FD00B7081A5}">
+<ds:datastoreItem xmlns:ds="http://schemas.openxmlformats.org/officeDocument/2006/customXml" ds:itemID="{A7AE747F-0908-4CFD-87EC-6DA46E496504}">
   <ds:schemaRefs>
     <ds:schemaRef ds:uri="http://schemas.openxmlformats.org/officeDocument/2006/bibliography"/>
   </ds:schemaRefs>

</xml_diff>

<commit_message>
I think I'm done
</commit_message>
<xml_diff>
--- a/Report.docx
+++ b/Report.docx
@@ -116,12 +116,12 @@
             <w:pStyle w:val="TOCHeading"/>
           </w:pPr>
           <w:r>
-            <w:t>Con</w:t>
+            <w:t>Conte</w:t>
           </w:r>
           <w:bookmarkStart w:id="0" w:name="_GoBack"/>
           <w:bookmarkEnd w:id="0"/>
           <w:r>
-            <w:t>tents</w:t>
+            <w:t>nts</w:t>
           </w:r>
         </w:p>
         <w:p>
@@ -145,7 +145,77 @@
           <w:r>
             <w:fldChar w:fldCharType="separate"/>
           </w:r>
-          <w:hyperlink w:anchor="_Toc453624589" w:history="1">
+          <w:hyperlink w:anchor="_Toc453627490" w:history="1">
+            <w:r>
+              <w:rPr>
+                <w:rStyle w:val="Hyperlink"/>
+                <w:noProof/>
+              </w:rPr>
+              <w:t>Introduction</w:t>
+            </w:r>
+            <w:r>
+              <w:rPr>
+                <w:noProof/>
+                <w:webHidden/>
+              </w:rPr>
+              <w:tab/>
+            </w:r>
+            <w:r>
+              <w:rPr>
+                <w:noProof/>
+                <w:webHidden/>
+              </w:rPr>
+              <w:fldChar w:fldCharType="begin"/>
+            </w:r>
+            <w:r>
+              <w:rPr>
+                <w:noProof/>
+                <w:webHidden/>
+              </w:rPr>
+              <w:instrText xml:space="preserve"> PAGEREF _Toc453627490 \h </w:instrText>
+            </w:r>
+            <w:r>
+              <w:rPr>
+                <w:noProof/>
+                <w:webHidden/>
+              </w:rPr>
+            </w:r>
+            <w:r>
+              <w:rPr>
+                <w:noProof/>
+                <w:webHidden/>
+              </w:rPr>
+              <w:fldChar w:fldCharType="separate"/>
+            </w:r>
+            <w:r>
+              <w:rPr>
+                <w:noProof/>
+                <w:webHidden/>
+              </w:rPr>
+              <w:t>3</w:t>
+            </w:r>
+            <w:r>
+              <w:rPr>
+                <w:noProof/>
+                <w:webHidden/>
+              </w:rPr>
+              <w:fldChar w:fldCharType="end"/>
+            </w:r>
+          </w:hyperlink>
+        </w:p>
+        <w:p>
+          <w:pPr>
+            <w:pStyle w:val="TOC2"/>
+            <w:tabs>
+              <w:tab w:val="right" w:leader="dot" w:pos="9350"/>
+            </w:tabs>
+            <w:rPr>
+              <w:rFonts w:eastAsiaTheme="minorEastAsia"/>
+              <w:noProof/>
+              <w:sz w:val="22"/>
+            </w:rPr>
+          </w:pPr>
+          <w:hyperlink w:anchor="_Toc453627491" w:history="1">
             <w:r>
               <w:rPr>
                 <w:rStyle w:val="Hyperlink"/>
@@ -172,7 +242,7 @@
                 <w:noProof/>
                 <w:webHidden/>
               </w:rPr>
-              <w:instrText xml:space="preserve"> PAGEREF _Toc453624589 \h </w:instrText>
+              <w:instrText xml:space="preserve"> PAGEREF _Toc453627491 \h </w:instrText>
             </w:r>
             <w:r>
               <w:rPr>
@@ -192,7 +262,77 @@
                 <w:noProof/>
                 <w:webHidden/>
               </w:rPr>
-              <w:t>1</w:t>
+              <w:t>3</w:t>
+            </w:r>
+            <w:r>
+              <w:rPr>
+                <w:noProof/>
+                <w:webHidden/>
+              </w:rPr>
+              <w:fldChar w:fldCharType="end"/>
+            </w:r>
+          </w:hyperlink>
+        </w:p>
+        <w:p>
+          <w:pPr>
+            <w:pStyle w:val="TOC2"/>
+            <w:tabs>
+              <w:tab w:val="right" w:leader="dot" w:pos="9350"/>
+            </w:tabs>
+            <w:rPr>
+              <w:rFonts w:eastAsiaTheme="minorEastAsia"/>
+              <w:noProof/>
+              <w:sz w:val="22"/>
+            </w:rPr>
+          </w:pPr>
+          <w:hyperlink w:anchor="_Toc453627492" w:history="1">
+            <w:r>
+              <w:rPr>
+                <w:rStyle w:val="Hyperlink"/>
+                <w:noProof/>
+              </w:rPr>
+              <w:t>Deliverable</w:t>
+            </w:r>
+            <w:r>
+              <w:rPr>
+                <w:noProof/>
+                <w:webHidden/>
+              </w:rPr>
+              <w:tab/>
+            </w:r>
+            <w:r>
+              <w:rPr>
+                <w:noProof/>
+                <w:webHidden/>
+              </w:rPr>
+              <w:fldChar w:fldCharType="begin"/>
+            </w:r>
+            <w:r>
+              <w:rPr>
+                <w:noProof/>
+                <w:webHidden/>
+              </w:rPr>
+              <w:instrText xml:space="preserve"> PAGEREF _Toc453627492 \h </w:instrText>
+            </w:r>
+            <w:r>
+              <w:rPr>
+                <w:noProof/>
+                <w:webHidden/>
+              </w:rPr>
+            </w:r>
+            <w:r>
+              <w:rPr>
+                <w:noProof/>
+                <w:webHidden/>
+              </w:rPr>
+              <w:fldChar w:fldCharType="separate"/>
+            </w:r>
+            <w:r>
+              <w:rPr>
+                <w:noProof/>
+                <w:webHidden/>
+              </w:rPr>
+              <w:t>3</w:t>
             </w:r>
             <w:r>
               <w:rPr>
@@ -215,13 +355,13 @@
               <w:sz w:val="22"/>
             </w:rPr>
           </w:pPr>
-          <w:hyperlink w:anchor="_Toc453624590" w:history="1">
+          <w:hyperlink w:anchor="_Toc453627493" w:history="1">
             <w:r>
               <w:rPr>
                 <w:rStyle w:val="Hyperlink"/>
                 <w:noProof/>
               </w:rPr>
-              <w:t>System Requirements</w:t>
+              <w:t>Requirements</w:t>
             </w:r>
             <w:r>
               <w:rPr>
@@ -242,7 +382,7 @@
                 <w:noProof/>
                 <w:webHidden/>
               </w:rPr>
-              <w:instrText xml:space="preserve"> PAGEREF _Toc453624590 \h </w:instrText>
+              <w:instrText xml:space="preserve"> PAGEREF _Toc453627493 \h </w:instrText>
             </w:r>
             <w:r>
               <w:rPr>
@@ -262,7 +402,147 @@
                 <w:noProof/>
                 <w:webHidden/>
               </w:rPr>
-              <w:t>1</w:t>
+              <w:t>4</w:t>
+            </w:r>
+            <w:r>
+              <w:rPr>
+                <w:noProof/>
+                <w:webHidden/>
+              </w:rPr>
+              <w:fldChar w:fldCharType="end"/>
+            </w:r>
+          </w:hyperlink>
+        </w:p>
+        <w:p>
+          <w:pPr>
+            <w:pStyle w:val="TOC2"/>
+            <w:tabs>
+              <w:tab w:val="right" w:leader="dot" w:pos="9350"/>
+            </w:tabs>
+            <w:rPr>
+              <w:rFonts w:eastAsiaTheme="minorEastAsia"/>
+              <w:noProof/>
+              <w:sz w:val="22"/>
+            </w:rPr>
+          </w:pPr>
+          <w:hyperlink w:anchor="_Toc453627494" w:history="1">
+            <w:r>
+              <w:rPr>
+                <w:rStyle w:val="Hyperlink"/>
+                <w:noProof/>
+              </w:rPr>
+              <w:t>Marketing Requirements</w:t>
+            </w:r>
+            <w:r>
+              <w:rPr>
+                <w:noProof/>
+                <w:webHidden/>
+              </w:rPr>
+              <w:tab/>
+            </w:r>
+            <w:r>
+              <w:rPr>
+                <w:noProof/>
+                <w:webHidden/>
+              </w:rPr>
+              <w:fldChar w:fldCharType="begin"/>
+            </w:r>
+            <w:r>
+              <w:rPr>
+                <w:noProof/>
+                <w:webHidden/>
+              </w:rPr>
+              <w:instrText xml:space="preserve"> PAGEREF _Toc453627494 \h </w:instrText>
+            </w:r>
+            <w:r>
+              <w:rPr>
+                <w:noProof/>
+                <w:webHidden/>
+              </w:rPr>
+            </w:r>
+            <w:r>
+              <w:rPr>
+                <w:noProof/>
+                <w:webHidden/>
+              </w:rPr>
+              <w:fldChar w:fldCharType="separate"/>
+            </w:r>
+            <w:r>
+              <w:rPr>
+                <w:noProof/>
+                <w:webHidden/>
+              </w:rPr>
+              <w:t>4</w:t>
+            </w:r>
+            <w:r>
+              <w:rPr>
+                <w:noProof/>
+                <w:webHidden/>
+              </w:rPr>
+              <w:fldChar w:fldCharType="end"/>
+            </w:r>
+          </w:hyperlink>
+        </w:p>
+        <w:p>
+          <w:pPr>
+            <w:pStyle w:val="TOC2"/>
+            <w:tabs>
+              <w:tab w:val="right" w:leader="dot" w:pos="9350"/>
+            </w:tabs>
+            <w:rPr>
+              <w:rFonts w:eastAsiaTheme="minorEastAsia"/>
+              <w:noProof/>
+              <w:sz w:val="22"/>
+            </w:rPr>
+          </w:pPr>
+          <w:hyperlink w:anchor="_Toc453627495" w:history="1">
+            <w:r>
+              <w:rPr>
+                <w:rStyle w:val="Hyperlink"/>
+                <w:noProof/>
+              </w:rPr>
+              <w:t>Engineering Requirements</w:t>
+            </w:r>
+            <w:r>
+              <w:rPr>
+                <w:noProof/>
+                <w:webHidden/>
+              </w:rPr>
+              <w:tab/>
+            </w:r>
+            <w:r>
+              <w:rPr>
+                <w:noProof/>
+                <w:webHidden/>
+              </w:rPr>
+              <w:fldChar w:fldCharType="begin"/>
+            </w:r>
+            <w:r>
+              <w:rPr>
+                <w:noProof/>
+                <w:webHidden/>
+              </w:rPr>
+              <w:instrText xml:space="preserve"> PAGEREF _Toc453627495 \h </w:instrText>
+            </w:r>
+            <w:r>
+              <w:rPr>
+                <w:noProof/>
+                <w:webHidden/>
+              </w:rPr>
+            </w:r>
+            <w:r>
+              <w:rPr>
+                <w:noProof/>
+                <w:webHidden/>
+              </w:rPr>
+              <w:fldChar w:fldCharType="separate"/>
+            </w:r>
+            <w:r>
+              <w:rPr>
+                <w:noProof/>
+                <w:webHidden/>
+              </w:rPr>
+              <w:t>4</w:t>
             </w:r>
             <w:r>
               <w:rPr>
@@ -285,7 +565,7 @@
               <w:sz w:val="22"/>
             </w:rPr>
           </w:pPr>
-          <w:hyperlink w:anchor="_Toc453624591" w:history="1">
+          <w:hyperlink w:anchor="_Toc453627496" w:history="1">
             <w:r>
               <w:rPr>
                 <w:rStyle w:val="Hyperlink"/>
@@ -312,7 +592,7 @@
                 <w:noProof/>
                 <w:webHidden/>
               </w:rPr>
-              <w:instrText xml:space="preserve"> PAGEREF _Toc453624591 \h </w:instrText>
+              <w:instrText xml:space="preserve"> PAGEREF _Toc453627496 \h </w:instrText>
             </w:r>
             <w:r>
               <w:rPr>
@@ -332,7 +612,7 @@
                 <w:noProof/>
                 <w:webHidden/>
               </w:rPr>
-              <w:t>3</w:t>
+              <w:t>6</w:t>
             </w:r>
             <w:r>
               <w:rPr>
@@ -355,7 +635,7 @@
               <w:sz w:val="22"/>
             </w:rPr>
           </w:pPr>
-          <w:hyperlink w:anchor="_Toc453624592" w:history="1">
+          <w:hyperlink w:anchor="_Toc453627497" w:history="1">
             <w:r>
               <w:rPr>
                 <w:rStyle w:val="Hyperlink"/>
@@ -382,7 +662,7 @@
                 <w:noProof/>
                 <w:webHidden/>
               </w:rPr>
-              <w:instrText xml:space="preserve"> PAGEREF _Toc453624592 \h </w:instrText>
+              <w:instrText xml:space="preserve"> PAGEREF _Toc453627497 \h </w:instrText>
             </w:r>
             <w:r>
               <w:rPr>
@@ -402,7 +682,7 @@
                 <w:noProof/>
                 <w:webHidden/>
               </w:rPr>
-              <w:t>4</w:t>
+              <w:t>7</w:t>
             </w:r>
             <w:r>
               <w:rPr>
@@ -425,7 +705,7 @@
               <w:sz w:val="22"/>
             </w:rPr>
           </w:pPr>
-          <w:hyperlink w:anchor="_Toc453624593" w:history="1">
+          <w:hyperlink w:anchor="_Toc453627498" w:history="1">
             <w:r>
               <w:rPr>
                 <w:rStyle w:val="Hyperlink"/>
@@ -452,7 +732,7 @@
                 <w:noProof/>
                 <w:webHidden/>
               </w:rPr>
-              <w:instrText xml:space="preserve"> PAGEREF _Toc453624593 \h </w:instrText>
+              <w:instrText xml:space="preserve"> PAGEREF _Toc453627498 \h </w:instrText>
             </w:r>
             <w:r>
               <w:rPr>
@@ -472,7 +752,7 @@
                 <w:noProof/>
                 <w:webHidden/>
               </w:rPr>
-              <w:t>4</w:t>
+              <w:t>7</w:t>
             </w:r>
             <w:r>
               <w:rPr>
@@ -495,7 +775,7 @@
               <w:sz w:val="22"/>
             </w:rPr>
           </w:pPr>
-          <w:hyperlink w:anchor="_Toc453624594" w:history="1">
+          <w:hyperlink w:anchor="_Toc453627499" w:history="1">
             <w:r>
               <w:rPr>
                 <w:rStyle w:val="Hyperlink"/>
@@ -522,7 +802,7 @@
                 <w:noProof/>
                 <w:webHidden/>
               </w:rPr>
-              <w:instrText xml:space="preserve"> PAGEREF _Toc453624594 \h </w:instrText>
+              <w:instrText xml:space="preserve"> PAGEREF _Toc453627499 \h </w:instrText>
             </w:r>
             <w:r>
               <w:rPr>
@@ -542,7 +822,7 @@
                 <w:noProof/>
                 <w:webHidden/>
               </w:rPr>
-              <w:t>5</w:t>
+              <w:t>8</w:t>
             </w:r>
             <w:r>
               <w:rPr>
@@ -565,7 +845,7 @@
               <w:sz w:val="22"/>
             </w:rPr>
           </w:pPr>
-          <w:hyperlink w:anchor="_Toc453624595" w:history="1">
+          <w:hyperlink w:anchor="_Toc453627500" w:history="1">
             <w:r>
               <w:rPr>
                 <w:rStyle w:val="Hyperlink"/>
@@ -592,7 +872,7 @@
                 <w:noProof/>
                 <w:webHidden/>
               </w:rPr>
-              <w:instrText xml:space="preserve"> PAGEREF _Toc453624595 \h </w:instrText>
+              <w:instrText xml:space="preserve"> PAGEREF _Toc453627500 \h </w:instrText>
             </w:r>
             <w:r>
               <w:rPr>
@@ -612,7 +892,7 @@
                 <w:noProof/>
                 <w:webHidden/>
               </w:rPr>
-              <w:t>7</w:t>
+              <w:t>10</w:t>
             </w:r>
             <w:r>
               <w:rPr>
@@ -635,7 +915,7 @@
               <w:sz w:val="22"/>
             </w:rPr>
           </w:pPr>
-          <w:hyperlink w:anchor="_Toc453624596" w:history="1">
+          <w:hyperlink w:anchor="_Toc453627501" w:history="1">
             <w:r>
               <w:rPr>
                 <w:rStyle w:val="Hyperlink"/>
@@ -662,7 +942,7 @@
                 <w:noProof/>
                 <w:webHidden/>
               </w:rPr>
-              <w:instrText xml:space="preserve"> PAGEREF _Toc453624596 \h </w:instrText>
+              <w:instrText xml:space="preserve"> PAGEREF _Toc453627501 \h </w:instrText>
             </w:r>
             <w:r>
               <w:rPr>
@@ -682,7 +962,7 @@
                 <w:noProof/>
                 <w:webHidden/>
               </w:rPr>
-              <w:t>9</w:t>
+              <w:t>12</w:t>
             </w:r>
             <w:r>
               <w:rPr>
@@ -705,7 +985,7 @@
               <w:sz w:val="22"/>
             </w:rPr>
           </w:pPr>
-          <w:hyperlink w:anchor="_Toc453624597" w:history="1">
+          <w:hyperlink w:anchor="_Toc453627502" w:history="1">
             <w:r>
               <w:rPr>
                 <w:rStyle w:val="Hyperlink"/>
@@ -732,7 +1012,7 @@
                 <w:noProof/>
                 <w:webHidden/>
               </w:rPr>
-              <w:instrText xml:space="preserve"> PAGEREF _Toc453624597 \h </w:instrText>
+              <w:instrText xml:space="preserve"> PAGEREF _Toc453627502 \h </w:instrText>
             </w:r>
             <w:r>
               <w:rPr>
@@ -752,7 +1032,7 @@
                 <w:noProof/>
                 <w:webHidden/>
               </w:rPr>
-              <w:t>9</w:t>
+              <w:t>12</w:t>
             </w:r>
             <w:r>
               <w:rPr>
@@ -775,7 +1055,7 @@
               <w:sz w:val="22"/>
             </w:rPr>
           </w:pPr>
-          <w:hyperlink w:anchor="_Toc453624598" w:history="1">
+          <w:hyperlink w:anchor="_Toc453627503" w:history="1">
             <w:r>
               <w:rPr>
                 <w:rStyle w:val="Hyperlink"/>
@@ -802,7 +1082,7 @@
                 <w:noProof/>
                 <w:webHidden/>
               </w:rPr>
-              <w:instrText xml:space="preserve"> PAGEREF _Toc453624598 \h </w:instrText>
+              <w:instrText xml:space="preserve"> PAGEREF _Toc453627503 \h </w:instrText>
             </w:r>
             <w:r>
               <w:rPr>
@@ -822,7 +1102,7 @@
                 <w:noProof/>
                 <w:webHidden/>
               </w:rPr>
-              <w:t>10</w:t>
+              <w:t>13</w:t>
             </w:r>
             <w:r>
               <w:rPr>
@@ -845,7 +1125,7 @@
               <w:sz w:val="22"/>
             </w:rPr>
           </w:pPr>
-          <w:hyperlink w:anchor="_Toc453624599" w:history="1">
+          <w:hyperlink w:anchor="_Toc453627504" w:history="1">
             <w:r>
               <w:rPr>
                 <w:rStyle w:val="Hyperlink"/>
@@ -872,7 +1152,7 @@
                 <w:noProof/>
                 <w:webHidden/>
               </w:rPr>
-              <w:instrText xml:space="preserve"> PAGEREF _Toc453624599 \h </w:instrText>
+              <w:instrText xml:space="preserve"> PAGEREF _Toc453627504 \h </w:instrText>
             </w:r>
             <w:r>
               <w:rPr>
@@ -892,7 +1172,7 @@
                 <w:noProof/>
                 <w:webHidden/>
               </w:rPr>
-              <w:t>10</w:t>
+              <w:t>13</w:t>
             </w:r>
             <w:r>
               <w:rPr>
@@ -915,7 +1195,7 @@
               <w:sz w:val="22"/>
             </w:rPr>
           </w:pPr>
-          <w:hyperlink w:anchor="_Toc453624600" w:history="1">
+          <w:hyperlink w:anchor="_Toc453627505" w:history="1">
             <w:r>
               <w:rPr>
                 <w:rStyle w:val="Hyperlink"/>
@@ -942,7 +1222,7 @@
                 <w:noProof/>
                 <w:webHidden/>
               </w:rPr>
-              <w:instrText xml:space="preserve"> PAGEREF _Toc453624600 \h </w:instrText>
+              <w:instrText xml:space="preserve"> PAGEREF _Toc453627505 \h </w:instrText>
             </w:r>
             <w:r>
               <w:rPr>
@@ -962,7 +1242,7 @@
                 <w:noProof/>
                 <w:webHidden/>
               </w:rPr>
-              <w:t>10</w:t>
+              <w:t>13</w:t>
             </w:r>
             <w:r>
               <w:rPr>
@@ -985,7 +1265,7 @@
               <w:sz w:val="22"/>
             </w:rPr>
           </w:pPr>
-          <w:hyperlink w:anchor="_Toc453624601" w:history="1">
+          <w:hyperlink w:anchor="_Toc453627506" w:history="1">
             <w:r>
               <w:rPr>
                 <w:rStyle w:val="Hyperlink"/>
@@ -1012,7 +1292,7 @@
                 <w:noProof/>
                 <w:webHidden/>
               </w:rPr>
-              <w:instrText xml:space="preserve"> PAGEREF _Toc453624601 \h </w:instrText>
+              <w:instrText xml:space="preserve"> PAGEREF _Toc453627506 \h </w:instrText>
             </w:r>
             <w:r>
               <w:rPr>
@@ -1032,7 +1312,7 @@
                 <w:noProof/>
                 <w:webHidden/>
               </w:rPr>
-              <w:t>10</w:t>
+              <w:t>13</w:t>
             </w:r>
             <w:r>
               <w:rPr>
@@ -1055,7 +1335,7 @@
               <w:sz w:val="22"/>
             </w:rPr>
           </w:pPr>
-          <w:hyperlink w:anchor="_Toc453624602" w:history="1">
+          <w:hyperlink w:anchor="_Toc453627507" w:history="1">
             <w:r>
               <w:rPr>
                 <w:rStyle w:val="Hyperlink"/>
@@ -1082,7 +1362,7 @@
                 <w:noProof/>
                 <w:webHidden/>
               </w:rPr>
-              <w:instrText xml:space="preserve"> PAGEREF _Toc453624602 \h </w:instrText>
+              <w:instrText xml:space="preserve"> PAGEREF _Toc453627507 \h </w:instrText>
             </w:r>
             <w:r>
               <w:rPr>
@@ -1102,7 +1382,7 @@
                 <w:noProof/>
                 <w:webHidden/>
               </w:rPr>
-              <w:t>11</w:t>
+              <w:t>14</w:t>
             </w:r>
             <w:r>
               <w:rPr>
@@ -1125,7 +1405,7 @@
               <w:sz w:val="22"/>
             </w:rPr>
           </w:pPr>
-          <w:hyperlink w:anchor="_Toc453624603" w:history="1">
+          <w:hyperlink w:anchor="_Toc453627508" w:history="1">
             <w:r>
               <w:rPr>
                 <w:rStyle w:val="Hyperlink"/>
@@ -1152,7 +1432,7 @@
                 <w:noProof/>
                 <w:webHidden/>
               </w:rPr>
-              <w:instrText xml:space="preserve"> PAGEREF _Toc453624603 \h </w:instrText>
+              <w:instrText xml:space="preserve"> PAGEREF _Toc453627508 \h </w:instrText>
             </w:r>
             <w:r>
               <w:rPr>
@@ -1172,7 +1452,7 @@
                 <w:noProof/>
                 <w:webHidden/>
               </w:rPr>
-              <w:t>11</w:t>
+              <w:t>14</w:t>
             </w:r>
             <w:r>
               <w:rPr>
@@ -1195,7 +1475,7 @@
               <w:sz w:val="22"/>
             </w:rPr>
           </w:pPr>
-          <w:hyperlink w:anchor="_Toc453624604" w:history="1">
+          <w:hyperlink w:anchor="_Toc453627509" w:history="1">
             <w:r>
               <w:rPr>
                 <w:rStyle w:val="Hyperlink"/>
@@ -1222,7 +1502,7 @@
                 <w:noProof/>
                 <w:webHidden/>
               </w:rPr>
-              <w:instrText xml:space="preserve"> PAGEREF _Toc453624604 \h </w:instrText>
+              <w:instrText xml:space="preserve"> PAGEREF _Toc453627509 \h </w:instrText>
             </w:r>
             <w:r>
               <w:rPr>
@@ -1242,7 +1522,7 @@
                 <w:noProof/>
                 <w:webHidden/>
               </w:rPr>
-              <w:t>11</w:t>
+              <w:t>14</w:t>
             </w:r>
             <w:r>
               <w:rPr>
@@ -1265,7 +1545,7 @@
               <w:sz w:val="22"/>
             </w:rPr>
           </w:pPr>
-          <w:hyperlink w:anchor="_Toc453624605" w:history="1">
+          <w:hyperlink w:anchor="_Toc453627510" w:history="1">
             <w:r>
               <w:rPr>
                 <w:rStyle w:val="Hyperlink"/>
@@ -1292,7 +1572,7 @@
                 <w:noProof/>
                 <w:webHidden/>
               </w:rPr>
-              <w:instrText xml:space="preserve"> PAGEREF _Toc453624605 \h </w:instrText>
+              <w:instrText xml:space="preserve"> PAGEREF _Toc453627510 \h </w:instrText>
             </w:r>
             <w:r>
               <w:rPr>
@@ -1312,7 +1592,7 @@
                 <w:noProof/>
                 <w:webHidden/>
               </w:rPr>
-              <w:t>12</w:t>
+              <w:t>15</w:t>
             </w:r>
             <w:r>
               <w:rPr>
@@ -1335,7 +1615,7 @@
               <w:sz w:val="22"/>
             </w:rPr>
           </w:pPr>
-          <w:hyperlink w:anchor="_Toc453624606" w:history="1">
+          <w:hyperlink w:anchor="_Toc453627511" w:history="1">
             <w:r>
               <w:rPr>
                 <w:rStyle w:val="Hyperlink"/>
@@ -1362,7 +1642,7 @@
                 <w:noProof/>
                 <w:webHidden/>
               </w:rPr>
-              <w:instrText xml:space="preserve"> PAGEREF _Toc453624606 \h </w:instrText>
+              <w:instrText xml:space="preserve"> PAGEREF _Toc453627511 \h </w:instrText>
             </w:r>
             <w:r>
               <w:rPr>
@@ -1382,7 +1662,7 @@
                 <w:noProof/>
                 <w:webHidden/>
               </w:rPr>
-              <w:t>12</w:t>
+              <w:t>15</w:t>
             </w:r>
             <w:r>
               <w:rPr>
@@ -1405,7 +1685,7 @@
               <w:sz w:val="22"/>
             </w:rPr>
           </w:pPr>
-          <w:hyperlink w:anchor="_Toc453624607" w:history="1">
+          <w:hyperlink w:anchor="_Toc453627512" w:history="1">
             <w:r>
               <w:rPr>
                 <w:rStyle w:val="Hyperlink"/>
@@ -1432,7 +1712,7 @@
                 <w:noProof/>
                 <w:webHidden/>
               </w:rPr>
-              <w:instrText xml:space="preserve"> PAGEREF _Toc453624607 \h </w:instrText>
+              <w:instrText xml:space="preserve"> PAGEREF _Toc453627512 \h </w:instrText>
             </w:r>
             <w:r>
               <w:rPr>
@@ -1452,7 +1732,7 @@
                 <w:noProof/>
                 <w:webHidden/>
               </w:rPr>
-              <w:t>14</w:t>
+              <w:t>17</w:t>
             </w:r>
             <w:r>
               <w:rPr>
@@ -1475,7 +1755,7 @@
               <w:sz w:val="22"/>
             </w:rPr>
           </w:pPr>
-          <w:hyperlink w:anchor="_Toc453624608" w:history="1">
+          <w:hyperlink w:anchor="_Toc453627513" w:history="1">
             <w:r>
               <w:rPr>
                 <w:rStyle w:val="Hyperlink"/>
@@ -1502,7 +1782,7 @@
                 <w:noProof/>
                 <w:webHidden/>
               </w:rPr>
-              <w:instrText xml:space="preserve"> PAGEREF _Toc453624608 \h </w:instrText>
+              <w:instrText xml:space="preserve"> PAGEREF _Toc453627513 \h </w:instrText>
             </w:r>
             <w:r>
               <w:rPr>
@@ -1522,7 +1802,7 @@
                 <w:noProof/>
                 <w:webHidden/>
               </w:rPr>
-              <w:t>15</w:t>
+              <w:t>18</w:t>
             </w:r>
             <w:r>
               <w:rPr>
@@ -1545,7 +1825,7 @@
               <w:sz w:val="22"/>
             </w:rPr>
           </w:pPr>
-          <w:hyperlink w:anchor="_Toc453624609" w:history="1">
+          <w:hyperlink w:anchor="_Toc453627514" w:history="1">
             <w:r>
               <w:rPr>
                 <w:rStyle w:val="Hyperlink"/>
@@ -1572,7 +1852,7 @@
                 <w:noProof/>
                 <w:webHidden/>
               </w:rPr>
-              <w:instrText xml:space="preserve"> PAGEREF _Toc453624609 \h </w:instrText>
+              <w:instrText xml:space="preserve"> PAGEREF _Toc453627514 \h </w:instrText>
             </w:r>
             <w:r>
               <w:rPr>
@@ -1592,7 +1872,7 @@
                 <w:noProof/>
                 <w:webHidden/>
               </w:rPr>
-              <w:t>16</w:t>
+              <w:t>19</w:t>
             </w:r>
             <w:r>
               <w:rPr>
@@ -1604,12 +1884,20 @@
           </w:hyperlink>
         </w:p>
         <w:p>
+          <w:pPr>
+            <w:rPr>
+              <w:b/>
+              <w:bCs/>
+              <w:noProof/>
+            </w:rPr>
+          </w:pPr>
           <w:r>
             <w:rPr>
               <w:b/>
               <w:bCs/>
               <w:noProof/>
             </w:rPr>
+            <w:lastRenderedPageBreak/>
             <w:fldChar w:fldCharType="end"/>
           </w:r>
         </w:p>
@@ -1617,30 +1905,23 @@
     </w:sdt>
     <w:p>
       <w:pPr>
-        <w:spacing w:line="259" w:lineRule="auto"/>
-        <w:contextualSpacing w:val="0"/>
-        <w:sectPr>
-          <w:footerReference w:type="default" r:id="rId7"/>
-          <w:footerReference w:type="first" r:id="rId8"/>
-          <w:pgSz w:w="12240" w:h="15840"/>
-          <w:pgMar w:top="1440" w:right="1440" w:bottom="1440" w:left="1440" w:header="720" w:footer="720" w:gutter="0"/>
-          <w:pgNumType w:fmt="lowerRoman" w:start="1"/>
-          <w:cols w:space="720"/>
-          <w:titlePg/>
-          <w:docGrid w:linePitch="360"/>
-        </w:sectPr>
-      </w:pPr>
-    </w:p>
-    <w:p>
-      <w:pPr>
         <w:pStyle w:val="Heading1"/>
       </w:pPr>
-      <w:bookmarkStart w:id="1" w:name="_Toc453624589"/>
-      <w:r>
-        <w:lastRenderedPageBreak/>
+      <w:bookmarkStart w:id="1" w:name="_Toc453627490"/>
+      <w:r>
+        <w:t>Introduction</w:t>
+      </w:r>
+      <w:bookmarkEnd w:id="1"/>
+    </w:p>
+    <w:p>
+      <w:pPr>
+        <w:pStyle w:val="Heading2"/>
+      </w:pPr>
+      <w:bookmarkStart w:id="2" w:name="_Toc453627491"/>
+      <w:r>
         <w:t>Purpose</w:t>
       </w:r>
-      <w:bookmarkEnd w:id="1"/>
+      <w:bookmarkEnd w:id="2"/>
     </w:p>
     <w:p>
       <w:r>
@@ -1700,28 +1981,87 @@
     <w:p/>
     <w:p>
       <w:r>
-        <w:t>The purpose of this project is to develop a system capable of taking automated measurements of the voltages of the batteries in the battery pack for the Electric Vehicle Engineering Club’s electric van. The club was recently forced to replace two battery packs because they were destroyed by severely unbalanced batteries. This large cost for the club could have been avoided if a system like this was being used to keep track of individual battery voltages.</w:t>
+        <w:t>The purpose of this project is to develop a system capable of taking automated measurements of the voltages of the batteries in the battery pack for the Electric Vehicle Engineering Club</w:t>
+      </w:r>
+      <w:r>
+        <w:t xml:space="preserve"> (EVEC)</w:t>
+      </w:r>
+      <w:r>
+        <w:t>’s electric van. The club was recently forced to replace two battery packs because they were destroyed by severely unbalanced batteries. This large cost for the club could have been avoided if a system like this was being used to keep track of individual battery voltages.</w:t>
+      </w:r>
+    </w:p>
+    <w:p>
+      <w:pPr>
+        <w:pStyle w:val="Heading2"/>
+      </w:pPr>
+      <w:bookmarkStart w:id="3" w:name="_Toc453627492"/>
+      <w:r>
+        <w:t>Deliverable</w:t>
+      </w:r>
+      <w:bookmarkEnd w:id="3"/>
+    </w:p>
+    <w:p>
+      <w:r>
+        <w:t xml:space="preserve">The deliverable for this project will be a working prototype of a battery monitoring system that is capable of measuring the individual voltages of batteries in a battery pack. This system will be developed to work with </w:t>
+      </w:r>
+      <w:r>
+        <w:t xml:space="preserve">the EVEC battery packs, and the final prototype and designs will be </w:t>
+      </w:r>
+      <w:r>
+        <w:lastRenderedPageBreak/>
+        <w:t>delivered to the club for final integration into their battery packs. The prototype will not be physically located in the battery pack, as the specific details of how the system should be positioned within the battery pack is better left up to the club to determine based on their needs. However, all components used in the prototype will be capable of physically fitting inside the battery packs so that no redesign will be required of EVEC aside from laying out the locations of components within the battery packs.</w:t>
+      </w:r>
+      <w:r>
+        <w:t xml:space="preserve"> Complete system designs will also be made available to EVEC so that they can create additional battery monitoring systems in the future, or modify the design if their needs change.</w:t>
       </w:r>
     </w:p>
     <w:p>
       <w:pPr>
         <w:pStyle w:val="Heading1"/>
       </w:pPr>
-      <w:bookmarkStart w:id="2" w:name="_Toc453624590"/>
-      <w:r>
-        <w:t>System Requirements</w:t>
-      </w:r>
-      <w:bookmarkEnd w:id="2"/>
-    </w:p>
-    <w:p>
-      <w:r>
-        <w:t xml:space="preserve">This battery monitoring system </w:t>
-      </w:r>
-      <w:r>
-        <w:t>will</w:t>
-      </w:r>
-      <w:r>
-        <w:t xml:space="preserve"> be used to measure the individual voltages of batteries in a battery pack. While it may also be capable of monitoring other designs, it will be specifically intended to monitor lead acid batteries wired in series to create a single, high voltage battery pack.</w:t>
+      <w:bookmarkStart w:id="4" w:name="_Toc453627493"/>
+      <w:r>
+        <w:t>Requirements</w:t>
+      </w:r>
+      <w:bookmarkEnd w:id="4"/>
+    </w:p>
+    <w:p>
+      <w:pPr>
+        <w:pStyle w:val="Heading2"/>
+      </w:pPr>
+      <w:bookmarkStart w:id="5" w:name="_Toc453627494"/>
+      <w:r>
+        <w:t>Marketing Requirements</w:t>
+      </w:r>
+      <w:bookmarkEnd w:id="5"/>
+    </w:p>
+    <w:p>
+      <w:r>
+        <w:t>This battery monitoring system will be used to measure the individual voltages of batteries in a battery pack. The monitoring system shall provide sufficient information to make the manual measurement of battery voltages unnecessary. In order to achieve this, battery voltages shall be reported individually (rather than as combinations of batteries), and will provide sufficient detail to make informed decisions about when battery balancing is necessary. The system shall use minimal power from the battery pack while taking measurements, and shall not interfere with the normal operation of the battery pack.</w:t>
+      </w:r>
+      <w:r>
+        <w:t xml:space="preserve"> The system shall electrically isolate batteries from one another so that a short circuit cannot form across any battery. The system shall not produce significant heat, and shall be capable of operating in a warm, enclosed space with little to no airflow.</w:t>
+      </w:r>
+    </w:p>
+    <w:p>
+      <w:pPr>
+        <w:pStyle w:val="Heading2"/>
+      </w:pPr>
+      <w:bookmarkStart w:id="6" w:name="_Toc453627495"/>
+      <w:r>
+        <w:t>Engineering Requirements</w:t>
+      </w:r>
+      <w:bookmarkEnd w:id="6"/>
+    </w:p>
+    <w:p>
+      <w:r>
+        <w:t xml:space="preserve">While it may also be capable of monitoring other designs, </w:t>
+      </w:r>
+      <w:r>
+        <w:t>the system</w:t>
+      </w:r>
+      <w:r>
+        <w:t xml:space="preserve"> will be specifically intended to monitor lead acid batteries wired in series to create a single, high voltage battery pack.</w:t>
       </w:r>
       <w:r>
         <w:t xml:space="preserve"> </w:t>
@@ -1742,37 +2082,29 @@
         <w:t>shall</w:t>
       </w:r>
       <w:r>
-        <w:t xml:space="preserve"> be 250V, which makes the system ideal for measuring the voltages of standard 12V batteries such as the ones used in the automotive and </w:t>
+        <w:t xml:space="preserve"> be 250V, which makes the system ideal for measuring the voltages of standard 12V batteries such as the ones used in the automotive and marine industries.</w:t>
+      </w:r>
+      <w:r>
+        <w:t xml:space="preserve"> The system </w:t>
+      </w:r>
+      <w:r>
+        <w:t>shall</w:t>
+      </w:r>
+      <w:r>
+        <w:t xml:space="preserve"> be capable of measuring battery voltage</w:t>
+      </w:r>
+      <w:r>
+        <w:t xml:space="preserve"> to within 2% of the true </w:t>
       </w:r>
       <w:r>
         <w:lastRenderedPageBreak/>
-        <w:t>marine industries.</w:t>
-      </w:r>
-      <w:r>
-        <w:t xml:space="preserve"> The system </w:t>
-      </w:r>
-      <w:r>
-        <w:t>shall</w:t>
-      </w:r>
-      <w:r>
-        <w:t xml:space="preserve"> be capable of measuring battery voltage</w:t>
-      </w:r>
-      <w:r>
-        <w:t xml:space="preserve"> to within 2% of the true value, and shall be capable of taking a measurement of each battery at least once per minute, although it will generally be used at a lower frequency. The system shall pull less than 1mA from the battery pack during measurement, and shall connect batteries in such a way that they are isolated from each other in order to prevent short circuits.</w:t>
-      </w:r>
-    </w:p>
-    <w:p>
-      <w:pPr>
-        <w:spacing w:line="259" w:lineRule="auto"/>
-        <w:contextualSpacing w:val="0"/>
-        <w:jc w:val="left"/>
-        <w:rPr>
-          <w:rFonts w:asciiTheme="majorHAnsi" w:eastAsiaTheme="majorEastAsia" w:hAnsiTheme="majorHAnsi" w:cstheme="majorBidi"/>
-          <w:color w:val="2E74B5" w:themeColor="accent1" w:themeShade="BF"/>
-          <w:sz w:val="32"/>
-          <w:szCs w:val="32"/>
-        </w:rPr>
-      </w:pPr>
+        <w:t>value, and shall be capable of taking a measurement of each battery at least once per minute, although it will generally be used at a lower frequency. The system shall pull less than 1mA from the battery pack during measurement, and shall connect batteries in such a way that they are isolated from each other in order to prevent short circuits.</w:t>
+      </w:r>
+      <w:r>
+        <w:t xml:space="preserve"> The system shall be capable of operating at temperatures of at least 50°C with no airflow, and shall withstand temperatures of up to 100°C while not in use.</w:t>
+      </w:r>
+    </w:p>
+    <w:p>
       <w:r>
         <w:br w:type="page"/>
       </w:r>
@@ -1781,12 +2113,12 @@
       <w:pPr>
         <w:pStyle w:val="Heading1"/>
       </w:pPr>
-      <w:bookmarkStart w:id="3" w:name="_Toc453624591"/>
+      <w:bookmarkStart w:id="7" w:name="_Toc453627496"/>
       <w:r>
         <w:lastRenderedPageBreak/>
         <w:t>System Specifications</w:t>
       </w:r>
-      <w:bookmarkEnd w:id="3"/>
+      <w:bookmarkEnd w:id="7"/>
     </w:p>
     <w:tbl>
       <w:tblPr>
@@ -3154,7 +3486,7 @@
       <w:pPr>
         <w:pStyle w:val="Heading1"/>
       </w:pPr>
-      <w:bookmarkStart w:id="4" w:name="_Toc453624592"/>
+      <w:bookmarkStart w:id="8" w:name="_Toc453627497"/>
       <w:r>
         <w:lastRenderedPageBreak/>
         <w:t>S</w:t>
@@ -3162,17 +3494,17 @@
       <w:r>
         <w:t>ystem Architecture</w:t>
       </w:r>
-      <w:bookmarkEnd w:id="4"/>
+      <w:bookmarkEnd w:id="8"/>
     </w:p>
     <w:p>
       <w:pPr>
         <w:pStyle w:val="Heading2"/>
       </w:pPr>
-      <w:bookmarkStart w:id="5" w:name="_Toc453624593"/>
+      <w:bookmarkStart w:id="9" w:name="_Toc453627498"/>
       <w:r>
         <w:t>System Overview</w:t>
       </w:r>
-      <w:bookmarkEnd w:id="5"/>
+      <w:bookmarkEnd w:id="9"/>
     </w:p>
     <w:p>
       <w:pPr>
@@ -3200,10 +3532,10 @@
             <v:path o:extrusionok="f" gradientshapeok="t" o:connecttype="rect"/>
             <o:lock v:ext="edit" aspectratio="t"/>
           </v:shapetype>
-          <v:shape id="_x0000_i1027" type="#_x0000_t75" style="width:468pt;height:207pt" o:ole="">
-            <v:imagedata r:id="rId9" o:title=""/>
+          <v:shape id="_x0000_i1025" type="#_x0000_t75" style="width:468pt;height:207pt" o:ole="">
+            <v:imagedata r:id="rId7" o:title=""/>
           </v:shape>
-          <o:OLEObject Type="Embed" ProgID="Visio.Drawing.15" ShapeID="_x0000_i1027" DrawAspect="Content" ObjectID="_1527366461" r:id="rId10"/>
+          <o:OLEObject Type="Embed" ProgID="Visio.Drawing.15" ShapeID="_x0000_i1025" DrawAspect="Content" ObjectID="_1527369498" r:id="rId8"/>
         </w:object>
       </w:r>
     </w:p>
@@ -3212,7 +3544,7 @@
         <w:pStyle w:val="Caption"/>
         <w:jc w:val="center"/>
       </w:pPr>
-      <w:bookmarkStart w:id="6" w:name="_Ref453616917"/>
+      <w:bookmarkStart w:id="10" w:name="_Ref453616917"/>
       <w:r>
         <w:t xml:space="preserve">Figure </w:t>
       </w:r>
@@ -3224,7 +3556,7 @@
           <w:t>1</w:t>
         </w:r>
       </w:fldSimple>
-      <w:bookmarkEnd w:id="6"/>
+      <w:bookmarkEnd w:id="10"/>
       <w:r>
         <w:t>: System Block Diagram</w:t>
       </w:r>
@@ -3238,12 +3570,12 @@
       <w:pPr>
         <w:pStyle w:val="Heading2"/>
       </w:pPr>
-      <w:bookmarkStart w:id="7" w:name="_Toc453624594"/>
+      <w:bookmarkStart w:id="11" w:name="_Toc453627499"/>
       <w:r>
         <w:lastRenderedPageBreak/>
         <w:t>Hardware Overview</w:t>
       </w:r>
-      <w:bookmarkEnd w:id="7"/>
+      <w:bookmarkEnd w:id="11"/>
     </w:p>
     <w:p>
       <w:pPr>
@@ -3251,10 +3583,10 @@
       </w:pPr>
       <w:r>
         <w:object w:dxaOrig="10591" w:dyaOrig="4665">
-          <v:shape id="_x0000_i1025" type="#_x0000_t75" style="width:467.25pt;height:206.25pt" o:ole="">
-            <v:imagedata r:id="rId11" o:title=""/>
+          <v:shape id="_x0000_i1026" type="#_x0000_t75" style="width:467.25pt;height:206.25pt" o:ole="">
+            <v:imagedata r:id="rId9" o:title=""/>
           </v:shape>
-          <o:OLEObject Type="Embed" ProgID="Visio.Drawing.15" ShapeID="_x0000_i1025" DrawAspect="Content" ObjectID="_1527366462" r:id="rId12"/>
+          <o:OLEObject Type="Embed" ProgID="Visio.Drawing.15" ShapeID="_x0000_i1026" DrawAspect="Content" ObjectID="_1527369499" r:id="rId10"/>
         </w:object>
       </w:r>
     </w:p>
@@ -3263,8 +3595,8 @@
         <w:pStyle w:val="Caption"/>
         <w:jc w:val="center"/>
       </w:pPr>
-      <w:bookmarkStart w:id="8" w:name="_Ref452982443"/>
-      <w:bookmarkStart w:id="9" w:name="_Ref452982434"/>
+      <w:bookmarkStart w:id="12" w:name="_Ref452982443"/>
+      <w:bookmarkStart w:id="13" w:name="_Ref452982434"/>
       <w:r>
         <w:t xml:space="preserve">Figure </w:t>
       </w:r>
@@ -3276,11 +3608,11 @@
           <w:t>2</w:t>
         </w:r>
       </w:fldSimple>
-      <w:bookmarkEnd w:id="8"/>
+      <w:bookmarkEnd w:id="12"/>
       <w:r>
         <w:t>: Hardware Overview</w:t>
       </w:r>
-      <w:bookmarkEnd w:id="9"/>
+      <w:bookmarkEnd w:id="13"/>
     </w:p>
     <w:p>
       <w:r>
@@ -3355,12 +3687,12 @@
       <w:pPr>
         <w:pStyle w:val="Heading2"/>
       </w:pPr>
-      <w:bookmarkStart w:id="10" w:name="_Toc453624595"/>
+      <w:bookmarkStart w:id="14" w:name="_Toc453627500"/>
       <w:r>
         <w:lastRenderedPageBreak/>
         <w:t>Software Overview</w:t>
       </w:r>
-      <w:bookmarkEnd w:id="10"/>
+      <w:bookmarkEnd w:id="14"/>
     </w:p>
     <w:p>
       <w:pPr>
@@ -3368,10 +3700,10 @@
       </w:pPr>
       <w:r>
         <w:object w:dxaOrig="6046" w:dyaOrig="8446">
-          <v:shape id="_x0000_i1026" type="#_x0000_t75" style="width:302.25pt;height:422.25pt" o:ole="">
-            <v:imagedata r:id="rId13" o:title=""/>
+          <v:shape id="_x0000_i1027" type="#_x0000_t75" style="width:302.25pt;height:422.25pt" o:ole="">
+            <v:imagedata r:id="rId11" o:title=""/>
           </v:shape>
-          <o:OLEObject Type="Embed" ProgID="Visio.Drawing.15" ShapeID="_x0000_i1026" DrawAspect="Content" ObjectID="_1527366463" r:id="rId14"/>
+          <o:OLEObject Type="Embed" ProgID="Visio.Drawing.15" ShapeID="_x0000_i1027" DrawAspect="Content" ObjectID="_1527369500" r:id="rId12"/>
         </w:object>
       </w:r>
     </w:p>
@@ -3449,22 +3781,22 @@
       <w:pPr>
         <w:pStyle w:val="Heading1"/>
       </w:pPr>
-      <w:bookmarkStart w:id="11" w:name="_Toc453624596"/>
+      <w:bookmarkStart w:id="15" w:name="_Toc453627501"/>
       <w:r>
         <w:lastRenderedPageBreak/>
         <w:t>Component Design</w:t>
       </w:r>
-      <w:bookmarkEnd w:id="11"/>
+      <w:bookmarkEnd w:id="15"/>
     </w:p>
     <w:p>
       <w:pPr>
         <w:pStyle w:val="Heading2"/>
       </w:pPr>
-      <w:bookmarkStart w:id="12" w:name="_Toc453624597"/>
+      <w:bookmarkStart w:id="16" w:name="_Toc453627502"/>
       <w:r>
         <w:t>Schematic</w:t>
       </w:r>
-      <w:bookmarkEnd w:id="12"/>
+      <w:bookmarkEnd w:id="16"/>
     </w:p>
     <w:p>
       <w:pPr>
@@ -3476,7 +3808,7 @@
           <w:noProof/>
         </w:rPr>
         <w:drawing>
-          <wp:inline distT="0" distB="0" distL="0" distR="0" wp14:anchorId="2A95E863" wp14:editId="5400EA64">
+          <wp:inline distT="0" distB="0" distL="0" distR="0" wp14:anchorId="01D9D457" wp14:editId="1CB3C820">
             <wp:extent cx="7028840" cy="3346959"/>
             <wp:effectExtent l="0" t="6667" r="0" b="0"/>
             <wp:docPr id="3" name="Picture 3"/>
@@ -3491,7 +3823,7 @@
                     <pic:cNvPicPr/>
                   </pic:nvPicPr>
                   <pic:blipFill>
-                    <a:blip r:embed="rId15">
+                    <a:blip r:embed="rId13">
                       <a:extLst>
                         <a:ext uri="{28A0092B-C50C-407E-A947-70E740481C1C}">
                           <a14:useLocalDpi xmlns:a14="http://schemas.microsoft.com/office/drawing/2010/main" val="0"/>
@@ -3523,8 +3855,8 @@
         <w:pStyle w:val="Caption"/>
         <w:jc w:val="center"/>
       </w:pPr>
-      <w:bookmarkStart w:id="13" w:name="_Ref453012079"/>
-      <w:bookmarkStart w:id="14" w:name="_Ref453616901"/>
+      <w:bookmarkStart w:id="17" w:name="_Ref453012079"/>
+      <w:bookmarkStart w:id="18" w:name="_Ref453616901"/>
       <w:r>
         <w:t xml:space="preserve">Figure </w:t>
       </w:r>
@@ -3536,32 +3868,32 @@
           <w:t>4</w:t>
         </w:r>
       </w:fldSimple>
-      <w:bookmarkEnd w:id="13"/>
+      <w:bookmarkEnd w:id="17"/>
       <w:r>
         <w:t>: Full System Schematic</w:t>
       </w:r>
-      <w:bookmarkEnd w:id="14"/>
+      <w:bookmarkEnd w:id="18"/>
     </w:p>
     <w:p>
       <w:pPr>
         <w:pStyle w:val="Heading2"/>
       </w:pPr>
-      <w:bookmarkStart w:id="15" w:name="_Toc453624598"/>
+      <w:bookmarkStart w:id="19" w:name="_Toc453627503"/>
       <w:r>
         <w:lastRenderedPageBreak/>
         <w:t>Component Selection</w:t>
       </w:r>
-      <w:bookmarkEnd w:id="15"/>
+      <w:bookmarkEnd w:id="19"/>
     </w:p>
     <w:p>
       <w:pPr>
         <w:pStyle w:val="Heading3"/>
       </w:pPr>
-      <w:bookmarkStart w:id="16" w:name="_Toc453624599"/>
+      <w:bookmarkStart w:id="20" w:name="_Toc453627504"/>
       <w:r>
         <w:t>Microcontroller</w:t>
       </w:r>
-      <w:bookmarkEnd w:id="16"/>
+      <w:bookmarkEnd w:id="20"/>
     </w:p>
     <w:p>
       <w:r>
@@ -3631,11 +3963,11 @@
       <w:pPr>
         <w:pStyle w:val="Heading3"/>
       </w:pPr>
-      <w:bookmarkStart w:id="17" w:name="_Toc453624600"/>
+      <w:bookmarkStart w:id="21" w:name="_Toc453627505"/>
       <w:r>
         <w:t>Analog to Digital Converter</w:t>
       </w:r>
-      <w:bookmarkEnd w:id="17"/>
+      <w:bookmarkEnd w:id="21"/>
     </w:p>
     <w:p>
       <w:r>
@@ -3711,11 +4043,11 @@
       <w:pPr>
         <w:pStyle w:val="Heading3"/>
       </w:pPr>
-      <w:bookmarkStart w:id="18" w:name="_Toc453624601"/>
+      <w:bookmarkStart w:id="22" w:name="_Toc453627506"/>
       <w:r>
         <w:t>Other Components</w:t>
       </w:r>
-      <w:bookmarkEnd w:id="18"/>
+      <w:bookmarkEnd w:id="22"/>
     </w:p>
     <w:p>
       <w:r>
@@ -3742,12 +4074,12 @@
       <w:pPr>
         <w:pStyle w:val="Heading1"/>
       </w:pPr>
-      <w:bookmarkStart w:id="19" w:name="_Toc453624602"/>
+      <w:bookmarkStart w:id="23" w:name="_Toc453627507"/>
       <w:r>
         <w:lastRenderedPageBreak/>
         <w:t>Bill of Materials</w:t>
       </w:r>
-      <w:bookmarkEnd w:id="19"/>
+      <w:bookmarkEnd w:id="23"/>
     </w:p>
     <w:tbl>
       <w:tblPr>
@@ -4821,21 +5153,21 @@
       <w:pPr>
         <w:pStyle w:val="Heading1"/>
       </w:pPr>
-      <w:bookmarkStart w:id="20" w:name="_Toc453624603"/>
+      <w:bookmarkStart w:id="24" w:name="_Toc453627508"/>
       <w:r>
         <w:t>Testing</w:t>
       </w:r>
-      <w:bookmarkEnd w:id="20"/>
+      <w:bookmarkEnd w:id="24"/>
     </w:p>
     <w:p>
       <w:pPr>
         <w:pStyle w:val="Heading2"/>
       </w:pPr>
-      <w:bookmarkStart w:id="21" w:name="_Toc453624604"/>
+      <w:bookmarkStart w:id="25" w:name="_Toc453627509"/>
       <w:r>
         <w:t>Test Setup</w:t>
       </w:r>
-      <w:bookmarkEnd w:id="21"/>
+      <w:bookmarkEnd w:id="25"/>
     </w:p>
     <w:p>
       <w:r>
@@ -4886,11 +5218,11 @@
       <w:pPr>
         <w:pStyle w:val="Heading2"/>
       </w:pPr>
-      <w:bookmarkStart w:id="22" w:name="_Toc453624605"/>
+      <w:bookmarkStart w:id="26" w:name="_Toc453627510"/>
       <w:r>
         <w:t>Test Results</w:t>
       </w:r>
-      <w:bookmarkEnd w:id="22"/>
+      <w:bookmarkEnd w:id="26"/>
     </w:p>
     <w:p>
       <w:r>
@@ -4922,11 +5254,11 @@
       <w:pPr>
         <w:pStyle w:val="Heading1"/>
       </w:pPr>
-      <w:bookmarkStart w:id="23" w:name="_Toc453624606"/>
+      <w:bookmarkStart w:id="27" w:name="_Toc453627511"/>
       <w:r>
         <w:t>Future Work</w:t>
       </w:r>
-      <w:bookmarkEnd w:id="23"/>
+      <w:bookmarkEnd w:id="27"/>
     </w:p>
     <w:p>
       <w:r>
@@ -4986,7 +5318,7 @@
         <w:t xml:space="preserve"> One drawback of this addition is that DC to DC converters capable of stepping down from 216V to 5V are relatively expensive (about $80 at time of writing, nearly double the cost of the entire current system). This cost could be significantly reduced (in exchange for added complexity) by using two DC to DC converters rather than a single one. In this case, the first converter would step down from 216V to 25-50V (depending on the exact device chosen), and the second to step down from the first converter’s output to 5V. This combination approach can be built for about $40 at time of writing, much more inexpensive than a single converter, but still comparable to the cost of the entire current system.</w:t>
       </w:r>
     </w:p>
-    <w:bookmarkStart w:id="24" w:name="_Toc453624607" w:displacedByCustomXml="next"/>
+    <w:bookmarkStart w:id="28" w:name="_Toc453627512" w:displacedByCustomXml="next"/>
     <w:sdt>
       <w:sdtPr>
         <w:rPr>
@@ -5015,7 +5347,7 @@
           <w:r>
             <w:t>References</w:t>
           </w:r>
-          <w:bookmarkEnd w:id="24"/>
+          <w:bookmarkEnd w:id="28"/>
         </w:p>
         <w:sdt>
           <w:sdtPr>
@@ -5326,12 +5658,12 @@
         <w:pStyle w:val="Heading1"/>
         <w:jc w:val="center"/>
       </w:pPr>
-      <w:bookmarkStart w:id="25" w:name="_Toc453624608"/>
+      <w:bookmarkStart w:id="29" w:name="_Toc453627513"/>
       <w:r>
         <w:t>Appendix</w:t>
       </w:r>
-      <w:bookmarkStart w:id="26" w:name="_Ref452989942"/>
-      <w:bookmarkEnd w:id="25"/>
+      <w:bookmarkStart w:id="30" w:name="_Ref452989942"/>
+      <w:bookmarkEnd w:id="29"/>
     </w:p>
     <w:p>
       <w:pPr>
@@ -5353,13 +5685,13 @@
       <w:pPr>
         <w:pStyle w:val="Heading2"/>
       </w:pPr>
-      <w:bookmarkStart w:id="27" w:name="_Toc453624609"/>
+      <w:bookmarkStart w:id="31" w:name="_Toc453627514"/>
       <w:r>
         <w:lastRenderedPageBreak/>
         <w:t>Appendix A: Microcontroller Code</w:t>
       </w:r>
-      <w:bookmarkEnd w:id="26"/>
-      <w:bookmarkEnd w:id="27"/>
+      <w:bookmarkEnd w:id="30"/>
+      <w:bookmarkEnd w:id="31"/>
     </w:p>
     <w:p>
       <w:pPr>
@@ -28944,6 +29276,8 @@
       </w:r>
     </w:p>
     <w:sectPr>
+      <w:footerReference w:type="default" r:id="rId14"/>
+      <w:footerReference w:type="first" r:id="rId15"/>
       <w:pgSz w:w="12240" w:h="15840"/>
       <w:pgMar w:top="1440" w:right="1440" w:bottom="1440" w:left="1440" w:header="720" w:footer="720" w:gutter="0"/>
       <w:pgNumType w:start="1"/>
@@ -29014,7 +29348,7 @@
           <w:rPr>
             <w:noProof/>
           </w:rPr>
-          <w:t>20</w:t>
+          <w:t>22</w:t>
         </w:r>
         <w:r>
           <w:rPr>
@@ -30422,7 +30756,7 @@
 </file>
 
 <file path=customXml/itemProps1.xml><?xml version="1.0" encoding="utf-8"?>
-<ds:datastoreItem xmlns:ds="http://schemas.openxmlformats.org/officeDocument/2006/customXml" ds:itemID="{BDC16DAA-6A43-484F-8937-5F5C8E9744D8}">
+<ds:datastoreItem xmlns:ds="http://schemas.openxmlformats.org/officeDocument/2006/customXml" ds:itemID="{78900579-606D-4F6B-BE07-CAA2299F32DA}">
   <ds:schemaRefs>
     <ds:schemaRef ds:uri="http://schemas.openxmlformats.org/officeDocument/2006/bibliography"/>
   </ds:schemaRefs>

</xml_diff>

<commit_message>
updated caption on hardware overview image
</commit_message>
<xml_diff>
--- a/Report.docx
+++ b/Report.docx
@@ -116,12 +116,7 @@
             <w:pStyle w:val="TOCHeading"/>
           </w:pPr>
           <w:r>
-            <w:t>Conte</w:t>
-          </w:r>
-          <w:bookmarkStart w:id="0" w:name="_GoBack"/>
-          <w:bookmarkEnd w:id="0"/>
-          <w:r>
-            <w:t>nts</w:t>
+            <w:t>Contents</w:t>
           </w:r>
         </w:p>
         <w:p>
@@ -1907,21 +1902,21 @@
       <w:pPr>
         <w:pStyle w:val="Heading1"/>
       </w:pPr>
-      <w:bookmarkStart w:id="1" w:name="_Toc453627490"/>
+      <w:bookmarkStart w:id="0" w:name="_Toc453627490"/>
       <w:r>
         <w:t>Introduction</w:t>
       </w:r>
+      <w:bookmarkEnd w:id="0"/>
+    </w:p>
+    <w:p>
+      <w:pPr>
+        <w:pStyle w:val="Heading2"/>
+      </w:pPr>
+      <w:bookmarkStart w:id="1" w:name="_Toc453627491"/>
+      <w:r>
+        <w:t>Purpose</w:t>
+      </w:r>
       <w:bookmarkEnd w:id="1"/>
-    </w:p>
-    <w:p>
-      <w:pPr>
-        <w:pStyle w:val="Heading2"/>
-      </w:pPr>
-      <w:bookmarkStart w:id="2" w:name="_Toc453627491"/>
-      <w:r>
-        <w:t>Purpose</w:t>
-      </w:r>
-      <w:bookmarkEnd w:id="2"/>
     </w:p>
     <w:p>
       <w:r>
@@ -1935,6 +1930,7 @@
           <w:id w:val="1692341913"/>
           <w:citation/>
         </w:sdtPr>
+        <w:sdtEndPr/>
         <w:sdtContent>
           <w:r>
             <w:fldChar w:fldCharType="begin"/>
@@ -1994,11 +1990,11 @@
       <w:pPr>
         <w:pStyle w:val="Heading2"/>
       </w:pPr>
-      <w:bookmarkStart w:id="3" w:name="_Toc453627492"/>
+      <w:bookmarkStart w:id="2" w:name="_Toc453627492"/>
       <w:r>
         <w:t>Deliverable</w:t>
       </w:r>
-      <w:bookmarkEnd w:id="3"/>
+      <w:bookmarkEnd w:id="2"/>
     </w:p>
     <w:p>
       <w:r>
@@ -2019,39 +2015,39 @@
       <w:pPr>
         <w:pStyle w:val="Heading1"/>
       </w:pPr>
-      <w:bookmarkStart w:id="4" w:name="_Toc453627493"/>
+      <w:bookmarkStart w:id="3" w:name="_Toc453627493"/>
       <w:r>
         <w:t>Requirements</w:t>
       </w:r>
+      <w:bookmarkEnd w:id="3"/>
+    </w:p>
+    <w:p>
+      <w:pPr>
+        <w:pStyle w:val="Heading2"/>
+      </w:pPr>
+      <w:bookmarkStart w:id="4" w:name="_Toc453627494"/>
+      <w:r>
+        <w:t>Marketing Requirements</w:t>
+      </w:r>
       <w:bookmarkEnd w:id="4"/>
     </w:p>
     <w:p>
+      <w:r>
+        <w:t>This battery monitoring system will be used to measure the individual voltages of batteries in a battery pack. The monitoring system shall provide sufficient information to make the manual measurement of battery voltages unnecessary. In order to achieve this, battery voltages shall be reported individually (rather than as combinations of batteries), and will provide sufficient detail to make informed decisions about when battery balancing is necessary. The system shall use minimal power from the battery pack while taking measurements, and shall not interfere with the normal operation of the battery pack.</w:t>
+      </w:r>
+      <w:r>
+        <w:t xml:space="preserve"> The system shall electrically isolate batteries from one another so that a short circuit cannot form across any battery. The system shall not produce significant heat, and shall be capable of operating in a warm, enclosed space with little to no airflow.</w:t>
+      </w:r>
+    </w:p>
+    <w:p>
       <w:pPr>
         <w:pStyle w:val="Heading2"/>
       </w:pPr>
-      <w:bookmarkStart w:id="5" w:name="_Toc453627494"/>
-      <w:r>
-        <w:t>Marketing Requirements</w:t>
+      <w:bookmarkStart w:id="5" w:name="_Toc453627495"/>
+      <w:r>
+        <w:t>Engineering Requirements</w:t>
       </w:r>
       <w:bookmarkEnd w:id="5"/>
-    </w:p>
-    <w:p>
-      <w:r>
-        <w:t>This battery monitoring system will be used to measure the individual voltages of batteries in a battery pack. The monitoring system shall provide sufficient information to make the manual measurement of battery voltages unnecessary. In order to achieve this, battery voltages shall be reported individually (rather than as combinations of batteries), and will provide sufficient detail to make informed decisions about when battery balancing is necessary. The system shall use minimal power from the battery pack while taking measurements, and shall not interfere with the normal operation of the battery pack.</w:t>
-      </w:r>
-      <w:r>
-        <w:t xml:space="preserve"> The system shall electrically isolate batteries from one another so that a short circuit cannot form across any battery. The system shall not produce significant heat, and shall be capable of operating in a warm, enclosed space with little to no airflow.</w:t>
-      </w:r>
-    </w:p>
-    <w:p>
-      <w:pPr>
-        <w:pStyle w:val="Heading2"/>
-      </w:pPr>
-      <w:bookmarkStart w:id="6" w:name="_Toc453627495"/>
-      <w:r>
-        <w:t>Engineering Requirements</w:t>
-      </w:r>
-      <w:bookmarkEnd w:id="6"/>
     </w:p>
     <w:p>
       <w:r>
@@ -2113,12 +2109,12 @@
       <w:pPr>
         <w:pStyle w:val="Heading1"/>
       </w:pPr>
-      <w:bookmarkStart w:id="7" w:name="_Toc453627496"/>
+      <w:bookmarkStart w:id="6" w:name="_Toc453627496"/>
       <w:r>
         <w:lastRenderedPageBreak/>
         <w:t>System Specifications</w:t>
       </w:r>
-      <w:bookmarkEnd w:id="7"/>
+      <w:bookmarkEnd w:id="6"/>
     </w:p>
     <w:tbl>
       <w:tblPr>
@@ -3486,7 +3482,7 @@
       <w:pPr>
         <w:pStyle w:val="Heading1"/>
       </w:pPr>
-      <w:bookmarkStart w:id="8" w:name="_Toc453627497"/>
+      <w:bookmarkStart w:id="7" w:name="_Toc453627497"/>
       <w:r>
         <w:lastRenderedPageBreak/>
         <w:t>S</w:t>
@@ -3494,17 +3490,17 @@
       <w:r>
         <w:t>ystem Architecture</w:t>
       </w:r>
+      <w:bookmarkEnd w:id="7"/>
+    </w:p>
+    <w:p>
+      <w:pPr>
+        <w:pStyle w:val="Heading2"/>
+      </w:pPr>
+      <w:bookmarkStart w:id="8" w:name="_Toc453627498"/>
+      <w:r>
+        <w:t>System Overview</w:t>
+      </w:r>
       <w:bookmarkEnd w:id="8"/>
-    </w:p>
-    <w:p>
-      <w:pPr>
-        <w:pStyle w:val="Heading2"/>
-      </w:pPr>
-      <w:bookmarkStart w:id="9" w:name="_Toc453627498"/>
-      <w:r>
-        <w:t>System Overview</w:t>
-      </w:r>
-      <w:bookmarkEnd w:id="9"/>
     </w:p>
     <w:p>
       <w:pPr>
@@ -3535,7 +3531,7 @@
           <v:shape id="_x0000_i1025" type="#_x0000_t75" style="width:468pt;height:207pt" o:ole="">
             <v:imagedata r:id="rId7" o:title=""/>
           </v:shape>
-          <o:OLEObject Type="Embed" ProgID="Visio.Drawing.15" ShapeID="_x0000_i1025" DrawAspect="Content" ObjectID="_1527369498" r:id="rId8"/>
+          <o:OLEObject Type="Embed" ProgID="Visio.Drawing.15" ShapeID="_x0000_i1025" DrawAspect="Content" ObjectID="_1527501012" r:id="rId8"/>
         </w:object>
       </w:r>
     </w:p>
@@ -3544,19 +3540,32 @@
         <w:pStyle w:val="Caption"/>
         <w:jc w:val="center"/>
       </w:pPr>
-      <w:bookmarkStart w:id="10" w:name="_Ref453616917"/>
+      <w:bookmarkStart w:id="9" w:name="_Ref453616917"/>
       <w:r>
         <w:t xml:space="preserve">Figure </w:t>
       </w:r>
-      <w:fldSimple w:instr=" SEQ Figure \* ARABIC ">
-        <w:r>
-          <w:rPr>
-            <w:noProof/>
-          </w:rPr>
-          <w:t>1</w:t>
-        </w:r>
-      </w:fldSimple>
-      <w:bookmarkEnd w:id="10"/>
+      <w:r>
+        <w:fldChar w:fldCharType="begin"/>
+      </w:r>
+      <w:r>
+        <w:instrText xml:space="preserve"> SEQ Figure \* ARABIC </w:instrText>
+      </w:r>
+      <w:r>
+        <w:fldChar w:fldCharType="separate"/>
+      </w:r>
+      <w:r>
+        <w:rPr>
+          <w:noProof/>
+        </w:rPr>
+        <w:t>1</w:t>
+      </w:r>
+      <w:r>
+        <w:rPr>
+          <w:noProof/>
+        </w:rPr>
+        <w:fldChar w:fldCharType="end"/>
+      </w:r>
+      <w:bookmarkEnd w:id="9"/>
       <w:r>
         <w:t>: System Block Diagram</w:t>
       </w:r>
@@ -3570,12 +3579,12 @@
       <w:pPr>
         <w:pStyle w:val="Heading2"/>
       </w:pPr>
-      <w:bookmarkStart w:id="11" w:name="_Toc453627499"/>
+      <w:bookmarkStart w:id="10" w:name="_Toc453627499"/>
       <w:r>
         <w:lastRenderedPageBreak/>
         <w:t>Hardware Overview</w:t>
       </w:r>
-      <w:bookmarkEnd w:id="11"/>
+      <w:bookmarkEnd w:id="10"/>
     </w:p>
     <w:p>
       <w:pPr>
@@ -3586,7 +3595,7 @@
           <v:shape id="_x0000_i1026" type="#_x0000_t75" style="width:467.25pt;height:206.25pt" o:ole="">
             <v:imagedata r:id="rId9" o:title=""/>
           </v:shape>
-          <o:OLEObject Type="Embed" ProgID="Visio.Drawing.15" ShapeID="_x0000_i1026" DrawAspect="Content" ObjectID="_1527369499" r:id="rId10"/>
+          <o:OLEObject Type="Embed" ProgID="Visio.Drawing.15" ShapeID="_x0000_i1026" DrawAspect="Content" ObjectID="_1527501013" r:id="rId10"/>
         </w:object>
       </w:r>
     </w:p>
@@ -3595,23 +3604,68 @@
         <w:pStyle w:val="Caption"/>
         <w:jc w:val="center"/>
       </w:pPr>
-      <w:bookmarkStart w:id="12" w:name="_Ref452982443"/>
-      <w:bookmarkStart w:id="13" w:name="_Ref452982434"/>
+      <w:bookmarkStart w:id="11" w:name="_Ref452982443"/>
+      <w:bookmarkStart w:id="12" w:name="_Ref452982434"/>
       <w:r>
         <w:t xml:space="preserve">Figure </w:t>
       </w:r>
-      <w:fldSimple w:instr=" SEQ Figure \* ARABIC ">
-        <w:r>
-          <w:rPr>
-            <w:noProof/>
-          </w:rPr>
-          <w:t>2</w:t>
-        </w:r>
-      </w:fldSimple>
+      <w:r>
+        <w:fldChar w:fldCharType="begin"/>
+      </w:r>
+      <w:r>
+        <w:instrText xml:space="preserve"> SEQ Fig</w:instrText>
+      </w:r>
+      <w:r>
+        <w:instrText xml:space="preserve">ure \* ARABIC </w:instrText>
+      </w:r>
+      <w:r>
+        <w:fldChar w:fldCharType="separate"/>
+      </w:r>
+      <w:r>
+        <w:rPr>
+          <w:noProof/>
+        </w:rPr>
+        <w:t>2</w:t>
+      </w:r>
+      <w:r>
+        <w:rPr>
+          <w:noProof/>
+        </w:rPr>
+        <w:fldChar w:fldCharType="end"/>
+      </w:r>
+      <w:bookmarkEnd w:id="11"/>
+      <w:r>
+        <w:t>: Hardware Overview</w:t>
+      </w:r>
       <w:bookmarkEnd w:id="12"/>
       <w:r>
-        <w:t>: Hardware Overview</w:t>
-      </w:r>
+        <w:t xml:space="preserve"> - Illustrates how a single battery is connected to the system. In the full system, there are eighteen optocouplers, one for each battery. See </w:t>
+      </w:r>
+      <w:r>
+        <w:fldChar w:fldCharType="begin"/>
+      </w:r>
+      <w:r>
+        <w:instrText xml:space="preserve"> REF _Ref453012079 \h </w:instrText>
+      </w:r>
+      <w:r>
+        <w:fldChar w:fldCharType="separate"/>
+      </w:r>
+      <w:r>
+        <w:t xml:space="preserve">Figure </w:t>
+      </w:r>
+      <w:r>
+        <w:rPr>
+          <w:noProof/>
+        </w:rPr>
+        <w:t>4</w:t>
+      </w:r>
+      <w:r>
+        <w:fldChar w:fldCharType="end"/>
+      </w:r>
+      <w:r>
+        <w:t xml:space="preserve"> for a full system schematic including all eighteen batteries/optocouplers.</w:t>
+      </w:r>
+      <w:bookmarkStart w:id="13" w:name="_GoBack"/>
       <w:bookmarkEnd w:id="13"/>
     </w:p>
     <w:p>
@@ -3655,11 +3709,11 @@
         <w:t>Because the microcontroller has limited general purpose input/output (GPIO) pins, 3:8 decoders are used to interface the micro</w:t>
       </w:r>
       <w:r>
-        <w:t xml:space="preserve">controller to the eighteen individual optocouplers (one per battery). Each of these decoders requires three GPIO pins to address, plus one GPIO pin to select which decoder is currently in use, for a total of four pins per decoder. Each decoder is connected to six optocouplers, so a total of three decoders are needed. These three decoders use a total of 12 GPIO pins, as opposed to the 18 pins that would be required to directly drive the optocouplers from the microcontroller. Further optimization could be achieved by using the same GPIO pins for the address signals to all three decoders, reducing the number of GPIO pins used to six, but </w:t>
+        <w:t xml:space="preserve">controller to the eighteen individual optocouplers (one per battery). Each of these decoders requires three GPIO pins to address, plus one GPIO pin to select which decoder is currently in use, for a total of four pins per decoder. Each decoder is connected to six optocouplers, so a total of three decoders are needed. These three decoders use a total of 12 GPIO pins, as opposed to the 18 pins that would be required to directly drive the optocouplers from the microcontroller. Further optimization could be achieved by using the same GPIO pins </w:t>
       </w:r>
       <w:r>
         <w:lastRenderedPageBreak/>
-        <w:t>this level of optimization is not necessary, so unique address pins are used for each decoder in order to improve code clarity.</w:t>
+        <w:t>for the address signals to all three decoders, reducing the number of GPIO pins used to six, but this level of optimization is not necessary, so unique address pins are used for each decoder in order to improve code clarity.</w:t>
       </w:r>
     </w:p>
     <w:p/>
@@ -3703,7 +3757,7 @@
           <v:shape id="_x0000_i1027" type="#_x0000_t75" style="width:302.25pt;height:422.25pt" o:ole="">
             <v:imagedata r:id="rId11" o:title=""/>
           </v:shape>
-          <o:OLEObject Type="Embed" ProgID="Visio.Drawing.15" ShapeID="_x0000_i1027" DrawAspect="Content" ObjectID="_1527369500" r:id="rId12"/>
+          <o:OLEObject Type="Embed" ProgID="Visio.Drawing.15" ShapeID="_x0000_i1027" DrawAspect="Content" ObjectID="_1527501014" r:id="rId12"/>
         </w:object>
       </w:r>
     </w:p>
@@ -3715,14 +3769,27 @@
       <w:r>
         <w:t xml:space="preserve">Figure </w:t>
       </w:r>
-      <w:fldSimple w:instr=" SEQ Figure \* ARABIC ">
-        <w:r>
-          <w:rPr>
-            <w:noProof/>
-          </w:rPr>
-          <w:t>3</w:t>
-        </w:r>
-      </w:fldSimple>
+      <w:r>
+        <w:fldChar w:fldCharType="begin"/>
+      </w:r>
+      <w:r>
+        <w:instrText xml:space="preserve"> SEQ Figure \* ARABIC </w:instrText>
+      </w:r>
+      <w:r>
+        <w:fldChar w:fldCharType="separate"/>
+      </w:r>
+      <w:r>
+        <w:rPr>
+          <w:noProof/>
+        </w:rPr>
+        <w:t>3</w:t>
+      </w:r>
+      <w:r>
+        <w:rPr>
+          <w:noProof/>
+        </w:rPr>
+        <w:fldChar w:fldCharType="end"/>
+      </w:r>
       <w:r>
         <w:t>: Software Flow</w:t>
       </w:r>
@@ -3860,14 +3927,30 @@
       <w:r>
         <w:t xml:space="preserve">Figure </w:t>
       </w:r>
-      <w:fldSimple w:instr=" SEQ Figure \* ARABIC ">
-        <w:r>
-          <w:rPr>
-            <w:noProof/>
-          </w:rPr>
-          <w:t>4</w:t>
-        </w:r>
-      </w:fldSimple>
+      <w:r>
+        <w:fldChar w:fldCharType="begin"/>
+      </w:r>
+      <w:r>
+        <w:instrText xml:space="preserve"> SEQ Figure \* AR</w:instrText>
+      </w:r>
+      <w:r>
+        <w:instrText xml:space="preserve">ABIC </w:instrText>
+      </w:r>
+      <w:r>
+        <w:fldChar w:fldCharType="separate"/>
+      </w:r>
+      <w:r>
+        <w:rPr>
+          <w:noProof/>
+        </w:rPr>
+        <w:t>4</w:t>
+      </w:r>
+      <w:r>
+        <w:rPr>
+          <w:noProof/>
+        </w:rPr>
+        <w:fldChar w:fldCharType="end"/>
+      </w:r>
       <w:bookmarkEnd w:id="17"/>
       <w:r>
         <w:t>: Full System Schematic</w:t>
@@ -3928,6 +4011,7 @@
           <w:id w:val="806051833"/>
           <w:citation/>
         </w:sdtPr>
+        <w:sdtEndPr/>
         <w:sdtContent>
           <w:r>
             <w:fldChar w:fldCharType="begin"/>
@@ -4008,6 +4092,7 @@
           <w:id w:val="1919058698"/>
           <w:citation/>
         </w:sdtPr>
+        <w:sdtEndPr/>
         <w:sdtContent>
           <w:r>
             <w:fldChar w:fldCharType="begin"/>
@@ -5354,6 +5439,7 @@
             <w:id w:val="-573587230"/>
             <w:bibliography/>
           </w:sdtPr>
+          <w:sdtEndPr/>
           <w:sdtContent>
             <w:p>
               <w:pPr>
@@ -29461,6 +29547,7 @@
           <w:id w:val="-2072646895"/>
           <w:citation/>
         </w:sdtPr>
+        <w:sdtEndPr/>
         <w:sdtContent>
           <w:r>
             <w:fldChar w:fldCharType="begin"/>
@@ -30756,7 +30843,7 @@
 </file>
 
 <file path=customXml/itemProps1.xml><?xml version="1.0" encoding="utf-8"?>
-<ds:datastoreItem xmlns:ds="http://schemas.openxmlformats.org/officeDocument/2006/customXml" ds:itemID="{78900579-606D-4F6B-BE07-CAA2299F32DA}">
+<ds:datastoreItem xmlns:ds="http://schemas.openxmlformats.org/officeDocument/2006/customXml" ds:itemID="{4BF07257-CADA-44F3-80B4-B02DA3904538}">
   <ds:schemaRefs>
     <ds:schemaRef ds:uri="http://schemas.openxmlformats.org/officeDocument/2006/bibliography"/>
   </ds:schemaRefs>

</xml_diff>

<commit_message>
added page break between BoM and Testing
</commit_message>
<xml_diff>
--- a/Report.docx
+++ b/Report.docx
@@ -3589,7 +3589,7 @@
           <v:shape id="_x0000_i1025" type="#_x0000_t75" style="width:468pt;height:207pt" o:ole="">
             <v:imagedata r:id="rId7" o:title=""/>
           </v:shape>
-          <o:OLEObject Type="Embed" ProgID="Visio.Drawing.15" ShapeID="_x0000_i1025" DrawAspect="Content" ObjectID="_1527507352" r:id="rId8"/>
+          <o:OLEObject Type="Embed" ProgID="Visio.Drawing.15" ShapeID="_x0000_i1025" DrawAspect="Content" ObjectID="_1527507426" r:id="rId8"/>
         </w:object>
       </w:r>
     </w:p>
@@ -3653,7 +3653,7 @@
           <v:shape id="_x0000_i1026" type="#_x0000_t75" style="width:467.25pt;height:206.25pt" o:ole="">
             <v:imagedata r:id="rId9" o:title=""/>
           </v:shape>
-          <o:OLEObject Type="Embed" ProgID="Visio.Drawing.15" ShapeID="_x0000_i1026" DrawAspect="Content" ObjectID="_1527507353" r:id="rId10"/>
+          <o:OLEObject Type="Embed" ProgID="Visio.Drawing.15" ShapeID="_x0000_i1026" DrawAspect="Content" ObjectID="_1527507427" r:id="rId10"/>
         </w:object>
       </w:r>
     </w:p>
@@ -3947,7 +3947,7 @@
           <v:shape id="_x0000_i1027" type="#_x0000_t75" style="width:302.25pt;height:422.25pt" o:ole="">
             <v:imagedata r:id="rId12" o:title=""/>
           </v:shape>
-          <o:OLEObject Type="Embed" ProgID="Visio.Drawing.15" ShapeID="_x0000_i1027" DrawAspect="Content" ObjectID="_1527507354" r:id="rId13"/>
+          <o:OLEObject Type="Embed" ProgID="Visio.Drawing.15" ShapeID="_x0000_i1027" DrawAspect="Content" ObjectID="_1527507428" r:id="rId13"/>
         </w:object>
       </w:r>
     </w:p>
@@ -5375,15 +5375,7 @@
               <w:rPr>
                 <w:b/>
               </w:rPr>
-              <w:t>$42.9</w:t>
-            </w:r>
-            <w:bookmarkStart w:id="20" w:name="_GoBack"/>
-            <w:bookmarkEnd w:id="20"/>
-            <w:r>
-              <w:rPr>
-                <w:b/>
-              </w:rPr>
-              <w:t>7</w:t>
+              <w:t>$42.97</w:t>
             </w:r>
           </w:p>
         </w:tc>
@@ -5393,11 +5385,32 @@
       <w:pPr>
         <w:pStyle w:val="Heading1"/>
       </w:pPr>
-      <w:bookmarkStart w:id="21" w:name="_Toc453627508"/>
-      <w:r>
+      <w:bookmarkStart w:id="20" w:name="_Toc453627508"/>
+    </w:p>
+    <w:p>
+      <w:pPr>
+        <w:rPr>
+          <w:rFonts w:asciiTheme="majorHAnsi" w:eastAsiaTheme="majorEastAsia" w:hAnsiTheme="majorHAnsi" w:cstheme="majorBidi"/>
+          <w:color w:val="2E74B5" w:themeColor="accent1" w:themeShade="BF"/>
+          <w:sz w:val="32"/>
+          <w:szCs w:val="32"/>
+        </w:rPr>
+      </w:pPr>
+      <w:r>
+        <w:br w:type="page"/>
+      </w:r>
+    </w:p>
+    <w:p>
+      <w:pPr>
+        <w:pStyle w:val="Heading1"/>
+      </w:pPr>
+      <w:bookmarkStart w:id="21" w:name="_GoBack"/>
+      <w:bookmarkEnd w:id="21"/>
+      <w:r>
+        <w:lastRenderedPageBreak/>
         <w:t>Testing</w:t>
       </w:r>
-      <w:bookmarkEnd w:id="21"/>
+      <w:bookmarkEnd w:id="20"/>
     </w:p>
     <w:p>
       <w:pPr>
@@ -5445,65 +5458,65 @@
         <w:t xml:space="preserve"> </w:t>
       </w:r>
       <w:r>
-        <w:t xml:space="preserve">ranged between 12.28V and 12.56V, and were fully charged (or nearly so) at the time of testing. The average voltage of the batteries was 12.47V, and the total voltage of the entire pack was 224.51V. A standard 9V alkaline battery was used as the auxiliary battery during testing, and results were printed via UART over USB to a laptop. The monitoring system was allowed to test all batteries and print the results. The system was then shut down (disconnected from power), and the </w:t>
+        <w:t xml:space="preserve">ranged between 12.28V and 12.56V, and were fully charged (or nearly so) at the time of testing. The average voltage of the batteries was 12.47V, and the total voltage of the entire pack was 224.51V. A standard 9V alkaline battery was used as the auxiliary battery during testing, and results were printed via UART over USB to a laptop. The monitoring system was allowed to test all batteries and print the results. The system was then shut down (disconnected from power), and the battery voltages were measured manually. This </w:t>
+      </w:r>
+      <w:r>
+        <w:t>process was repeated five times, for a total of 90 individual battery measurements.</w:t>
+      </w:r>
+    </w:p>
+    <w:p>
+      <w:pPr>
+        <w:pStyle w:val="Heading2"/>
+      </w:pPr>
+      <w:bookmarkStart w:id="23" w:name="_Toc453627510"/>
+      <w:r>
+        <w:t>Test Results</w:t>
+      </w:r>
+      <w:bookmarkEnd w:id="23"/>
+    </w:p>
+    <w:p>
+      <w:r>
+        <w:t>During testing, the average measurement error was 35mV above the actual voltage of the battery being tested, across all batteries. This equates to 0.28% error, well within the required 2%. Furthermore, this average error is well under the maximum accuracy of the ADC, 61mV</w:t>
+      </w:r>
+      <w:r>
+        <w:t>, which suggests that the primary source of error is the inherent limitations of the ADC</w:t>
+      </w:r>
+      <w:r>
+        <w:t>. In only one instance was the measured voltage more than one ADC step (61mV) different from the actual voltage. In that instance the measured voltage was 120mV</w:t>
+      </w:r>
+      <w:r>
+        <w:t xml:space="preserve"> (0.96%)</w:t>
+      </w:r>
+      <w:r>
+        <w:t xml:space="preserve"> away from the actual value, less than two ADC steps (122mV)</w:t>
+      </w:r>
+      <w:r>
+        <w:t>, and still well within the required 2% error</w:t>
+      </w:r>
+      <w:r>
+        <w:t xml:space="preserve">. </w:t>
+      </w:r>
+      <w:r>
+        <w:t>No single battery consistently showed a greater error than the others.</w:t>
+      </w:r>
+    </w:p>
+    <w:p>
+      <w:pPr>
+        <w:pStyle w:val="Heading1"/>
+      </w:pPr>
+      <w:bookmarkStart w:id="24" w:name="_Toc453627511"/>
+      <w:r>
+        <w:t>Future Work</w:t>
+      </w:r>
+      <w:bookmarkEnd w:id="24"/>
+    </w:p>
+    <w:p>
+      <w:r>
+        <w:t xml:space="preserve">While this system does a good job of measuring battery voltage, it currently requires a wired connection to read the results of the measurement via UART. While connecting a cable is still more convenient for a technician than disassembling the battery pack in order to measure </w:t>
       </w:r>
       <w:r>
         <w:lastRenderedPageBreak/>
-        <w:t xml:space="preserve">battery voltages were measured manually. This </w:t>
-      </w:r>
-      <w:r>
-        <w:t>process was repeated five times, for a total of 90 individual battery measurements.</w:t>
-      </w:r>
-    </w:p>
-    <w:p>
-      <w:pPr>
-        <w:pStyle w:val="Heading2"/>
-      </w:pPr>
-      <w:bookmarkStart w:id="23" w:name="_Toc453627510"/>
-      <w:r>
-        <w:t>Test Results</w:t>
-      </w:r>
-      <w:bookmarkEnd w:id="23"/>
-    </w:p>
-    <w:p>
-      <w:r>
-        <w:t>During testing, the average measurement error was 35mV above the actual voltage of the battery being tested, across all batteries. This equates to 0.28% error, well within the required 2%. Furthermore, this average error is well under the maximum accuracy of the ADC, 61mV</w:t>
-      </w:r>
-      <w:r>
-        <w:t>, which suggests that the primary source of error is the inherent limitations of the ADC</w:t>
-      </w:r>
-      <w:r>
-        <w:t>. In only one instance was the measured voltage more than one ADC step (61mV) different from the actual voltage. In that instance the measured voltage was 120mV</w:t>
-      </w:r>
-      <w:r>
-        <w:t xml:space="preserve"> (0.96%)</w:t>
-      </w:r>
-      <w:r>
-        <w:t xml:space="preserve"> away from the actual value, less than two ADC steps (122mV)</w:t>
-      </w:r>
-      <w:r>
-        <w:t>, and still well within the required 2% error</w:t>
-      </w:r>
-      <w:r>
-        <w:t xml:space="preserve">. </w:t>
-      </w:r>
-      <w:r>
-        <w:t>No single battery consistently showed a greater error than the others.</w:t>
-      </w:r>
-    </w:p>
-    <w:p>
-      <w:pPr>
-        <w:pStyle w:val="Heading1"/>
-      </w:pPr>
-      <w:bookmarkStart w:id="24" w:name="_Toc453627511"/>
-      <w:r>
-        <w:t>Future Work</w:t>
-      </w:r>
-      <w:bookmarkEnd w:id="24"/>
-    </w:p>
-    <w:p>
-      <w:r>
-        <w:t>While this system does a good job of measuring battery voltage, it currently requires a wired connection to read the results of the measurement via UART. While connecting a cable is still more convenient for a technician than disassembling the battery pack in order to measure voltages, it would be even better if the results of the measurement could be read wirelessly. This could best be done with either a discrete Bluetooth module or a discrete Wi-Fi module.</w:t>
+        <w:t>voltages, it would be even better if the results of the measurement could be read wirelessly. This could best be done with either a discrete Bluetooth module or a discrete Wi-Fi module.</w:t>
       </w:r>
       <w:r>
         <w:t xml:space="preserve"> The best way in which to implement this would be using a discrete Wi-Fi module so that data could be uploaded directly to a remote server without the need for a nearby receiver, such as would be needed with Bluetooth. At the time of writing, one such module that would work well is the </w:t>
@@ -5521,42 +5534,38 @@
         <w:t xml:space="preserve">-ND). This module </w:t>
       </w:r>
       <w:r>
-        <w:t xml:space="preserve">uses 802.11b/g/n (2.4GHz), and has a maximum data rate of 72.2Mbps, much higher than would be necessary for this system. The primary advantages of this module over others are cost ($6.95 at time of writing), and the convenient SPI interface. Because of the SPI interface, this module could be added to the system with only two additional pins used on the microcontroller. This would be accomplished by reusing the SPI data pins that are already used for the ADC, and simply adding chip select pins, one for the ADC and one for the Wi-Fi module. The microcontroller could then communicate with either the Wi-Fi module or the ADC at any given time (not both simultaneously). This is acceptable </w:t>
+        <w:t>uses 802.11b/g/n (2.4GHz), and has a maximum data rate of 72.2Mbps, much higher than would be necessary for this system. The primary advantages of this module over others are cost ($6.95 at time of writing), and the convenient SPI interface. Because of the SPI interface, this module could be added to the system with only two additional pins used on the microcontroller. This would be accomplished by reusing the SPI data pins that are already used for the ADC, and simply adding chip select pins, one for the ADC and one for the Wi-Fi module. The microcontroller could then communicate with either the Wi-Fi module or the ADC at any given time (not both simultaneously). This is acceptable because data would be uploaded after all measurements had been taken and the microcontroller was idling waiting to take the next measurement.</w:t>
+      </w:r>
+    </w:p>
+    <w:p/>
+    <w:p>
+      <w:r>
+        <w:t>While voltage is the primary factor important for keeping batteries in good condition, other information could potentially be useful as well, especially if data could be read from the battery while charging, or while the vehicle is in operation. The most important factors that could be measured would be current draw from the entire battery pack and the temperature, either of each individual battery or of the pack as a whole. Temperature could be measured using a thermistor, and current draw could be measured using a Hall Effect current transducer such as the HASS 400-S</w:t>
+      </w:r>
+      <w:r>
+        <w:t xml:space="preserve"> (Digi-Key part number 398-1066-ND)</w:t>
+      </w:r>
+      <w:r>
+        <w:t>.</w:t>
+      </w:r>
+      <w:r>
+        <w:t xml:space="preserve"> This sensor would be ideal for measuring current because it does not need to be in direct contact with the circuit. Current flowing through the loop of the Hall Effect sensor is translated to a potential on the sensor’s output pins. In this way, the large currents (up to 40A) pulled by the vehicle during operation could be measured by the system, with no power waste, such as would occur if current was measured by measuring the voltage across a resistor in series with the load. The output, an analog voltage from 0 to 5V, could be measured using one of the microcontroller’s internal 10-bit ADCs for moderate precision </w:t>
       </w:r>
       <w:r>
         <w:lastRenderedPageBreak/>
-        <w:t>because data would be uploaded after all measurements had been taken and the microcontroller was idling waiting to take the next measurement.</w:t>
+        <w:t>(48.8mA per step), or a second ADC could be interfaced for 12-bit precision (12.2</w:t>
+      </w:r>
+      <w:r>
+        <w:t>mA per step). If an external ADC was used, it could be interface in the same way discussed above for a Wi-Fi module, by adding chip select pins to the microcontroller and reusing the same SPI pins as the current ADC.</w:t>
       </w:r>
     </w:p>
     <w:p/>
     <w:p>
       <w:r>
-        <w:t>While voltage is the primary factor important for keeping batteries in good condition, other information could potentially be useful as well, especially if data could be read from the battery while charging, or while the vehicle is in operation. The most important factors that could be measured would be current draw from the entire battery pack and the temperature, either of each individual battery or of the pack as a whole. Temperature could be measured using a thermistor, and current draw could be measured using a Hall Effect current transducer such as the HASS 400-S</w:t>
-      </w:r>
-      <w:r>
-        <w:t xml:space="preserve"> (Digi-Key part number 398-1066-ND)</w:t>
-      </w:r>
-      <w:r>
-        <w:t>.</w:t>
-      </w:r>
-      <w:r>
-        <w:t xml:space="preserve"> This sensor would be ideal for measuring current because it does not need to be in direct contact with the circuit. Current flowing through the loop of the Hall Effect sensor is translated to a potential on the sensor’s output pins. In this way, the large currents (up to 40A) pulled by the vehicle during operation could be measured by the system, with no power waste, such as would occur if current was measured by measuring the voltage across a resistor in series with the load. The output, an analog voltage from 0 to 5V, could be measured using one of the microcontroller’s internal 10-bit ADCs for moderate precision (48.8mA per step), or a second ADC could be interfaced for 12-bit precision (12.2</w:t>
-      </w:r>
-      <w:r>
-        <w:t>mA per step). If an external ADC was used, it could be interface in the same way discussed above for a Wi-Fi module, by adding chip select pins to the microcontroller and reusing the same SPI pins as the current ADC.</w:t>
-      </w:r>
-    </w:p>
-    <w:p/>
-    <w:p>
-      <w:r>
         <w:t>Finally, it would be desirable for the system to be entirely powered by the battery pack itself so that it would not be necessary for the battery to be replaced. This could be achieved by using a DC to DC converter to step down the battery pack voltage (216V nominal) to the voltage required for the electronics (5V). Because the measurement system uses less than a tenth of a watt, the system would be able to run indefinitely without having any significant effect on the battery pack if it were powered entirely from the battery pack itself.</w:t>
       </w:r>
       <w:r>
-        <w:t xml:space="preserve"> One drawback of this addition is that DC to DC converters capable of stepping down from 216V to 5V are relatively expensive (about $80 at time of writing, nearly double the cost of the entire current system). This cost could be </w:t>
-      </w:r>
-      <w:r>
-        <w:lastRenderedPageBreak/>
-        <w:t>significantly reduced (in exchange for added complexity) by using two DC to DC converters rather than a single one. In this case, the first converter would step down from 216V to 25-50V (depending on the exact device chosen), and the second to step down from the first converter’s output to 5V. This combination approach can be built for about $40 at time of writing, much more inexpensive than a single converter, but still comparable to the cost of the entire current system.</w:t>
+        <w:t xml:space="preserve"> One drawback of this addition is that DC to DC converters capable of stepping down from 216V to 5V are relatively expensive (about $80 at time of writing, nearly double the cost of the entire current system). This cost could be significantly reduced (in exchange for added complexity) by using two DC to DC converters rather than a single one. In this case, the first converter would step down from 216V to 25-50V (depending on the exact device chosen), and the second to step down from the first converter’s output to 5V. This combination approach can be built for about $40 at time of writing, much more inexpensive than a single converter, but still comparable to the cost of the entire current system.</w:t>
       </w:r>
     </w:p>
     <w:bookmarkStart w:id="25" w:name="_Toc453627512" w:displacedByCustomXml="next"/>
@@ -5750,6 +5759,7 @@
                       <w:rPr>
                         <w:noProof/>
                       </w:rPr>
+                      <w:lastRenderedPageBreak/>
                       <w:t xml:space="preserve">[3] </w:t>
                     </w:r>
                   </w:p>
@@ -27235,7 +27245,7 @@
           <w:rPr>
             <w:noProof/>
           </w:rPr>
-          <w:t>10</w:t>
+          <w:t>8</w:t>
         </w:r>
         <w:r>
           <w:rPr>
@@ -28644,7 +28654,7 @@
 </file>
 
 <file path=customXml/itemProps1.xml><?xml version="1.0" encoding="utf-8"?>
-<ds:datastoreItem xmlns:ds="http://schemas.openxmlformats.org/officeDocument/2006/customXml" ds:itemID="{5E5BA414-38B3-409E-B090-7C32BC83408E}">
+<ds:datastoreItem xmlns:ds="http://schemas.openxmlformats.org/officeDocument/2006/customXml" ds:itemID="{78C67C44-030E-478F-A125-0E9704FAFFDE}">
   <ds:schemaRefs>
     <ds:schemaRef ds:uri="http://schemas.openxmlformats.org/officeDocument/2006/bibliography"/>
   </ds:schemaRefs>

</xml_diff>

<commit_message>
more messing with the schematic
</commit_message>
<xml_diff>
--- a/Report.docx
+++ b/Report.docx
@@ -116,12 +116,7 @@
             <w:pStyle w:val="TOCHeading"/>
           </w:pPr>
           <w:r>
-            <w:t>Con</w:t>
-          </w:r>
-          <w:bookmarkStart w:id="0" w:name="_GoBack"/>
-          <w:bookmarkEnd w:id="0"/>
-          <w:r>
-            <w:t>tents</w:t>
+            <w:t>Contents</w:t>
           </w:r>
         </w:p>
         <w:p>
@@ -1572,22 +1567,22 @@
       <w:pPr>
         <w:pStyle w:val="Heading1"/>
       </w:pPr>
-      <w:bookmarkStart w:id="1" w:name="_Toc453939079"/>
+      <w:bookmarkStart w:id="0" w:name="_Toc453939079"/>
       <w:r>
         <w:lastRenderedPageBreak/>
         <w:t>Introduction</w:t>
       </w:r>
+      <w:bookmarkEnd w:id="0"/>
+    </w:p>
+    <w:p>
+      <w:pPr>
+        <w:pStyle w:val="Heading2"/>
+      </w:pPr>
+      <w:bookmarkStart w:id="1" w:name="_Toc453939080"/>
+      <w:r>
+        <w:t>Purpose</w:t>
+      </w:r>
       <w:bookmarkEnd w:id="1"/>
-    </w:p>
-    <w:p>
-      <w:pPr>
-        <w:pStyle w:val="Heading2"/>
-      </w:pPr>
-      <w:bookmarkStart w:id="2" w:name="_Toc453939080"/>
-      <w:r>
-        <w:t>Purpose</w:t>
-      </w:r>
-      <w:bookmarkEnd w:id="2"/>
     </w:p>
     <w:p>
       <w:r>
@@ -1601,6 +1596,7 @@
           <w:id w:val="1692341913"/>
           <w:citation/>
         </w:sdtPr>
+        <w:sdtEndPr/>
         <w:sdtContent>
           <w:r>
             <w:fldChar w:fldCharType="begin"/>
@@ -1666,11 +1662,11 @@
       <w:pPr>
         <w:pStyle w:val="Heading2"/>
       </w:pPr>
-      <w:bookmarkStart w:id="3" w:name="_Toc453939081"/>
+      <w:bookmarkStart w:id="2" w:name="_Toc453939081"/>
       <w:r>
         <w:t>Deliverable</w:t>
       </w:r>
-      <w:bookmarkEnd w:id="3"/>
+      <w:bookmarkEnd w:id="2"/>
     </w:p>
     <w:p>
       <w:r>
@@ -1691,11 +1687,11 @@
       <w:pPr>
         <w:pStyle w:val="Heading1"/>
       </w:pPr>
-      <w:bookmarkStart w:id="4" w:name="_Toc453939082"/>
+      <w:bookmarkStart w:id="3" w:name="_Toc453939082"/>
       <w:r>
         <w:t>Requirements</w:t>
       </w:r>
-      <w:bookmarkEnd w:id="4"/>
+      <w:bookmarkEnd w:id="3"/>
     </w:p>
     <w:p>
       <w:r>
@@ -1735,12 +1731,12 @@
       <w:pPr>
         <w:pStyle w:val="Heading1"/>
       </w:pPr>
-      <w:bookmarkStart w:id="5" w:name="_Toc453939083"/>
+      <w:bookmarkStart w:id="4" w:name="_Toc453939083"/>
       <w:r>
         <w:lastRenderedPageBreak/>
         <w:t>System Specifications</w:t>
       </w:r>
-      <w:bookmarkEnd w:id="5"/>
+      <w:bookmarkEnd w:id="4"/>
     </w:p>
     <w:tbl>
       <w:tblPr>
@@ -3185,7 +3181,7 @@
       <w:pPr>
         <w:pStyle w:val="Heading1"/>
       </w:pPr>
-      <w:bookmarkStart w:id="6" w:name="_Toc453939084"/>
+      <w:bookmarkStart w:id="5" w:name="_Toc453939084"/>
       <w:r>
         <w:lastRenderedPageBreak/>
         <w:t>S</w:t>
@@ -3193,17 +3189,17 @@
       <w:r>
         <w:t>ystem Architecture</w:t>
       </w:r>
+      <w:bookmarkEnd w:id="5"/>
+    </w:p>
+    <w:p>
+      <w:pPr>
+        <w:pStyle w:val="Heading2"/>
+      </w:pPr>
+      <w:bookmarkStart w:id="6" w:name="_Toc453939085"/>
+      <w:r>
+        <w:t>System Overview</w:t>
+      </w:r>
       <w:bookmarkEnd w:id="6"/>
-    </w:p>
-    <w:p>
-      <w:pPr>
-        <w:pStyle w:val="Heading2"/>
-      </w:pPr>
-      <w:bookmarkStart w:id="7" w:name="_Toc453939085"/>
-      <w:r>
-        <w:t>System Overview</w:t>
-      </w:r>
-      <w:bookmarkEnd w:id="7"/>
     </w:p>
     <w:p>
       <w:pPr>
@@ -3234,7 +3230,7 @@
           <v:shape id="_x0000_i1025" type="#_x0000_t75" style="width:468pt;height:207pt" o:ole="">
             <v:imagedata r:id="rId7" o:title=""/>
           </v:shape>
-          <o:OLEObject Type="Embed" ProgID="Visio.Drawing.15" ShapeID="_x0000_i1025" DrawAspect="Content" ObjectID="_1527680945" r:id="rId8"/>
+          <o:OLEObject Type="Embed" ProgID="Visio.Drawing.15" ShapeID="_x0000_i1025" DrawAspect="Content" ObjectID="_1527681939" r:id="rId8"/>
         </w:object>
       </w:r>
     </w:p>
@@ -3243,19 +3239,32 @@
         <w:pStyle w:val="Caption"/>
         <w:jc w:val="center"/>
       </w:pPr>
-      <w:bookmarkStart w:id="8" w:name="_Ref453616917"/>
+      <w:bookmarkStart w:id="7" w:name="_Ref453616917"/>
       <w:r>
         <w:t xml:space="preserve">Figure </w:t>
       </w:r>
-      <w:fldSimple w:instr=" SEQ Figure \* ARABIC ">
-        <w:r>
-          <w:rPr>
-            <w:noProof/>
-          </w:rPr>
-          <w:t>1</w:t>
-        </w:r>
-      </w:fldSimple>
-      <w:bookmarkEnd w:id="8"/>
+      <w:r>
+        <w:fldChar w:fldCharType="begin"/>
+      </w:r>
+      <w:r>
+        <w:instrText xml:space="preserve"> SEQ Figure \* ARABIC </w:instrText>
+      </w:r>
+      <w:r>
+        <w:fldChar w:fldCharType="separate"/>
+      </w:r>
+      <w:r>
+        <w:rPr>
+          <w:noProof/>
+        </w:rPr>
+        <w:t>1</w:t>
+      </w:r>
+      <w:r>
+        <w:rPr>
+          <w:noProof/>
+        </w:rPr>
+        <w:fldChar w:fldCharType="end"/>
+      </w:r>
+      <w:bookmarkEnd w:id="7"/>
       <w:r>
         <w:t>: System Block Diagram</w:t>
       </w:r>
@@ -3269,12 +3278,12 @@
       <w:pPr>
         <w:pStyle w:val="Heading2"/>
       </w:pPr>
-      <w:bookmarkStart w:id="9" w:name="_Toc453939086"/>
+      <w:bookmarkStart w:id="8" w:name="_Toc453939086"/>
       <w:r>
         <w:lastRenderedPageBreak/>
         <w:t>Hardware Overview</w:t>
       </w:r>
-      <w:bookmarkEnd w:id="9"/>
+      <w:bookmarkEnd w:id="8"/>
     </w:p>
     <w:p>
       <w:pPr>
@@ -3282,10 +3291,10 @@
       </w:pPr>
       <w:r>
         <w:object w:dxaOrig="10591" w:dyaOrig="4665">
-          <v:shape id="_x0000_i1026" type="#_x0000_t75" style="width:467.3pt;height:206.3pt" o:ole="">
+          <v:shape id="_x0000_i1026" type="#_x0000_t75" style="width:467.25pt;height:206.25pt" o:ole="">
             <v:imagedata r:id="rId9" o:title=""/>
           </v:shape>
-          <o:OLEObject Type="Embed" ProgID="Visio.Drawing.15" ShapeID="_x0000_i1026" DrawAspect="Content" ObjectID="_1527680946" r:id="rId10"/>
+          <o:OLEObject Type="Embed" ProgID="Visio.Drawing.15" ShapeID="_x0000_i1026" DrawAspect="Content" ObjectID="_1527681940" r:id="rId10"/>
         </w:object>
       </w:r>
     </w:p>
@@ -3294,24 +3303,37 @@
         <w:pStyle w:val="Caption"/>
         <w:jc w:val="center"/>
       </w:pPr>
-      <w:bookmarkStart w:id="10" w:name="_Ref452982443"/>
-      <w:bookmarkStart w:id="11" w:name="_Ref452982434"/>
+      <w:bookmarkStart w:id="9" w:name="_Ref452982443"/>
+      <w:bookmarkStart w:id="10" w:name="_Ref452982434"/>
       <w:r>
         <w:t xml:space="preserve">Figure </w:t>
       </w:r>
-      <w:fldSimple w:instr=" SEQ Figure \* ARABIC ">
-        <w:r>
-          <w:rPr>
-            <w:noProof/>
-          </w:rPr>
-          <w:t>2</w:t>
-        </w:r>
-      </w:fldSimple>
+      <w:r>
+        <w:fldChar w:fldCharType="begin"/>
+      </w:r>
+      <w:r>
+        <w:instrText xml:space="preserve"> SEQ Figure \* ARABIC </w:instrText>
+      </w:r>
+      <w:r>
+        <w:fldChar w:fldCharType="separate"/>
+      </w:r>
+      <w:r>
+        <w:rPr>
+          <w:noProof/>
+        </w:rPr>
+        <w:t>2</w:t>
+      </w:r>
+      <w:r>
+        <w:rPr>
+          <w:noProof/>
+        </w:rPr>
+        <w:fldChar w:fldCharType="end"/>
+      </w:r>
+      <w:bookmarkEnd w:id="9"/>
+      <w:r>
+        <w:t>: Hardware Overview</w:t>
+      </w:r>
       <w:bookmarkEnd w:id="10"/>
-      <w:r>
-        <w:t>: Hardware Overview</w:t>
-      </w:r>
-      <w:bookmarkEnd w:id="11"/>
       <w:r>
         <w:t xml:space="preserve"> - Illustrates how a single battery is connected to the system. In the full system, there are eighteen optocouplers, one for each battery. See</w:t>
       </w:r>
@@ -3443,9 +3465,9 @@
         <w:lastRenderedPageBreak/>
         <w:drawing>
           <wp:inline distT="0" distB="0" distL="0" distR="0">
-            <wp:extent cx="7788855" cy="3710524"/>
-            <wp:effectExtent l="635" t="0" r="3810" b="3810"/>
-            <wp:docPr id="4" name="Picture 4"/>
+            <wp:extent cx="7741923" cy="3913145"/>
+            <wp:effectExtent l="0" t="0" r="0" b="1905"/>
+            <wp:docPr id="2" name="Picture 2"/>
             <wp:cNvGraphicFramePr>
               <a:graphicFrameLocks xmlns:a="http://schemas.openxmlformats.org/drawingml/2006/main" noChangeAspect="1"/>
             </wp:cNvGraphicFramePr>
@@ -3453,11 +3475,11 @@
               <a:graphicData uri="http://schemas.openxmlformats.org/drawingml/2006/picture">
                 <pic:pic xmlns:pic="http://schemas.openxmlformats.org/drawingml/2006/picture">
                   <pic:nvPicPr>
-                    <pic:cNvPr id="4" name="Schematic Cropped.png"/>
+                    <pic:cNvPr id="2" name="Schematic Cropped-01.png"/>
                     <pic:cNvPicPr/>
                   </pic:nvPicPr>
                   <pic:blipFill>
-                    <a:blip r:embed="rId11" cstate="print">
+                    <a:blip r:embed="rId11">
                       <a:extLst>
                         <a:ext uri="{28A0092B-C50C-407E-A947-70E740481C1C}">
                           <a14:useLocalDpi xmlns:a14="http://schemas.microsoft.com/office/drawing/2010/main" val="0"/>
@@ -3471,7 +3493,7 @@
                   <pic:spPr>
                     <a:xfrm rot="5400000">
                       <a:off x="0" y="0"/>
-                      <a:ext cx="7799084" cy="3715397"/>
+                      <a:ext cx="7765233" cy="3924927"/>
                     </a:xfrm>
                     <a:prstGeom prst="rect">
                       <a:avLst/>
@@ -3489,19 +3511,32 @@
         <w:pStyle w:val="Caption"/>
         <w:jc w:val="center"/>
       </w:pPr>
-      <w:bookmarkStart w:id="12" w:name="_Ref453760042"/>
+      <w:bookmarkStart w:id="11" w:name="_Ref453760042"/>
       <w:r>
         <w:t xml:space="preserve">Figure </w:t>
       </w:r>
-      <w:fldSimple w:instr=" SEQ Figure \* ARABIC ">
-        <w:r>
-          <w:rPr>
-            <w:noProof/>
-          </w:rPr>
-          <w:t>3</w:t>
-        </w:r>
-      </w:fldSimple>
-      <w:bookmarkEnd w:id="12"/>
+      <w:r>
+        <w:fldChar w:fldCharType="begin"/>
+      </w:r>
+      <w:r>
+        <w:instrText xml:space="preserve"> SEQ Figure \* ARABIC </w:instrText>
+      </w:r>
+      <w:r>
+        <w:fldChar w:fldCharType="separate"/>
+      </w:r>
+      <w:r>
+        <w:rPr>
+          <w:noProof/>
+        </w:rPr>
+        <w:t>3</w:t>
+      </w:r>
+      <w:r>
+        <w:rPr>
+          <w:noProof/>
+        </w:rPr>
+        <w:fldChar w:fldCharType="end"/>
+      </w:r>
+      <w:bookmarkEnd w:id="11"/>
       <w:r>
         <w:t>: Full system schematic</w:t>
       </w:r>
@@ -3518,7 +3553,12 @@
     <w:p/>
     <w:p>
       <w:r>
-        <w:t>Most microcontrollers have onboard ADCs, but these onboard ADCs are generally limited to 10-bit or lower resolution. Ten-bit resolution (1,024 steps) would give us a step size of 24</w:t>
+        <w:t>Most microcontrollers have onboard ADCs, but these onboard ADCs are generally limited to 10-bit or lower re</w:t>
+      </w:r>
+      <w:bookmarkStart w:id="12" w:name="_GoBack"/>
+      <w:bookmarkEnd w:id="12"/>
+      <w:r>
+        <w:t>solution. Ten-bit resolution (1,024 steps) would give us a step size of 24</w:t>
       </w:r>
       <w:r>
         <w:t>4.1</w:t>
@@ -3547,10 +3587,10 @@
       </w:pPr>
       <w:r>
         <w:object w:dxaOrig="6046" w:dyaOrig="8446">
-          <v:shape id="_x0000_i1027" type="#_x0000_t75" style="width:302.55pt;height:422.3pt" o:ole="">
+          <v:shape id="_x0000_i1027" type="#_x0000_t75" style="width:302.25pt;height:422.25pt" o:ole="">
             <v:imagedata r:id="rId12" o:title=""/>
           </v:shape>
-          <o:OLEObject Type="Embed" ProgID="Visio.Drawing.15" ShapeID="_x0000_i1027" DrawAspect="Content" ObjectID="_1527680947" r:id="rId13"/>
+          <o:OLEObject Type="Embed" ProgID="Visio.Drawing.15" ShapeID="_x0000_i1027" DrawAspect="Content" ObjectID="_1527681941" r:id="rId13"/>
         </w:object>
       </w:r>
     </w:p>
@@ -3562,14 +3602,27 @@
       <w:r>
         <w:t xml:space="preserve">Figure </w:t>
       </w:r>
-      <w:fldSimple w:instr=" SEQ Figure \* ARABIC ">
-        <w:r>
-          <w:rPr>
-            <w:noProof/>
-          </w:rPr>
-          <w:t>4</w:t>
-        </w:r>
-      </w:fldSimple>
+      <w:r>
+        <w:fldChar w:fldCharType="begin"/>
+      </w:r>
+      <w:r>
+        <w:instrText xml:space="preserve"> SEQ Figure \* ARABIC </w:instrText>
+      </w:r>
+      <w:r>
+        <w:fldChar w:fldCharType="separate"/>
+      </w:r>
+      <w:r>
+        <w:rPr>
+          <w:noProof/>
+        </w:rPr>
+        <w:t>4</w:t>
+      </w:r>
+      <w:r>
+        <w:rPr>
+          <w:noProof/>
+        </w:rPr>
+        <w:fldChar w:fldCharType="end"/>
+      </w:r>
       <w:r>
         <w:t>: Software Flow</w:t>
       </w:r>
@@ -3606,6 +3659,9 @@
     <w:p/>
     <w:p>
       <w:pPr>
+        <w:spacing w:line="259" w:lineRule="auto"/>
+        <w:contextualSpacing w:val="0"/>
+        <w:jc w:val="left"/>
         <w:rPr>
           <w:rFonts w:asciiTheme="majorHAnsi" w:eastAsiaTheme="majorEastAsia" w:hAnsiTheme="majorHAnsi" w:cstheme="majorBidi"/>
           <w:color w:val="2E74B5" w:themeColor="accent1" w:themeShade="BF"/>
@@ -3632,6 +3688,20 @@
         <w:fldChar w:fldCharType="separate"/>
       </w:r>
       <w:r>
+        <w:br w:type="page"/>
+      </w:r>
+    </w:p>
+    <w:p>
+      <w:pPr>
+        <w:rPr>
+          <w:rFonts w:asciiTheme="majorHAnsi" w:eastAsiaTheme="majorEastAsia" w:hAnsiTheme="majorHAnsi" w:cstheme="majorBidi"/>
+          <w:color w:val="2E74B5" w:themeColor="accent1" w:themeShade="BF"/>
+          <w:sz w:val="26"/>
+          <w:szCs w:val="26"/>
+        </w:rPr>
+      </w:pPr>
+      <w:r>
+        <w:lastRenderedPageBreak/>
         <w:t>Appendix: Microcontroller Code</w:t>
       </w:r>
       <w:r>
@@ -3703,6 +3773,7 @@
           <w:id w:val="806051833"/>
           <w:citation/>
         </w:sdtPr>
+        <w:sdtEndPr/>
         <w:sdtContent>
           <w:r>
             <w:fldChar w:fldCharType="begin"/>
@@ -3792,6 +3863,7 @@
           <w:id w:val="1919058698"/>
           <w:citation/>
         </w:sdtPr>
+        <w:sdtEndPr/>
         <w:sdtContent>
           <w:r>
             <w:fldChar w:fldCharType="begin"/>
@@ -5252,6 +5324,7 @@
             <w:id w:val="-573587230"/>
             <w:bibliography/>
           </w:sdtPr>
+          <w:sdtEndPr/>
           <w:sdtContent>
             <w:p>
               <w:pPr>
@@ -31766,7 +31839,7 @@
           <w:rPr>
             <w:noProof/>
           </w:rPr>
-          <w:t>22</w:t>
+          <w:t>12</w:t>
         </w:r>
         <w:r>
           <w:rPr>
@@ -31842,6 +31915,7 @@
           <w:id w:val="-2072646895"/>
           <w:citation/>
         </w:sdtPr>
+        <w:sdtEndPr/>
         <w:sdtContent>
           <w:r>
             <w:fldChar w:fldCharType="begin"/>
@@ -33137,7 +33211,7 @@
 </file>
 
 <file path=customXml/itemProps1.xml><?xml version="1.0" encoding="utf-8"?>
-<ds:datastoreItem xmlns:ds="http://schemas.openxmlformats.org/officeDocument/2006/customXml" ds:itemID="{9942DCB9-7192-4E9C-9CF6-B43A5F2D522D}">
+<ds:datastoreItem xmlns:ds="http://schemas.openxmlformats.org/officeDocument/2006/customXml" ds:itemID="{B2E3DF0D-B024-41E4-8261-1CFBE81C09A8}">
   <ds:schemaRefs>
     <ds:schemaRef ds:uri="http://schemas.openxmlformats.org/officeDocument/2006/bibliography"/>
   </ds:schemaRefs>

</xml_diff>

<commit_message>
Sheisted a straight line on hardware overview
Snipping tooled the diagram out of the document, pasted it into
Photoshop, put a white box over the crooked line, and then drew a new,
straight line
</commit_message>
<xml_diff>
--- a/Report.docx
+++ b/Report.docx
@@ -3227,10 +3227,10 @@
             <v:path o:extrusionok="f" gradientshapeok="t" o:connecttype="rect"/>
             <o:lock v:ext="edit" aspectratio="t"/>
           </v:shapetype>
-          <v:shape id="_x0000_i1025" type="#_x0000_t75" style="width:468pt;height:207pt" o:ole="">
+          <v:shape id="_x0000_i1025" type="#_x0000_t75" style="width:468pt;height:206.9pt" o:ole="">
             <v:imagedata r:id="rId7" o:title=""/>
           </v:shape>
-          <o:OLEObject Type="Embed" ProgID="Visio.Drawing.15" ShapeID="_x0000_i1025" DrawAspect="Content" ObjectID="_1527681939" r:id="rId8"/>
+          <o:OLEObject Type="Embed" ProgID="Visio.Drawing.15" ShapeID="_x0000_i1025" DrawAspect="Content" ObjectID="_1527987539" r:id="rId8"/>
         </w:object>
       </w:r>
     </w:p>
@@ -3243,27 +3243,14 @@
       <w:r>
         <w:t xml:space="preserve">Figure </w:t>
       </w:r>
-      <w:r>
-        <w:fldChar w:fldCharType="begin"/>
-      </w:r>
-      <w:r>
-        <w:instrText xml:space="preserve"> SEQ Figure \* ARABIC </w:instrText>
-      </w:r>
-      <w:r>
-        <w:fldChar w:fldCharType="separate"/>
-      </w:r>
-      <w:r>
-        <w:rPr>
-          <w:noProof/>
-        </w:rPr>
-        <w:t>1</w:t>
-      </w:r>
-      <w:r>
-        <w:rPr>
-          <w:noProof/>
-        </w:rPr>
-        <w:fldChar w:fldCharType="end"/>
-      </w:r>
+      <w:fldSimple w:instr=" SEQ Figure \* ARABIC ">
+        <w:r>
+          <w:rPr>
+            <w:noProof/>
+          </w:rPr>
+          <w:t>1</w:t>
+        </w:r>
+      </w:fldSimple>
       <w:bookmarkEnd w:id="7"/>
       <w:r>
         <w:t>: System Block Diagram</w:t>
@@ -3288,14 +3275,53 @@
     <w:p>
       <w:pPr>
         <w:keepNext/>
-      </w:pPr>
-      <w:r>
-        <w:object w:dxaOrig="10591" w:dyaOrig="4665">
-          <v:shape id="_x0000_i1026" type="#_x0000_t75" style="width:467.25pt;height:206.25pt" o:ole="">
-            <v:imagedata r:id="rId9" o:title=""/>
-          </v:shape>
-          <o:OLEObject Type="Embed" ProgID="Visio.Drawing.15" ShapeID="_x0000_i1026" DrawAspect="Content" ObjectID="_1527681940" r:id="rId10"/>
-        </w:object>
+        <w:jc w:val="center"/>
+      </w:pPr>
+      <w:r>
+        <w:rPr>
+          <w:noProof/>
+        </w:rPr>
+        <w:drawing>
+          <wp:inline distT="0" distB="0" distL="0" distR="0">
+            <wp:extent cx="5943600" cy="2562860"/>
+            <wp:effectExtent l="0" t="0" r="0" b="8890"/>
+            <wp:docPr id="1" name="Picture 1"/>
+            <wp:cNvGraphicFramePr>
+              <a:graphicFrameLocks xmlns:a="http://schemas.openxmlformats.org/drawingml/2006/main" noChangeAspect="1"/>
+            </wp:cNvGraphicFramePr>
+            <a:graphic xmlns:a="http://schemas.openxmlformats.org/drawingml/2006/main">
+              <a:graphicData uri="http://schemas.openxmlformats.org/drawingml/2006/picture">
+                <pic:pic xmlns:pic="http://schemas.openxmlformats.org/drawingml/2006/picture">
+                  <pic:nvPicPr>
+                    <pic:cNvPr id="1" name="Hardware Overview Sheist.png"/>
+                    <pic:cNvPicPr/>
+                  </pic:nvPicPr>
+                  <pic:blipFill>
+                    <a:blip r:embed="rId9">
+                      <a:extLst>
+                        <a:ext uri="{28A0092B-C50C-407E-A947-70E740481C1C}">
+                          <a14:useLocalDpi xmlns:a14="http://schemas.microsoft.com/office/drawing/2010/main" val="0"/>
+                        </a:ext>
+                      </a:extLst>
+                    </a:blip>
+                    <a:stretch>
+                      <a:fillRect/>
+                    </a:stretch>
+                  </pic:blipFill>
+                  <pic:spPr>
+                    <a:xfrm>
+                      <a:off x="0" y="0"/>
+                      <a:ext cx="5943600" cy="2562860"/>
+                    </a:xfrm>
+                    <a:prstGeom prst="rect">
+                      <a:avLst/>
+                    </a:prstGeom>
+                  </pic:spPr>
+                </pic:pic>
+              </a:graphicData>
+            </a:graphic>
+          </wp:inline>
+        </w:drawing>
       </w:r>
     </w:p>
     <w:p>
@@ -3308,66 +3334,58 @@
       <w:r>
         <w:t xml:space="preserve">Figure </w:t>
       </w:r>
+      <w:fldSimple w:instr=" SEQ Figure \* ARABIC ">
+        <w:r>
+          <w:rPr>
+            <w:noProof/>
+          </w:rPr>
+          <w:t>2</w:t>
+        </w:r>
+      </w:fldSimple>
+      <w:bookmarkEnd w:id="9"/>
+      <w:r>
+        <w:t>: Hardware Overview</w:t>
+      </w:r>
+      <w:bookmarkEnd w:id="10"/>
+      <w:r>
+        <w:t xml:space="preserve"> - Illustrates how a single battery is connected to the system. In the full system, there are eighteen optocouplers, one for each battery. See</w:t>
+      </w:r>
+      <w:r>
+        <w:t xml:space="preserve"> </w:t>
+      </w:r>
       <w:r>
         <w:fldChar w:fldCharType="begin"/>
       </w:r>
       <w:r>
-        <w:instrText xml:space="preserve"> SEQ Figure \* ARABIC </w:instrText>
+        <w:instrText xml:space="preserve"> REF _Ref453760042 \h </w:instrText>
       </w:r>
       <w:r>
         <w:fldChar w:fldCharType="separate"/>
       </w:r>
       <w:r>
+        <w:t xml:space="preserve">Figure </w:t>
+      </w:r>
+      <w:r>
         <w:rPr>
           <w:noProof/>
         </w:rPr>
-        <w:t>2</w:t>
-      </w:r>
-      <w:r>
-        <w:rPr>
-          <w:noProof/>
-        </w:rPr>
+        <w:t>3</w:t>
+      </w:r>
+      <w:r>
         <w:fldChar w:fldCharType="end"/>
       </w:r>
-      <w:bookmarkEnd w:id="9"/>
-      <w:r>
-        <w:t>: Hardware Overview</w:t>
-      </w:r>
-      <w:bookmarkEnd w:id="10"/>
-      <w:r>
-        <w:t xml:space="preserve"> - Illustrates how a single battery is connected to the system. In the full system, there are eighteen optocouplers, one for each battery. See</w:t>
-      </w:r>
-      <w:r>
-        <w:t xml:space="preserve"> </w:t>
-      </w:r>
-      <w:r>
-        <w:fldChar w:fldCharType="begin"/>
-      </w:r>
-      <w:r>
-        <w:instrText xml:space="preserve"> REF _Ref453760042 \h </w:instrText>
-      </w:r>
-      <w:r>
-        <w:fldChar w:fldCharType="separate"/>
-      </w:r>
-      <w:r>
-        <w:t xml:space="preserve">Figure </w:t>
-      </w:r>
-      <w:r>
-        <w:rPr>
-          <w:noProof/>
-        </w:rPr>
-        <w:t>3</w:t>
-      </w:r>
-      <w:r>
-        <w:fldChar w:fldCharType="end"/>
-      </w:r>
       <w:r>
         <w:t xml:space="preserve"> for a full system schematic including all eighteen batteries/optocouplers.</w:t>
       </w:r>
     </w:p>
     <w:p>
       <w:r>
-        <w:t>The microcontroller portion of the system consists of an Adafruit Atmega32u4 breakout board. The battery selector portion of the system consist of eighteen optocouplers (one per battery) which can create either a short circuit or an open circuit, allowing individual batteries to either be passed through uninhibited or completely isolated. This allows a single battery to be measured. These optocouplers are driven by 3:8 decoders. The measurement circuit consists of a voltage divider and an analog to digital converter (ADC), which is interfaced to the microcontroller over a serial periph</w:t>
+        <w:t>The microcontroller portion of the system consists of an A</w:t>
+      </w:r>
+      <w:bookmarkStart w:id="11" w:name="_GoBack"/>
+      <w:bookmarkEnd w:id="11"/>
+      <w:r>
+        <w:t>dafruit Atmega32u4 breakout board. The battery selector portion of the system consist of eighteen optocouplers (one per battery) which can create either a short circuit or an open circuit, allowing individual batteries to either be passed through uninhibited or completely isolated. This allows a single battery to be measured. These optocouplers are driven by 3:8 decoders. The measurement circuit consists of a voltage divider and an analog to digital converter (ADC), which is interfaced to the microcontroller over a serial periph</w:t>
       </w:r>
       <w:r>
         <w:t>eral interface (SPI) connection</w:t>
@@ -3479,7 +3497,7 @@
                     <pic:cNvPicPr/>
                   </pic:nvPicPr>
                   <pic:blipFill>
-                    <a:blip r:embed="rId11">
+                    <a:blip r:embed="rId10">
                       <a:extLst>
                         <a:ext uri="{28A0092B-C50C-407E-A947-70E740481C1C}">
                           <a14:useLocalDpi xmlns:a14="http://schemas.microsoft.com/office/drawing/2010/main" val="0"/>
@@ -3511,32 +3529,19 @@
         <w:pStyle w:val="Caption"/>
         <w:jc w:val="center"/>
       </w:pPr>
-      <w:bookmarkStart w:id="11" w:name="_Ref453760042"/>
+      <w:bookmarkStart w:id="12" w:name="_Ref453760042"/>
       <w:r>
         <w:t xml:space="preserve">Figure </w:t>
       </w:r>
-      <w:r>
-        <w:fldChar w:fldCharType="begin"/>
-      </w:r>
-      <w:r>
-        <w:instrText xml:space="preserve"> SEQ Figure \* ARABIC </w:instrText>
-      </w:r>
-      <w:r>
-        <w:fldChar w:fldCharType="separate"/>
-      </w:r>
-      <w:r>
-        <w:rPr>
-          <w:noProof/>
-        </w:rPr>
-        <w:t>3</w:t>
-      </w:r>
-      <w:r>
-        <w:rPr>
-          <w:noProof/>
-        </w:rPr>
-        <w:fldChar w:fldCharType="end"/>
-      </w:r>
-      <w:bookmarkEnd w:id="11"/>
+      <w:fldSimple w:instr=" SEQ Figure \* ARABIC ">
+        <w:r>
+          <w:rPr>
+            <w:noProof/>
+          </w:rPr>
+          <w:t>3</w:t>
+        </w:r>
+      </w:fldSimple>
+      <w:bookmarkEnd w:id="12"/>
       <w:r>
         <w:t>: Full system schematic</w:t>
       </w:r>
@@ -3553,12 +3558,7 @@
     <w:p/>
     <w:p>
       <w:r>
-        <w:t>Most microcontrollers have onboard ADCs, but these onboard ADCs are generally limited to 10-bit or lower re</w:t>
-      </w:r>
-      <w:bookmarkStart w:id="12" w:name="_GoBack"/>
-      <w:bookmarkEnd w:id="12"/>
-      <w:r>
-        <w:t>solution. Ten-bit resolution (1,024 steps) would give us a step size of 24</w:t>
+        <w:t>Most microcontrollers have onboard ADCs, but these onboard ADCs are generally limited to 10-bit or lower resolution. Ten-bit resolution (1,024 steps) would give us a step size of 24</w:t>
       </w:r>
       <w:r>
         <w:t>4.1</w:t>
@@ -3587,10 +3587,10 @@
       </w:pPr>
       <w:r>
         <w:object w:dxaOrig="6046" w:dyaOrig="8446">
-          <v:shape id="_x0000_i1027" type="#_x0000_t75" style="width:302.25pt;height:422.25pt" o:ole="">
-            <v:imagedata r:id="rId12" o:title=""/>
+          <v:shape id="_x0000_i1026" type="#_x0000_t75" style="width:302.25pt;height:422.1pt" o:ole="">
+            <v:imagedata r:id="rId11" o:title=""/>
           </v:shape>
-          <o:OLEObject Type="Embed" ProgID="Visio.Drawing.15" ShapeID="_x0000_i1027" DrawAspect="Content" ObjectID="_1527681941" r:id="rId13"/>
+          <o:OLEObject Type="Embed" ProgID="Visio.Drawing.15" ShapeID="_x0000_i1026" DrawAspect="Content" ObjectID="_1527987540" r:id="rId12"/>
         </w:object>
       </w:r>
     </w:p>
@@ -3602,27 +3602,14 @@
       <w:r>
         <w:t xml:space="preserve">Figure </w:t>
       </w:r>
-      <w:r>
-        <w:fldChar w:fldCharType="begin"/>
-      </w:r>
-      <w:r>
-        <w:instrText xml:space="preserve"> SEQ Figure \* ARABIC </w:instrText>
-      </w:r>
-      <w:r>
-        <w:fldChar w:fldCharType="separate"/>
-      </w:r>
-      <w:r>
-        <w:rPr>
-          <w:noProof/>
-        </w:rPr>
-        <w:t>4</w:t>
-      </w:r>
-      <w:r>
-        <w:rPr>
-          <w:noProof/>
-        </w:rPr>
-        <w:fldChar w:fldCharType="end"/>
-      </w:r>
+      <w:fldSimple w:instr=" SEQ Figure \* ARABIC ">
+        <w:r>
+          <w:rPr>
+            <w:noProof/>
+          </w:rPr>
+          <w:t>4</w:t>
+        </w:r>
+      </w:fldSimple>
       <w:r>
         <w:t>: Software Flow</w:t>
       </w:r>
@@ -31767,8 +31754,8 @@
       </w:pPr>
     </w:p>
     <w:sectPr>
-      <w:footerReference w:type="default" r:id="rId14"/>
-      <w:footerReference w:type="first" r:id="rId15"/>
+      <w:footerReference w:type="default" r:id="rId13"/>
+      <w:footerReference w:type="first" r:id="rId14"/>
       <w:pgSz w:w="12240" w:h="15840"/>
       <w:pgMar w:top="1440" w:right="1440" w:bottom="1440" w:left="1440" w:header="720" w:footer="720" w:gutter="0"/>
       <w:pgNumType w:start="1"/>
@@ -31839,7 +31826,7 @@
           <w:rPr>
             <w:noProof/>
           </w:rPr>
-          <w:t>12</w:t>
+          <w:t>7</w:t>
         </w:r>
         <w:r>
           <w:rPr>
@@ -33211,7 +33198,7 @@
 </file>
 
 <file path=customXml/itemProps1.xml><?xml version="1.0" encoding="utf-8"?>
-<ds:datastoreItem xmlns:ds="http://schemas.openxmlformats.org/officeDocument/2006/customXml" ds:itemID="{B2E3DF0D-B024-41E4-8261-1CFBE81C09A8}">
+<ds:datastoreItem xmlns:ds="http://schemas.openxmlformats.org/officeDocument/2006/customXml" ds:itemID="{56FA2608-5D0A-451C-93DB-ADA4C5A30D0D}">
   <ds:schemaRefs>
     <ds:schemaRef ds:uri="http://schemas.openxmlformats.org/officeDocument/2006/bibliography"/>
   </ds:schemaRefs>

</xml_diff>